<commit_message>
guion 2 del grado 8. definitivos
</commit_message>
<xml_diff>
--- a/fuentes/contenidos/grado08/guion02/CS_08_02_CO.docx
+++ b/fuentes/contenidos/grado08/guion02/CS_08_02_CO.docx
@@ -275,7 +275,17 @@
                 <w:sz w:val="24"/>
                 <w:szCs w:val="24"/>
               </w:rPr>
-              <w:t>y consecuencias fueron múltiples.</w:t>
+              <w:t>y co</w:t>
+            </w:r>
+            <w:bookmarkStart w:id="0" w:name="_GoBack"/>
+            <w:bookmarkEnd w:id="0"/>
+            <w:r>
+              <w:rPr>
+                <w:rFonts w:ascii="Times New Roman" w:hAnsi="Times New Roman" w:cs="Times New Roman"/>
+                <w:sz w:val="24"/>
+                <w:szCs w:val="24"/>
+              </w:rPr>
+              <w:t>nsecuencias fueron múltiples.</w:t>
             </w:r>
             <w:r>
               <w:rPr>
@@ -895,7 +905,7 @@
                 <w:lang w:eastAsia="es-CO"/>
               </w:rPr>
               <w:drawing>
-                <wp:inline distT="0" distB="0" distL="0" distR="0" wp14:anchorId="5F6CDFA5" wp14:editId="6ECCB6D9">
+                <wp:inline distT="0" distB="0" distL="0" distR="0" wp14:anchorId="59C2FC7B" wp14:editId="285CE0F6">
                   <wp:extent cx="939442" cy="1583462"/>
                   <wp:effectExtent l="0" t="0" r="0" b="0"/>
                   <wp:docPr id="7" name="Imagen 7" descr="File:TupacAmaruII.jpg">
@@ -2022,7 +2032,7 @@
                 <w:lang w:eastAsia="es-CO"/>
               </w:rPr>
               <w:drawing>
-                <wp:inline distT="0" distB="0" distL="0" distR="0" wp14:anchorId="3E8F90FA" wp14:editId="24B9A11C">
+                <wp:inline distT="0" distB="0" distL="0" distR="0" wp14:anchorId="0E2F14E3" wp14:editId="3F4101EF">
                   <wp:extent cx="1032919" cy="1215128"/>
                   <wp:effectExtent l="0" t="0" r="0" b="0"/>
                   <wp:docPr id="8" name="Imagen 8" descr="File:Rey Carlos II.jpg">
@@ -10059,7 +10069,7 @@
                 <w:lang w:eastAsia="es-CO"/>
               </w:rPr>
               <w:drawing>
-                <wp:inline distT="0" distB="0" distL="0" distR="0" wp14:anchorId="0066844B" wp14:editId="77EDF1E8">
+                <wp:inline distT="0" distB="0" distL="0" distR="0" wp14:anchorId="3BF413E1" wp14:editId="1DAB615A">
                   <wp:extent cx="2483141" cy="1564836"/>
                   <wp:effectExtent l="0" t="0" r="0" b="0"/>
                   <wp:docPr id="12" name="Imagen 12" descr="Jacques-Louis David 006.jpg"/>
@@ -10132,7 +10142,6 @@
                 <w:sz w:val="24"/>
                 <w:szCs w:val="24"/>
               </w:rPr>
-              <w:lastRenderedPageBreak/>
               <w:t>Pie de imagen</w:t>
             </w:r>
           </w:p>
@@ -10174,6 +10183,7 @@
                 <w:szCs w:val="24"/>
                 <w:lang w:val="es-ES" w:eastAsia="es-CO"/>
               </w:rPr>
+              <w:lastRenderedPageBreak/>
               <w:t xml:space="preserve"> </w:t>
             </w:r>
             <w:r>
@@ -10623,7 +10633,7 @@
                 <w:lang w:eastAsia="es-CO"/>
               </w:rPr>
               <w:drawing>
-                <wp:inline distT="0" distB="0" distL="0" distR="0" wp14:anchorId="7E66481E" wp14:editId="34E99246">
+                <wp:inline distT="0" distB="0" distL="0" distR="0" wp14:anchorId="52C27F87" wp14:editId="0AA342FA">
                   <wp:extent cx="1241570" cy="1819663"/>
                   <wp:effectExtent l="0" t="0" r="0" b="9525"/>
                   <wp:docPr id="14" name="Imagen 14" descr="http://upload.wikimedia.org/wikipedia/commons/thumb/4/4d/Ferdinand_VII_of_Spain_%281814%29_by_Goya.jpg/320px-Ferdinand_VII_of_Spain_%281814%29_by_Goya.jpg"/>
@@ -11021,7 +11031,6 @@
                 <w:sz w:val="24"/>
                 <w:szCs w:val="24"/>
               </w:rPr>
-              <w:lastRenderedPageBreak/>
               <w:t>Ubicacion</w:t>
             </w:r>
             <w:proofErr w:type="spellEnd"/>
@@ -11119,6 +11128,7 @@
                 <w:sz w:val="24"/>
                 <w:szCs w:val="24"/>
               </w:rPr>
+              <w:lastRenderedPageBreak/>
               <w:t>independencia española</w:t>
             </w:r>
             <w:r>
@@ -11182,6 +11192,7 @@
                 <w:sz w:val="24"/>
                 <w:szCs w:val="24"/>
               </w:rPr>
+              <w:lastRenderedPageBreak/>
               <w:t xml:space="preserve">Descripción </w:t>
             </w:r>
           </w:p>
@@ -11946,7 +11957,7 @@
                 <w:szCs w:val="24"/>
                 <w:lang w:eastAsia="es-CO"/>
               </w:rPr>
-              <w:t>(1810-</w:t>
+              <w:t xml:space="preserve">(1810-1820), de Francisco de Goya y Lucientes. Podrá encontrar las imágenes en exposición virtual "Miradas sobre la </w:t>
             </w:r>
             <w:r>
               <w:rPr>
@@ -11956,28 +11967,28 @@
                 <w:szCs w:val="24"/>
                 <w:lang w:eastAsia="es-CO"/>
               </w:rPr>
+              <w:t>G</w:t>
+            </w:r>
+            <w:r>
+              <w:rPr>
+                <w:rFonts w:ascii="Times New Roman" w:eastAsia="Times New Roman" w:hAnsi="Times New Roman" w:cs="Times New Roman"/>
+                <w:color w:val="000000" w:themeColor="text1"/>
+                <w:sz w:val="24"/>
+                <w:szCs w:val="24"/>
+                <w:lang w:eastAsia="es-CO"/>
+              </w:rPr>
+              <w:t xml:space="preserve">uerra de la </w:t>
+            </w:r>
+            <w:r>
+              <w:rPr>
+                <w:rFonts w:ascii="Times New Roman" w:eastAsia="Times New Roman" w:hAnsi="Times New Roman" w:cs="Times New Roman"/>
+                <w:color w:val="000000" w:themeColor="text1"/>
+                <w:sz w:val="24"/>
+                <w:szCs w:val="24"/>
+                <w:lang w:eastAsia="es-CO"/>
+              </w:rPr>
               <w:lastRenderedPageBreak/>
-              <w:t xml:space="preserve">1820), de Francisco de Goya y Lucientes. Podrá encontrar las imágenes en exposición virtual "Miradas sobre la </w:t>
-            </w:r>
-            <w:r>
-              <w:rPr>
-                <w:rFonts w:ascii="Times New Roman" w:eastAsia="Times New Roman" w:hAnsi="Times New Roman" w:cs="Times New Roman"/>
-                <w:color w:val="000000" w:themeColor="text1"/>
-                <w:sz w:val="24"/>
-                <w:szCs w:val="24"/>
-                <w:lang w:eastAsia="es-CO"/>
-              </w:rPr>
-              <w:t>G</w:t>
-            </w:r>
-            <w:r>
-              <w:rPr>
-                <w:rFonts w:ascii="Times New Roman" w:eastAsia="Times New Roman" w:hAnsi="Times New Roman" w:cs="Times New Roman"/>
-                <w:color w:val="000000" w:themeColor="text1"/>
-                <w:sz w:val="24"/>
-                <w:szCs w:val="24"/>
-                <w:lang w:eastAsia="es-CO"/>
-              </w:rPr>
-              <w:t>uerra de la Independencia", de la Biblioteca Nacional de España [</w:t>
+              <w:t>Independencia", de la Biblioteca Nacional de España [</w:t>
             </w:r>
             <w:hyperlink r:id="rId22" w:tgtFrame="_blank" w:history="1">
               <w:r>
@@ -12776,7 +12787,6 @@
                 <w:szCs w:val="24"/>
                 <w:lang w:eastAsia="es-CO"/>
               </w:rPr>
-              <w:lastRenderedPageBreak/>
               <w:t>Las guerrillas</w:t>
             </w:r>
           </w:p>
@@ -12798,7 +12808,17 @@
                 <w:szCs w:val="24"/>
                 <w:lang w:eastAsia="es-CO"/>
               </w:rPr>
-              <w:t>Durante el periodo de dominio militar napoleónico, en muchos lugares de España, ante la falta de un ejército regular suficiente, aparecieron grupos espontáneos de combatientes. Los guerrilleros eran buenos conocedores del territorio, hostigaban de manera constante a las tropas invasora</w:t>
+              <w:t xml:space="preserve">Durante el periodo de dominio militar napoleónico, en muchos lugares de </w:t>
+            </w:r>
+            <w:r>
+              <w:rPr>
+                <w:rFonts w:ascii="Times New Roman" w:eastAsia="Times New Roman" w:hAnsi="Times New Roman" w:cs="Times New Roman"/>
+                <w:sz w:val="24"/>
+                <w:szCs w:val="24"/>
+                <w:lang w:eastAsia="es-CO"/>
+              </w:rPr>
+              <w:lastRenderedPageBreak/>
+              <w:t>España, ante la falta de un ejército regular suficiente, aparecieron grupos espontáneos de combatientes. Los guerrilleros eran buenos conocedores del territorio, hostigaban de manera constante a las tropas invasora</w:t>
             </w:r>
             <w:r>
               <w:rPr>
@@ -13776,7 +13796,7 @@
             <w:pPr>
               <w:spacing w:before="2" w:after="2"/>
               <w:rPr>
-                <w:ins w:id="0" w:author="ANA MARIA LARA" w:date="2015-03-23T17:57:00Z"/>
+                <w:ins w:id="1" w:author="ANA MARIA LARA" w:date="2015-03-23T17:57:00Z"/>
                 <w:rFonts w:ascii="Times New Roman" w:hAnsi="Times New Roman" w:cs="Times New Roman"/>
                 <w:color w:val="000000" w:themeColor="text1"/>
                 <w:sz w:val="24"/>
@@ -13992,6 +14012,7 @@
                 <w:sz w:val="24"/>
                 <w:szCs w:val="24"/>
               </w:rPr>
+              <w:lastRenderedPageBreak/>
               <w:t>Destacado</w:t>
             </w:r>
           </w:p>
@@ -14471,7 +14492,7 @@
             <w:pPr>
               <w:spacing w:before="2" w:after="2"/>
               <w:rPr>
-                <w:ins w:id="1" w:author="ANA MARIA LARA" w:date="2015-03-23T17:57:00Z"/>
+                <w:ins w:id="2" w:author="ANA MARIA LARA" w:date="2015-03-23T17:57:00Z"/>
                 <w:rFonts w:ascii="Times New Roman" w:hAnsi="Times New Roman" w:cs="Times New Roman"/>
                 <w:color w:val="000000" w:themeColor="text1"/>
                 <w:sz w:val="24"/>
@@ -14843,16 +14864,7 @@
           <w:sz w:val="24"/>
           <w:szCs w:val="24"/>
         </w:rPr>
-        <w:t xml:space="preserve"> benefició el deseo de independencia que venía germinando en las colonias desde el siglo XVIII. Una vez se supo que el rey había dejado el trono empezaron a conformarse juntas de </w:t>
-      </w:r>
-      <w:r>
-        <w:rPr>
-          <w:rFonts w:ascii="Times New Roman" w:hAnsi="Times New Roman" w:cs="Times New Roman"/>
-          <w:sz w:val="24"/>
-          <w:szCs w:val="24"/>
-        </w:rPr>
-        <w:lastRenderedPageBreak/>
-        <w:t>autogobierno en distintos puntos del continente y el optimismo se apoderó de muchos sectores sociales.</w:t>
+        <w:t xml:space="preserve"> benefició el deseo de independencia que venía germinando en las colonias desde el siglo XVIII. Una vez se supo que el rey había dejado el trono empezaron a conformarse juntas de autogobierno en distintos puntos del continente y el optimismo se apoderó de muchos sectores sociales.</w:t>
       </w:r>
     </w:p>
     <w:p>
@@ -14933,6 +14945,7 @@
           <w:sz w:val="24"/>
           <w:szCs w:val="24"/>
         </w:rPr>
+        <w:lastRenderedPageBreak/>
         <w:t>A partir de 180</w:t>
       </w:r>
       <w:r>
@@ -16005,7 +16018,7 @@
               </w:rPr>
               <w:lastRenderedPageBreak/>
               <w:drawing>
-                <wp:inline distT="0" distB="0" distL="0" distR="0" wp14:anchorId="7F9D4624" wp14:editId="4F98D48E">
+                <wp:inline distT="0" distB="0" distL="0" distR="0" wp14:anchorId="293BDE25" wp14:editId="78C5F027">
                   <wp:extent cx="1599083" cy="2615705"/>
                   <wp:effectExtent l="0" t="0" r="0" b="0"/>
                   <wp:docPr id="6" name="Imagen 6"/>
@@ -17047,7 +17060,7 @@
               </w:rPr>
               <w:lastRenderedPageBreak/>
               <w:drawing>
-                <wp:inline distT="0" distB="0" distL="0" distR="0" wp14:anchorId="351F20A1" wp14:editId="0633A08D">
+                <wp:inline distT="0" distB="0" distL="0" distR="0" wp14:anchorId="24B26A80" wp14:editId="6BAC6805">
                   <wp:extent cx="1454150" cy="1567130"/>
                   <wp:effectExtent l="0" t="0" r="0" b="0"/>
                   <wp:docPr id="9" name="Imagen 9"/>
@@ -17279,7 +17292,7 @@
             <w:pPr>
               <w:spacing w:before="2" w:after="2"/>
               <w:rPr>
-                <w:ins w:id="2" w:author="ANA MARIA LARA" w:date="2015-03-23T17:57:00Z"/>
+                <w:ins w:id="3" w:author="ANA MARIA LARA" w:date="2015-03-23T17:57:00Z"/>
                 <w:rFonts w:ascii="Times New Roman" w:hAnsi="Times New Roman" w:cs="Times New Roman"/>
                 <w:color w:val="000000" w:themeColor="text1"/>
                 <w:sz w:val="24"/>
@@ -18493,7 +18506,7 @@
                 <w:lang w:eastAsia="es-CO"/>
               </w:rPr>
               <w:drawing>
-                <wp:inline distT="0" distB="0" distL="0" distR="0" wp14:anchorId="05A2EF75" wp14:editId="56C911C0">
+                <wp:inline distT="0" distB="0" distL="0" distR="0" wp14:anchorId="700EA7D5" wp14:editId="7D497A2E">
                   <wp:extent cx="3009900" cy="1692260"/>
                   <wp:effectExtent l="0" t="0" r="0" b="0"/>
                   <wp:docPr id="1" name="Imagen 1"/>
@@ -20547,7 +20560,7 @@
                 <w:lang w:eastAsia="es-CO"/>
               </w:rPr>
               <w:drawing>
-                <wp:inline distT="0" distB="0" distL="0" distR="0" wp14:anchorId="7ABAE011" wp14:editId="6E32ECE6">
+                <wp:inline distT="0" distB="0" distL="0" distR="0" wp14:anchorId="171049FD" wp14:editId="66F31E30">
                   <wp:extent cx="1299851" cy="875365"/>
                   <wp:effectExtent l="0" t="0" r="0" b="0"/>
                   <wp:docPr id="10" name="Imagen 10"/>
@@ -21384,7 +21397,7 @@
                 <w:lang w:eastAsia="es-CO"/>
               </w:rPr>
               <w:drawing>
-                <wp:inline distT="0" distB="0" distL="0" distR="0" wp14:anchorId="32B73602" wp14:editId="399FA758">
+                <wp:inline distT="0" distB="0" distL="0" distR="0" wp14:anchorId="6AD5EEFB" wp14:editId="2C3DF857">
                   <wp:extent cx="1405150" cy="1943100"/>
                   <wp:effectExtent l="0" t="0" r="5080" b="0"/>
                   <wp:docPr id="13" name="Imagen 13"/>
@@ -22368,7 +22381,7 @@
                 <w:lang w:eastAsia="es-CO"/>
               </w:rPr>
               <w:drawing>
-                <wp:inline distT="0" distB="0" distL="0" distR="0" wp14:anchorId="3CE3B2C9" wp14:editId="064E9E5E">
+                <wp:inline distT="0" distB="0" distL="0" distR="0" wp14:anchorId="4B71EF55" wp14:editId="6CF76DB0">
                   <wp:extent cx="666750" cy="1023749"/>
                   <wp:effectExtent l="0" t="0" r="0" b="0"/>
                   <wp:docPr id="21" name="Imagen 21"/>
@@ -23304,8 +23317,8 @@
                 <w:szCs w:val="24"/>
               </w:rPr>
             </w:pPr>
-            <w:bookmarkStart w:id="3" w:name="INDICE17"/>
-            <w:bookmarkEnd w:id="3"/>
+            <w:bookmarkStart w:id="4" w:name="INDICE17"/>
+            <w:bookmarkEnd w:id="4"/>
             <w:r>
               <w:rPr>
                 <w:rFonts w:ascii="Times New Roman" w:hAnsi="Times New Roman" w:cs="Times New Roman"/>
@@ -23634,7 +23647,7 @@
                 <w:lang w:eastAsia="es-CO"/>
               </w:rPr>
               <w:drawing>
-                <wp:inline distT="0" distB="0" distL="0" distR="0" wp14:anchorId="111E2B5B" wp14:editId="4D72062B">
+                <wp:inline distT="0" distB="0" distL="0" distR="0" wp14:anchorId="643A2A13" wp14:editId="266D0EAB">
                   <wp:extent cx="1139273" cy="1047750"/>
                   <wp:effectExtent l="0" t="0" r="0" b="0"/>
                   <wp:docPr id="15" name="Imagen 15"/>
@@ -24612,7 +24625,7 @@
                 <w:lang w:eastAsia="es-CO"/>
               </w:rPr>
               <w:drawing>
-                <wp:inline distT="0" distB="0" distL="0" distR="0" wp14:anchorId="2A637DBC" wp14:editId="45DB4E2B">
+                <wp:inline distT="0" distB="0" distL="0" distR="0" wp14:anchorId="34AA9FB4" wp14:editId="10BD9376">
                   <wp:extent cx="1358900" cy="954854"/>
                   <wp:effectExtent l="0" t="0" r="0" b="0"/>
                   <wp:docPr id="17" name="Imagen 17" descr="http://upload.wikimedia.org/wikipedia/commons/c/c2/Muerte_de_Sucre_en_Berruecos.jpg"/>
@@ -24885,8 +24898,8 @@
           <w:lang w:eastAsia="es-CO"/>
         </w:rPr>
       </w:pPr>
-      <w:bookmarkStart w:id="4" w:name="INDICE18"/>
-      <w:bookmarkEnd w:id="4"/>
+      <w:bookmarkStart w:id="5" w:name="INDICE18"/>
+      <w:bookmarkEnd w:id="5"/>
       <w:r>
         <w:rPr>
           <w:rFonts w:ascii="Times New Roman" w:hAnsi="Times New Roman" w:cs="Times New Roman"/>
@@ -25171,8 +25184,8 @@
           <w:szCs w:val="24"/>
         </w:rPr>
       </w:pPr>
-      <w:bookmarkStart w:id="5" w:name="INDICE19"/>
-      <w:bookmarkEnd w:id="5"/>
+      <w:bookmarkStart w:id="6" w:name="INDICE19"/>
+      <w:bookmarkEnd w:id="6"/>
     </w:p>
     <w:p>
       <w:pPr>
@@ -25738,7 +25751,7 @@
                 <w:lang w:eastAsia="es-CO"/>
               </w:rPr>
               <w:drawing>
-                <wp:inline distT="0" distB="0" distL="0" distR="0" wp14:anchorId="09529C4B" wp14:editId="4142A676">
+                <wp:inline distT="0" distB="0" distL="0" distR="0" wp14:anchorId="49A1E960" wp14:editId="6382D9EB">
                   <wp:extent cx="796914" cy="1149350"/>
                   <wp:effectExtent l="0" t="0" r="0" b="0"/>
                   <wp:docPr id="22" name="Imagen 22"/>
@@ -25967,7 +25980,7 @@
             <w:pPr>
               <w:spacing w:before="2" w:after="2"/>
               <w:rPr>
-                <w:ins w:id="6" w:author="ANA MARIA LARA" w:date="2015-03-23T17:57:00Z"/>
+                <w:ins w:id="7" w:author="ANA MARIA LARA" w:date="2015-03-23T17:57:00Z"/>
                 <w:rFonts w:ascii="Times New Roman" w:hAnsi="Times New Roman" w:cs="Times New Roman"/>
                 <w:color w:val="000000" w:themeColor="text1"/>
                 <w:sz w:val="24"/>
@@ -26284,7 +26297,7 @@
             <w:pPr>
               <w:spacing w:before="2" w:after="2"/>
               <w:rPr>
-                <w:ins w:id="7" w:author="ANA MARIA LARA" w:date="2015-03-23T17:57:00Z"/>
+                <w:ins w:id="8" w:author="ANA MARIA LARA" w:date="2015-03-23T17:57:00Z"/>
                 <w:rFonts w:ascii="Times New Roman" w:hAnsi="Times New Roman" w:cs="Times New Roman"/>
                 <w:color w:val="000000" w:themeColor="text1"/>
                 <w:sz w:val="24"/>
@@ -27413,7 +27426,7 @@
                 <w:lang w:eastAsia="es-CO"/>
               </w:rPr>
               <w:drawing>
-                <wp:inline distT="0" distB="0" distL="0" distR="0" wp14:anchorId="34F8E611" wp14:editId="4B9EF4EA">
+                <wp:inline distT="0" distB="0" distL="0" distR="0" wp14:anchorId="1C4CE92A" wp14:editId="4D99A096">
                   <wp:extent cx="1386837" cy="1819275"/>
                   <wp:effectExtent l="0" t="0" r="4445" b="0"/>
                   <wp:docPr id="18" name="Imagen 18"/>
@@ -28113,7 +28126,7 @@
             <w:pPr>
               <w:spacing w:before="2" w:after="2"/>
               <w:rPr>
-                <w:ins w:id="8" w:author="ANA MARIA LARA" w:date="2015-03-23T17:57:00Z"/>
+                <w:ins w:id="9" w:author="ANA MARIA LARA" w:date="2015-03-23T17:57:00Z"/>
                 <w:rFonts w:ascii="Times New Roman" w:hAnsi="Times New Roman" w:cs="Times New Roman"/>
                 <w:color w:val="000000" w:themeColor="text1"/>
                 <w:sz w:val="24"/>
@@ -29020,7 +29033,7 @@
                 <w:lang w:eastAsia="es-CO"/>
               </w:rPr>
               <w:drawing>
-                <wp:inline distT="0" distB="0" distL="0" distR="0" wp14:anchorId="2C268D93" wp14:editId="5E120EB3">
+                <wp:inline distT="0" distB="0" distL="0" distR="0" wp14:anchorId="73D56619" wp14:editId="5CBAC7E3">
                   <wp:extent cx="1371600" cy="914769"/>
                   <wp:effectExtent l="0" t="0" r="0" b="0"/>
                   <wp:docPr id="23" name="Imagen 23"/>
@@ -29686,7 +29699,7 @@
                 <w:lang w:eastAsia="es-CO"/>
               </w:rPr>
               <w:drawing>
-                <wp:inline distT="0" distB="0" distL="0" distR="0" wp14:anchorId="75CAE21C" wp14:editId="03513A65">
+                <wp:inline distT="0" distB="0" distL="0" distR="0" wp14:anchorId="0D4E6E31" wp14:editId="14E613DD">
                   <wp:extent cx="792062" cy="1155700"/>
                   <wp:effectExtent l="0" t="0" r="0" b="0"/>
                   <wp:docPr id="19" name="Imagen 19" descr="http://static0.planetasaber.com/encyclopedia/Data/Imagenes/FOTOS/0000XR01.jpg"/>
@@ -30592,7 +30605,7 @@
             <w:pPr>
               <w:spacing w:before="2" w:after="2"/>
               <w:rPr>
-                <w:ins w:id="9" w:author="ANA MARIA LARA" w:date="2015-03-23T17:57:00Z"/>
+                <w:ins w:id="10" w:author="ANA MARIA LARA" w:date="2015-03-23T17:57:00Z"/>
                 <w:rFonts w:ascii="Times New Roman" w:hAnsi="Times New Roman" w:cs="Times New Roman"/>
                 <w:color w:val="000000" w:themeColor="text1"/>
                 <w:sz w:val="24"/>
@@ -31303,7 +31316,7 @@
                 <w:lang w:eastAsia="es-CO"/>
               </w:rPr>
               <w:drawing>
-                <wp:inline distT="0" distB="0" distL="0" distR="0" wp14:anchorId="5E39EFA9" wp14:editId="6FABFE5C">
+                <wp:inline distT="0" distB="0" distL="0" distR="0" wp14:anchorId="04AC25EE" wp14:editId="5B37BDB4">
                   <wp:extent cx="1085850" cy="744951"/>
                   <wp:effectExtent l="0" t="0" r="0" b="0"/>
                   <wp:docPr id="20" name="Imagen 20"/>
@@ -32025,7 +32038,7 @@
                 <w:lang w:eastAsia="es-CO"/>
               </w:rPr>
               <w:drawing>
-                <wp:inline distT="0" distB="0" distL="0" distR="0" wp14:anchorId="344A09B5" wp14:editId="17632904">
+                <wp:inline distT="0" distB="0" distL="0" distR="0" wp14:anchorId="636C2375" wp14:editId="4699349E">
                   <wp:extent cx="1245832" cy="908050"/>
                   <wp:effectExtent l="0" t="0" r="0" b="0"/>
                   <wp:docPr id="2" name="Imagen 2"/>
@@ -32634,6 +32647,7 @@
       <w:r>
         <w:rPr>
           <w:rStyle w:val="titencemm-21"/>
+          <w:specVanish w:val="0"/>
         </w:rPr>
         <w:t xml:space="preserve"> </w:t>
       </w:r>
@@ -32953,7 +32967,7 @@
             <w:pPr>
               <w:spacing w:before="2" w:after="2"/>
               <w:rPr>
-                <w:ins w:id="10" w:author="ANA MARIA LARA" w:date="2015-03-23T17:57:00Z"/>
+                <w:ins w:id="11" w:author="ANA MARIA LARA" w:date="2015-03-23T17:57:00Z"/>
                 <w:rFonts w:ascii="Times New Roman" w:hAnsi="Times New Roman" w:cs="Times New Roman"/>
                 <w:color w:val="000000" w:themeColor="text1"/>
                 <w:sz w:val="24"/>
@@ -33329,7 +33343,7 @@
             <w:pPr>
               <w:spacing w:before="2" w:after="2"/>
               <w:rPr>
-                <w:ins w:id="11" w:author="ANA MARIA LARA" w:date="2015-03-23T17:57:00Z"/>
+                <w:ins w:id="12" w:author="ANA MARIA LARA" w:date="2015-03-23T17:57:00Z"/>
                 <w:rFonts w:ascii="Times New Roman" w:hAnsi="Times New Roman" w:cs="Times New Roman"/>
                 <w:color w:val="000000" w:themeColor="text1"/>
                 <w:sz w:val="24"/>
@@ -35793,7 +35807,7 @@
                 <w:lang w:eastAsia="es-CO"/>
               </w:rPr>
               <w:drawing>
-                <wp:inline distT="0" distB="0" distL="0" distR="0" wp14:anchorId="52294423" wp14:editId="1427C9B6">
+                <wp:inline distT="0" distB="0" distL="0" distR="0" wp14:anchorId="5FECB4A2" wp14:editId="16DA84DD">
                   <wp:extent cx="774985" cy="952500"/>
                   <wp:effectExtent l="0" t="0" r="0" b="0"/>
                   <wp:docPr id="24" name="Imagen 24"/>
@@ -36720,7 +36734,7 @@
                 <w:lang w:eastAsia="es-CO"/>
               </w:rPr>
               <w:drawing>
-                <wp:inline distT="0" distB="0" distL="0" distR="0" wp14:anchorId="5571FA2C" wp14:editId="10974686">
+                <wp:inline distT="0" distB="0" distL="0" distR="0" wp14:anchorId="0020B5DA" wp14:editId="01ED2213">
                   <wp:extent cx="924173" cy="1295400"/>
                   <wp:effectExtent l="0" t="0" r="0" b="0"/>
                   <wp:docPr id="27" name="Imagen 27"/>
@@ -38000,7 +38014,7 @@
             <w:pPr>
               <w:spacing w:before="2" w:after="2"/>
               <w:rPr>
-                <w:ins w:id="12" w:author="ANA MARIA LARA" w:date="2015-03-23T17:57:00Z"/>
+                <w:ins w:id="13" w:author="ANA MARIA LARA" w:date="2015-03-23T17:57:00Z"/>
                 <w:rFonts w:ascii="Times New Roman" w:hAnsi="Times New Roman" w:cs="Times New Roman"/>
                 <w:color w:val="000000" w:themeColor="text1"/>
                 <w:sz w:val="24"/>
@@ -38957,7 +38971,7 @@
                 <w:lang w:eastAsia="es-CO"/>
               </w:rPr>
               <w:drawing>
-                <wp:inline distT="0" distB="0" distL="0" distR="0" wp14:anchorId="167942AC" wp14:editId="44FF789B">
+                <wp:inline distT="0" distB="0" distL="0" distR="0" wp14:anchorId="081CBCA6" wp14:editId="517DE77F">
                   <wp:extent cx="2025650" cy="1663745"/>
                   <wp:effectExtent l="0" t="0" r="0" b="0"/>
                   <wp:docPr id="32" name="Imagen 32"/>
@@ -39478,7 +39492,7 @@
             <w:pPr>
               <w:spacing w:before="2" w:after="2"/>
               <w:rPr>
-                <w:ins w:id="13" w:author="ANA MARIA LARA" w:date="2015-03-23T17:57:00Z"/>
+                <w:ins w:id="14" w:author="ANA MARIA LARA" w:date="2015-03-23T17:57:00Z"/>
                 <w:rFonts w:ascii="Times New Roman" w:hAnsi="Times New Roman" w:cs="Times New Roman"/>
                 <w:color w:val="000000" w:themeColor="text1"/>
                 <w:sz w:val="24"/>
@@ -39851,7 +39865,7 @@
             <w:pPr>
               <w:spacing w:before="2" w:after="2"/>
               <w:rPr>
-                <w:ins w:id="14" w:author="ANA MARIA LARA" w:date="2015-03-23T17:57:00Z"/>
+                <w:ins w:id="15" w:author="ANA MARIA LARA" w:date="2015-03-23T17:57:00Z"/>
                 <w:rFonts w:ascii="Times New Roman" w:hAnsi="Times New Roman" w:cs="Times New Roman"/>
                 <w:color w:val="000000" w:themeColor="text1"/>
                 <w:sz w:val="24"/>
@@ -40384,7 +40398,7 @@
               </w:rPr>
               <w:lastRenderedPageBreak/>
               <w:drawing>
-                <wp:inline distT="0" distB="0" distL="0" distR="0" wp14:anchorId="17C2AE06" wp14:editId="229ADC3F">
+                <wp:inline distT="0" distB="0" distL="0" distR="0" wp14:anchorId="5A53273D" wp14:editId="43153271">
                   <wp:extent cx="4212768" cy="2368550"/>
                   <wp:effectExtent l="0" t="0" r="0" b="0"/>
                   <wp:docPr id="28" name="Imagen 28"/>
@@ -41315,7 +41329,7 @@
             <w:pPr>
               <w:spacing w:before="2" w:after="2"/>
               <w:rPr>
-                <w:ins w:id="15" w:author="ANA MARIA LARA" w:date="2015-03-23T17:57:00Z"/>
+                <w:ins w:id="16" w:author="ANA MARIA LARA" w:date="2015-03-23T17:57:00Z"/>
                 <w:rFonts w:ascii="Times New Roman" w:hAnsi="Times New Roman" w:cs="Times New Roman"/>
                 <w:color w:val="000000" w:themeColor="text1"/>
                 <w:sz w:val="24"/>
@@ -41442,18 +41456,7 @@
                 <w:szCs w:val="24"/>
                 <w:lang w:val="es-ES" w:eastAsia="es-CO"/>
               </w:rPr>
-              <w:t>ndependenci</w:t>
-            </w:r>
-            <w:bookmarkStart w:id="16" w:name="_GoBack"/>
-            <w:bookmarkEnd w:id="16"/>
-            <w:r>
-              <w:rPr>
-                <w:rFonts w:ascii="Times New Roman" w:eastAsia="Times New Roman" w:hAnsi="Times New Roman" w:cs="Times New Roman"/>
-                <w:sz w:val="24"/>
-                <w:szCs w:val="24"/>
-                <w:lang w:val="es-ES" w:eastAsia="es-CO"/>
-              </w:rPr>
-              <w:t>a americana</w:t>
+              <w:t>ndependencia americana</w:t>
             </w:r>
           </w:p>
           <w:p>
@@ -44973,7 +44976,7 @@
 </file>
 
 <file path=customXml/itemProps1.xml><?xml version="1.0" encoding="utf-8"?>
-<ds:datastoreItem xmlns:ds="http://schemas.openxmlformats.org/officeDocument/2006/customXml" ds:itemID="{80554CCF-B3C8-4358-A4AF-B6B0D03E9B12}">
+<ds:datastoreItem xmlns:ds="http://schemas.openxmlformats.org/officeDocument/2006/customXml" ds:itemID="{BA41E565-12A0-460E-A0A5-B8C6B3448DF3}">
   <ds:schemaRefs>
     <ds:schemaRef ds:uri="http://schemas.openxmlformats.org/officeDocument/2006/bibliography"/>
   </ds:schemaRefs>

</xml_diff>

<commit_message>
Guion 2 Grado 8
</commit_message>
<xml_diff>
--- a/fuentes/contenidos/grado08/guion02/CS_08_02_CO.docx
+++ b/fuentes/contenidos/grado08/guion02/CS_08_02_CO.docx
@@ -562,15 +562,7 @@
           <w:sz w:val="24"/>
           <w:szCs w:val="24"/>
         </w:rPr>
-        <w:t xml:space="preserve"> al poder y a la propiedad. </w:t>
-      </w:r>
-      <w:r>
-        <w:rPr>
-          <w:rFonts w:ascii="Times New Roman" w:hAnsi="Times New Roman" w:cs="Times New Roman"/>
-          <w:sz w:val="24"/>
-          <w:szCs w:val="24"/>
-        </w:rPr>
-        <w:t xml:space="preserve"> </w:t>
+        <w:t xml:space="preserve"> al poder y a la propiedad.</w:t>
       </w:r>
     </w:p>
     <w:p>
@@ -1290,7 +1282,15 @@
           <w:sz w:val="24"/>
           <w:szCs w:val="24"/>
         </w:rPr>
-        <w:t xml:space="preserve">el reforzamiento de los poderes reales sobre las colonias.  </w:t>
+        <w:t>el reforzamiento de los pode</w:t>
+      </w:r>
+      <w:r>
+        <w:rPr>
+          <w:rFonts w:ascii="Times New Roman" w:hAnsi="Times New Roman" w:cs="Times New Roman"/>
+          <w:sz w:val="24"/>
+          <w:szCs w:val="24"/>
+        </w:rPr>
+        <w:t>res reales sobre las colonias.</w:t>
       </w:r>
     </w:p>
     <w:p>
@@ -1608,7 +1608,15 @@
           <w:sz w:val="24"/>
           <w:szCs w:val="24"/>
         </w:rPr>
-        <w:t xml:space="preserve">, murió sin descendencia, lo que permitió el ascenso de una  </w:t>
+        <w:t xml:space="preserve">, murió sin descendencia, lo </w:t>
+      </w:r>
+      <w:r>
+        <w:rPr>
+          <w:rFonts w:ascii="Times New Roman" w:hAnsi="Times New Roman" w:cs="Times New Roman"/>
+          <w:sz w:val="24"/>
+          <w:szCs w:val="24"/>
+        </w:rPr>
+        <w:t xml:space="preserve">que permitió el ascenso de una </w:t>
       </w:r>
       <w:r>
         <w:rPr>
@@ -2148,7 +2156,7 @@
                 <w:sz w:val="24"/>
                 <w:szCs w:val="24"/>
               </w:rPr>
-              <w:t xml:space="preserve"> H</w:t>
+              <w:t>H</w:t>
             </w:r>
             <w:r>
               <w:rPr>
@@ -2373,7 +2381,7 @@
           <w:sz w:val="24"/>
           <w:szCs w:val="24"/>
         </w:rPr>
-        <w:t xml:space="preserve">otismo ilustrado.  </w:t>
+        <w:t>otismo ilustrado.</w:t>
       </w:r>
     </w:p>
     <w:p>
@@ -2409,7 +2417,7 @@
           <w:szCs w:val="24"/>
           <w:lang w:eastAsia="es-CO"/>
         </w:rPr>
-        <w:t xml:space="preserve">. Su objetivo era  </w:t>
+        <w:t xml:space="preserve">. Su objetivo era </w:t>
       </w:r>
       <w:r>
         <w:rPr>
@@ -2793,7 +2801,7 @@
                 <w:sz w:val="24"/>
                 <w:szCs w:val="24"/>
               </w:rPr>
-              <w:t xml:space="preserve">  </w:t>
+              <w:t xml:space="preserve"> </w:t>
             </w:r>
             <w:r>
               <w:rPr>
@@ -3202,7 +3210,7 @@
                 <w:szCs w:val="24"/>
                 <w:lang w:eastAsia="es-CO"/>
               </w:rPr>
-              <w:t xml:space="preserve">de  </w:t>
+              <w:t xml:space="preserve">de </w:t>
             </w:r>
             <w:r>
               <w:rPr>
@@ -3620,7 +3628,17 @@
                 <w:sz w:val="24"/>
                 <w:szCs w:val="24"/>
               </w:rPr>
-              <w:t>siglo XVII</w:t>
+              <w:t>siglo XV</w:t>
+            </w:r>
+            <w:bookmarkStart w:id="0" w:name="_GoBack"/>
+            <w:bookmarkEnd w:id="0"/>
+            <w:r>
+              <w:rPr>
+                <w:rStyle w:val="negrita6"/>
+                <w:sz w:val="24"/>
+                <w:szCs w:val="24"/>
+              </w:rPr>
+              <w:t>II</w:t>
             </w:r>
             <w:r>
               <w:rPr>
@@ -5440,32 +5458,6 @@
         </w:rPr>
       </w:pPr>
     </w:p>
-    <w:p>
-      <w:pPr>
-        <w:rPr>
-          <w:rFonts w:ascii="Times New Roman" w:eastAsia="Times New Roman" w:hAnsi="Times New Roman" w:cs="Times New Roman"/>
-          <w:sz w:val="24"/>
-          <w:szCs w:val="24"/>
-          <w:lang w:eastAsia="es-CO"/>
-        </w:rPr>
-      </w:pPr>
-      <w:r>
-        <w:rPr>
-          <w:rFonts w:ascii="Times New Roman" w:hAnsi="Times New Roman" w:cs="Times New Roman"/>
-          <w:sz w:val="24"/>
-          <w:szCs w:val="24"/>
-        </w:rPr>
-        <w:t xml:space="preserve"> </w:t>
-      </w:r>
-      <w:r>
-        <w:rPr>
-          <w:rFonts w:ascii="Times New Roman" w:hAnsi="Times New Roman" w:cs="Times New Roman"/>
-          <w:sz w:val="24"/>
-          <w:szCs w:val="24"/>
-        </w:rPr>
-        <w:t xml:space="preserve"> </w:t>
-      </w:r>
-    </w:p>
     <w:tbl>
       <w:tblPr>
         <w:tblStyle w:val="Tablaconcuadrcula"/>
@@ -5510,7 +5502,7 @@
       <w:tr>
         <w:tc>
           <w:tcPr>
-            <w:tcW w:w="1242" w:type="dxa"/>
+            <w:tcW w:w="1283" w:type="dxa"/>
           </w:tcPr>
           <w:p>
             <w:pPr>
@@ -5536,7 +5528,7 @@
         </w:tc>
         <w:tc>
           <w:tcPr>
-            <w:tcW w:w="7812" w:type="dxa"/>
+            <w:tcW w:w="7771" w:type="dxa"/>
           </w:tcPr>
           <w:p>
             <w:pPr>
@@ -5564,7 +5556,7 @@
       <w:tr>
         <w:tc>
           <w:tcPr>
-            <w:tcW w:w="1242" w:type="dxa"/>
+            <w:tcW w:w="1283" w:type="dxa"/>
             <w:shd w:val="clear" w:color="auto" w:fill="auto"/>
           </w:tcPr>
           <w:p>
@@ -5589,7 +5581,7 @@
         </w:tc>
         <w:tc>
           <w:tcPr>
-            <w:tcW w:w="7812" w:type="dxa"/>
+            <w:tcW w:w="7771" w:type="dxa"/>
             <w:shd w:val="clear" w:color="auto" w:fill="auto"/>
           </w:tcPr>
           <w:p>
@@ -5646,7 +5638,7 @@
                 <w:szCs w:val="24"/>
                 <w:lang w:eastAsia="es-CO"/>
               </w:rPr>
-              <w:t xml:space="preserve">mercancías para que estas fueran compradas en las colonias. Con ello, la </w:t>
+              <w:t>mercancías para que estas fueran compradas en las colonias. Con ello, la Corona quería aumentar sus ingresos. Pero la población criolla no tenía suficiente capacidad de consumo</w:t>
             </w:r>
             <w:r>
               <w:rPr>
@@ -5655,26 +5647,26 @@
                 <w:szCs w:val="24"/>
                 <w:lang w:eastAsia="es-CO"/>
               </w:rPr>
+              <w:t>,</w:t>
+            </w:r>
+            <w:r>
+              <w:rPr>
+                <w:rFonts w:ascii="Times New Roman" w:eastAsia="Times New Roman" w:hAnsi="Times New Roman" w:cs="Times New Roman"/>
+                <w:sz w:val="24"/>
+                <w:szCs w:val="24"/>
+                <w:lang w:eastAsia="es-CO"/>
+              </w:rPr>
+              <w:t xml:space="preserve"> ante lo cual España tomó una medida </w:t>
+            </w:r>
+            <w:r>
+              <w:rPr>
+                <w:rFonts w:ascii="Times New Roman" w:eastAsia="Times New Roman" w:hAnsi="Times New Roman" w:cs="Times New Roman"/>
+                <w:sz w:val="24"/>
+                <w:szCs w:val="24"/>
+                <w:lang w:eastAsia="es-CO"/>
+              </w:rPr>
               <w:lastRenderedPageBreak/>
-              <w:t>Corona quería aumentar sus ingresos. Pero la población criolla no tenía suficiente capacidad de consumo</w:t>
-            </w:r>
-            <w:r>
-              <w:rPr>
-                <w:rFonts w:ascii="Times New Roman" w:eastAsia="Times New Roman" w:hAnsi="Times New Roman" w:cs="Times New Roman"/>
-                <w:sz w:val="24"/>
-                <w:szCs w:val="24"/>
-                <w:lang w:eastAsia="es-CO"/>
-              </w:rPr>
-              <w:t>,</w:t>
-            </w:r>
-            <w:r>
-              <w:rPr>
-                <w:rFonts w:ascii="Times New Roman" w:eastAsia="Times New Roman" w:hAnsi="Times New Roman" w:cs="Times New Roman"/>
-                <w:sz w:val="24"/>
-                <w:szCs w:val="24"/>
-                <w:lang w:eastAsia="es-CO"/>
-              </w:rPr>
-              <w:t xml:space="preserve"> ante lo cual España tomó una medida extrema: las </w:t>
+              <w:t xml:space="preserve">extrema: las </w:t>
             </w:r>
             <w:r>
               <w:rPr>
@@ -5963,7 +5955,27 @@
             <w:sz w:val="24"/>
             <w:szCs w:val="24"/>
           </w:rPr>
-          <w:t>VER</w:t>
+          <w:t>V</w:t>
+        </w:r>
+        <w:r>
+          <w:rPr>
+            <w:rStyle w:val="Hipervnculo"/>
+            <w:rFonts w:ascii="Times New Roman" w:hAnsi="Times New Roman" w:cs="Times New Roman"/>
+            <w:b/>
+            <w:sz w:val="24"/>
+            <w:szCs w:val="24"/>
+          </w:rPr>
+          <w:t>E</w:t>
+        </w:r>
+        <w:r>
+          <w:rPr>
+            <w:rStyle w:val="Hipervnculo"/>
+            <w:rFonts w:ascii="Times New Roman" w:hAnsi="Times New Roman" w:cs="Times New Roman"/>
+            <w:b/>
+            <w:sz w:val="24"/>
+            <w:szCs w:val="24"/>
+          </w:rPr>
+          <w:t>R</w:t>
         </w:r>
       </w:hyperlink>
       <w:r>
@@ -6833,11 +6845,21 @@
                 <w:sz w:val="24"/>
                 <w:szCs w:val="24"/>
               </w:rPr>
-              <w:t xml:space="preserve">y de la Revolución </w:t>
-            </w:r>
-            <w:r>
-              <w:rPr>
-                <w:rFonts w:ascii="Times New Roman" w:hAnsi="Times New Roman" w:cs="Times New Roman"/>
+              <w:t xml:space="preserve">y de la </w:t>
+            </w:r>
+            <w:r>
+              <w:rPr>
+                <w:rFonts w:ascii="Times New Roman" w:hAnsi="Times New Roman" w:cs="Times New Roman"/>
+                <w:b/>
+                <w:sz w:val="24"/>
+                <w:szCs w:val="24"/>
+              </w:rPr>
+              <w:t xml:space="preserve">Revolución </w:t>
+            </w:r>
+            <w:r>
+              <w:rPr>
+                <w:rFonts w:ascii="Times New Roman" w:hAnsi="Times New Roman" w:cs="Times New Roman"/>
+                <w:b/>
                 <w:sz w:val="24"/>
                 <w:szCs w:val="24"/>
               </w:rPr>
@@ -6897,7 +6919,16 @@
                 <w:sz w:val="24"/>
                 <w:szCs w:val="24"/>
               </w:rPr>
-              <w:t>los procesos de independencia</w:t>
+              <w:t xml:space="preserve">los procesos de </w:t>
+            </w:r>
+            <w:r>
+              <w:rPr>
+                <w:rFonts w:ascii="Times New Roman" w:hAnsi="Times New Roman" w:cs="Times New Roman"/>
+                <w:b/>
+                <w:sz w:val="24"/>
+                <w:szCs w:val="24"/>
+              </w:rPr>
+              <w:t>independencia</w:t>
             </w:r>
             <w:r>
               <w:rPr>
@@ -7065,6 +7096,7 @@
                 <w:rFonts w:ascii="Times New Roman" w:hAnsi="Times New Roman" w:cs="Times New Roman"/>
                 <w:sz w:val="24"/>
                 <w:szCs w:val="24"/>
+                <w:lang w:val="es-ES"/>
               </w:rPr>
             </w:pPr>
             <w:r>
@@ -7083,7 +7115,16 @@
                 <w:szCs w:val="24"/>
                 <w:lang w:val="es-ES"/>
               </w:rPr>
-              <w:t>2º ESO  El siglo XVIII: la Ilustración /La España borbónica/</w:t>
+              <w:t xml:space="preserve">2º ESO </w:t>
+            </w:r>
+            <w:r>
+              <w:rPr>
+                <w:rFonts w:ascii="Times New Roman" w:hAnsi="Times New Roman" w:cs="Times New Roman"/>
+                <w:sz w:val="24"/>
+                <w:szCs w:val="24"/>
+                <w:lang w:val="es-ES"/>
+              </w:rPr>
+              <w:t>El siglo XVIII: la Ilustración /La España borbónica/</w:t>
             </w:r>
           </w:p>
           <w:p>
@@ -8081,7 +8122,25 @@
                   <w:sz w:val="24"/>
                   <w:szCs w:val="24"/>
                 </w:rPr>
-                <w:t>VER</w:t>
+                <w:t>V</w:t>
+              </w:r>
+              <w:r>
+                <w:rPr>
+                  <w:rStyle w:val="Hipervnculo"/>
+                  <w:rFonts w:ascii="Times New Roman" w:hAnsi="Times New Roman" w:cs="Times New Roman"/>
+                  <w:sz w:val="24"/>
+                  <w:szCs w:val="24"/>
+                </w:rPr>
+                <w:t>E</w:t>
+              </w:r>
+              <w:r>
+                <w:rPr>
+                  <w:rStyle w:val="Hipervnculo"/>
+                  <w:rFonts w:ascii="Times New Roman" w:hAnsi="Times New Roman" w:cs="Times New Roman"/>
+                  <w:sz w:val="24"/>
+                  <w:szCs w:val="24"/>
+                </w:rPr>
+                <w:t>R</w:t>
               </w:r>
             </w:hyperlink>
             <w:r>
@@ -8548,7 +8607,6 @@
             <w:pPr>
               <w:rPr>
                 <w:rFonts w:ascii="Times New Roman" w:hAnsi="Times New Roman" w:cs="Times New Roman"/>
-                <w:kern w:val="36"/>
                 <w:sz w:val="24"/>
                 <w:szCs w:val="24"/>
               </w:rPr>
@@ -8580,17 +8638,18 @@
                 <w:sz w:val="24"/>
                 <w:szCs w:val="24"/>
               </w:rPr>
-              <w:t xml:space="preserve">  </w:t>
-            </w:r>
-            <w:r>
+              <w:t xml:space="preserve"> </w:t>
+            </w:r>
+          </w:p>
+          <w:p>
+            <w:pPr>
               <w:rPr>
                 <w:rFonts w:ascii="Times New Roman" w:hAnsi="Times New Roman" w:cs="Times New Roman"/>
                 <w:kern w:val="36"/>
                 <w:sz w:val="24"/>
                 <w:szCs w:val="24"/>
               </w:rPr>
-              <w:t xml:space="preserve"> </w:t>
-            </w:r>
+            </w:pPr>
           </w:p>
           <w:p>
             <w:pPr>
@@ -8616,23 +8675,6 @@
                 <w:szCs w:val="24"/>
               </w:rPr>
             </w:pPr>
-            <w:r>
-              <w:rPr>
-                <w:rFonts w:ascii="Times New Roman" w:hAnsi="Times New Roman" w:cs="Times New Roman"/>
-                <w:kern w:val="36"/>
-                <w:sz w:val="24"/>
-                <w:szCs w:val="24"/>
-              </w:rPr>
-              <w:t xml:space="preserve"> </w:t>
-            </w:r>
-            <w:r>
-              <w:rPr>
-                <w:rFonts w:ascii="Times New Roman" w:hAnsi="Times New Roman" w:cs="Times New Roman"/>
-                <w:sz w:val="24"/>
-                <w:szCs w:val="24"/>
-              </w:rPr>
-              <w:t xml:space="preserve"> </w:t>
-            </w:r>
             <w:r>
               <w:rPr>
                 <w:rFonts w:ascii="Times New Roman" w:hAnsi="Times New Roman" w:cs="Times New Roman"/>
@@ -8699,7 +8741,16 @@
                 <w:sz w:val="24"/>
                 <w:szCs w:val="24"/>
               </w:rPr>
-              <w:t>Video que muestra las características de la América colonial española del siglo XVIII</w:t>
+              <w:t xml:space="preserve">Video que muestra las características de la América colonial española del </w:t>
+            </w:r>
+            <w:r>
+              <w:rPr>
+                <w:rFonts w:ascii="Times New Roman" w:hAnsi="Times New Roman" w:cs="Times New Roman"/>
+                <w:sz w:val="24"/>
+                <w:szCs w:val="24"/>
+              </w:rPr>
+              <w:lastRenderedPageBreak/>
+              <w:t>siglo XVIII</w:t>
             </w:r>
           </w:p>
         </w:tc>
@@ -9133,6 +9184,14 @@
           <w:sz w:val="24"/>
           <w:szCs w:val="24"/>
         </w:rPr>
+        <w:t>X</w:t>
+      </w:r>
+      <w:r>
+        <w:rPr>
+          <w:rFonts w:ascii="Times New Roman" w:hAnsi="Times New Roman" w:cs="Times New Roman"/>
+          <w:sz w:val="24"/>
+          <w:szCs w:val="24"/>
+        </w:rPr>
         <w:t>VIII, se sumó la i</w:t>
       </w:r>
       <w:r>
@@ -9162,6 +9221,7 @@
       <w:r>
         <w:rPr>
           <w:rFonts w:ascii="Times New Roman" w:hAnsi="Times New Roman" w:cs="Times New Roman"/>
+          <w:b/>
           <w:sz w:val="24"/>
           <w:szCs w:val="24"/>
         </w:rPr>
@@ -9170,6 +9230,7 @@
       <w:r>
         <w:rPr>
           <w:rFonts w:ascii="Times New Roman" w:hAnsi="Times New Roman" w:cs="Times New Roman"/>
+          <w:b/>
           <w:sz w:val="24"/>
           <w:szCs w:val="24"/>
         </w:rPr>
@@ -9178,6 +9239,7 @@
       <w:r>
         <w:rPr>
           <w:rFonts w:ascii="Times New Roman" w:hAnsi="Times New Roman" w:cs="Times New Roman"/>
+          <w:b/>
           <w:sz w:val="24"/>
           <w:szCs w:val="24"/>
         </w:rPr>
@@ -9186,6 +9248,7 @@
       <w:r>
         <w:rPr>
           <w:rFonts w:ascii="Times New Roman" w:hAnsi="Times New Roman" w:cs="Times New Roman"/>
+          <w:b/>
           <w:sz w:val="24"/>
           <w:szCs w:val="24"/>
         </w:rPr>
@@ -9194,6 +9257,7 @@
       <w:r>
         <w:rPr>
           <w:rFonts w:ascii="Times New Roman" w:hAnsi="Times New Roman" w:cs="Times New Roman"/>
+          <w:b/>
           <w:sz w:val="24"/>
           <w:szCs w:val="24"/>
         </w:rPr>
@@ -9202,26 +9266,53 @@
       <w:r>
         <w:rPr>
           <w:rFonts w:ascii="Times New Roman" w:hAnsi="Times New Roman" w:cs="Times New Roman"/>
-          <w:sz w:val="24"/>
-          <w:szCs w:val="24"/>
-        </w:rPr>
-        <w:t xml:space="preserve">ritánicas (1776) y </w:t>
-      </w:r>
-      <w:r>
-        <w:rPr>
-          <w:rFonts w:ascii="Times New Roman" w:hAnsi="Times New Roman" w:cs="Times New Roman"/>
-          <w:sz w:val="24"/>
-          <w:szCs w:val="24"/>
-        </w:rPr>
-        <w:t xml:space="preserve">el triunfo de la Revolución </w:t>
-      </w:r>
-      <w:r>
-        <w:rPr>
-          <w:rFonts w:ascii="Times New Roman" w:hAnsi="Times New Roman" w:cs="Times New Roman"/>
-          <w:sz w:val="24"/>
-          <w:szCs w:val="24"/>
-        </w:rPr>
-        <w:t xml:space="preserve">Francesa </w:t>
+          <w:b/>
+          <w:sz w:val="24"/>
+          <w:szCs w:val="24"/>
+        </w:rPr>
+        <w:t>ritánicas</w:t>
+      </w:r>
+      <w:r>
+        <w:rPr>
+          <w:rFonts w:ascii="Times New Roman" w:hAnsi="Times New Roman" w:cs="Times New Roman"/>
+          <w:sz w:val="24"/>
+          <w:szCs w:val="24"/>
+        </w:rPr>
+        <w:t xml:space="preserve"> (1776) y </w:t>
+      </w:r>
+      <w:r>
+        <w:rPr>
+          <w:rFonts w:ascii="Times New Roman" w:hAnsi="Times New Roman" w:cs="Times New Roman"/>
+          <w:sz w:val="24"/>
+          <w:szCs w:val="24"/>
+        </w:rPr>
+        <w:t xml:space="preserve">el triunfo de la </w:t>
+      </w:r>
+      <w:r>
+        <w:rPr>
+          <w:rFonts w:ascii="Times New Roman" w:hAnsi="Times New Roman" w:cs="Times New Roman"/>
+          <w:b/>
+          <w:sz w:val="24"/>
+          <w:szCs w:val="24"/>
+        </w:rPr>
+        <w:t xml:space="preserve">Revolución </w:t>
+      </w:r>
+      <w:r>
+        <w:rPr>
+          <w:rFonts w:ascii="Times New Roman" w:hAnsi="Times New Roman" w:cs="Times New Roman"/>
+          <w:b/>
+          <w:sz w:val="24"/>
+          <w:szCs w:val="24"/>
+        </w:rPr>
+        <w:t>Francesa</w:t>
+      </w:r>
+      <w:r>
+        <w:rPr>
+          <w:rFonts w:ascii="Times New Roman" w:hAnsi="Times New Roman" w:cs="Times New Roman"/>
+          <w:sz w:val="24"/>
+          <w:szCs w:val="24"/>
+        </w:rPr>
+        <w:t xml:space="preserve"> </w:t>
       </w:r>
       <w:r>
         <w:rPr>
@@ -9501,7 +9592,7 @@
           <w:sz w:val="24"/>
           <w:szCs w:val="24"/>
         </w:rPr>
-        <w:t xml:space="preserve"> Como</w:t>
+        <w:t>Como</w:t>
       </w:r>
       <w:r>
         <w:rPr>
@@ -9555,7 +9646,7 @@
           <w:szCs w:val="24"/>
           <w:lang w:val="es-ES" w:eastAsia="es-CO"/>
         </w:rPr>
-        <w:t xml:space="preserve"> imperio</w:t>
+        <w:t>imperio</w:t>
       </w:r>
       <w:r>
         <w:rPr>
@@ -9664,34 +9755,6 @@
           <w:lang w:val="es-ES" w:eastAsia="es-CO"/>
         </w:rPr>
         <w:t xml:space="preserve"> </w:t>
-      </w:r>
-    </w:p>
-    <w:p>
-      <w:pPr>
-        <w:rPr>
-          <w:rFonts w:ascii="Times New Roman" w:eastAsia="Times New Roman" w:hAnsi="Times New Roman" w:cs="Times New Roman"/>
-          <w:sz w:val="24"/>
-          <w:szCs w:val="24"/>
-          <w:lang w:val="es-ES" w:eastAsia="es-CO"/>
-        </w:rPr>
-      </w:pPr>
-      <w:r>
-        <w:rPr>
-          <w:rFonts w:ascii="Times New Roman" w:eastAsia="Times New Roman" w:hAnsi="Times New Roman" w:cs="Times New Roman"/>
-          <w:sz w:val="24"/>
-          <w:szCs w:val="24"/>
-          <w:lang w:val="es-ES" w:eastAsia="es-CO"/>
-        </w:rPr>
-        <w:t xml:space="preserve"> </w:t>
-      </w:r>
-      <w:r>
-        <w:rPr>
-          <w:rFonts w:ascii="Times New Roman" w:eastAsia="Times New Roman" w:hAnsi="Times New Roman" w:cs="Times New Roman"/>
-          <w:sz w:val="24"/>
-          <w:szCs w:val="24"/>
-          <w:lang w:val="es-ES" w:eastAsia="es-CO"/>
-        </w:rPr>
-        <w:t xml:space="preserve">  </w:t>
       </w:r>
     </w:p>
     <w:p>
@@ -10706,24 +10769,6 @@
           </w:tcPr>
           <w:p>
             <w:pPr>
-              <w:ind w:left="708" w:hanging="708"/>
-              <w:rPr>
-                <w:rFonts w:ascii="Times New Roman" w:hAnsi="Times New Roman" w:cs="Times New Roman"/>
-                <w:sz w:val="24"/>
-                <w:szCs w:val="24"/>
-              </w:rPr>
-            </w:pPr>
-            <w:r>
-              <w:rPr>
-                <w:rFonts w:ascii="Times New Roman" w:hAnsi="Times New Roman" w:cs="Times New Roman"/>
-                <w:sz w:val="24"/>
-                <w:szCs w:val="24"/>
-              </w:rPr>
-              <w:t xml:space="preserve">  </w:t>
-            </w:r>
-          </w:p>
-          <w:p>
-            <w:pPr>
               <w:rPr>
                 <w:rFonts w:ascii="Times New Roman" w:hAnsi="Times New Roman" w:cs="Times New Roman"/>
                 <w:i/>
@@ -11118,7 +11163,6 @@
                 <w:sz w:val="24"/>
                 <w:szCs w:val="24"/>
               </w:rPr>
-              <w:lastRenderedPageBreak/>
               <w:t>independencia española</w:t>
             </w:r>
             <w:r>
@@ -11410,7 +11454,7 @@
               <w:rPr>
                 <w:color w:val="000000" w:themeColor="text1"/>
               </w:rPr>
-              <w:t xml:space="preserve">: Video  </w:t>
+              <w:t>: Video</w:t>
             </w:r>
           </w:p>
           <w:p>
@@ -11433,7 +11477,13 @@
               <w:rPr>
                 <w:color w:val="000000" w:themeColor="text1"/>
               </w:rPr>
-              <w:t>:   Exposición</w:t>
+              <w:t xml:space="preserve">: </w:t>
+            </w:r>
+            <w:r>
+              <w:rPr>
+                <w:color w:val="000000" w:themeColor="text1"/>
+              </w:rPr>
+              <w:t>Exposición</w:t>
             </w:r>
           </w:p>
           <w:p>
@@ -11797,7 +11847,17 @@
                 <w:szCs w:val="24"/>
                 <w:lang w:eastAsia="es-CO"/>
               </w:rPr>
-              <w:t>ndependencia de España  y la de las colonias americanas?</w:t>
+              <w:t xml:space="preserve">ndependencia de España </w:t>
+            </w:r>
+            <w:r>
+              <w:rPr>
+                <w:rFonts w:ascii="Times New Roman" w:eastAsia="Times New Roman" w:hAnsi="Times New Roman" w:cs="Times New Roman"/>
+                <w:color w:val="000000" w:themeColor="text1"/>
+                <w:sz w:val="24"/>
+                <w:szCs w:val="24"/>
+                <w:lang w:eastAsia="es-CO"/>
+              </w:rPr>
+              <w:t>y la de las colonias americanas?</w:t>
             </w:r>
           </w:p>
           <w:p>
@@ -11898,7 +11958,27 @@
                 <w:szCs w:val="24"/>
                 <w:lang w:eastAsia="es-CO"/>
               </w:rPr>
-              <w:t xml:space="preserve"> si hoy en día su país fuera invadido?  </w:t>
+              <w:t xml:space="preserve"> si hoy en día su país fue</w:t>
+            </w:r>
+            <w:r>
+              <w:rPr>
+                <w:rFonts w:ascii="Times New Roman" w:eastAsia="Times New Roman" w:hAnsi="Times New Roman" w:cs="Times New Roman"/>
+                <w:color w:val="000000" w:themeColor="text1"/>
+                <w:sz w:val="24"/>
+                <w:szCs w:val="24"/>
+                <w:lang w:eastAsia="es-CO"/>
+              </w:rPr>
+              <w:t>ra invadido?</w:t>
+            </w:r>
+            <w:r>
+              <w:rPr>
+                <w:rFonts w:ascii="Times New Roman" w:eastAsia="Times New Roman" w:hAnsi="Times New Roman" w:cs="Times New Roman"/>
+                <w:color w:val="000000" w:themeColor="text1"/>
+                <w:sz w:val="24"/>
+                <w:szCs w:val="24"/>
+                <w:lang w:eastAsia="es-CO"/>
+              </w:rPr>
+              <w:t xml:space="preserve"> </w:t>
             </w:r>
           </w:p>
           <w:p>
@@ -11967,18 +12047,7 @@
                 <w:szCs w:val="24"/>
                 <w:lang w:eastAsia="es-CO"/>
               </w:rPr>
-              <w:t xml:space="preserve">uerra de la </w:t>
-            </w:r>
-            <w:r>
-              <w:rPr>
-                <w:rFonts w:ascii="Times New Roman" w:eastAsia="Times New Roman" w:hAnsi="Times New Roman" w:cs="Times New Roman"/>
-                <w:color w:val="000000" w:themeColor="text1"/>
-                <w:sz w:val="24"/>
-                <w:szCs w:val="24"/>
-                <w:lang w:eastAsia="es-CO"/>
-              </w:rPr>
-              <w:lastRenderedPageBreak/>
-              <w:t>Independencia", de la Biblioteca Nacional de España [</w:t>
+              <w:t>uerra de la Independencia", de la Biblioteca Nacional de España [</w:t>
             </w:r>
             <w:hyperlink r:id="rId22" w:tgtFrame="_blank" w:history="1">
               <w:r>
@@ -12028,7 +12097,28 @@
                 <w:szCs w:val="24"/>
                 <w:lang w:eastAsia="es-CO"/>
               </w:rPr>
-              <w:t>Forme grupos de tres estudiantes para que comenten alguno de los grabados del artista aragonés. Pídales que respondan las siguientes preguntas</w:t>
+              <w:t xml:space="preserve">Forme grupos de tres estudiantes para que comenten alguno de los </w:t>
+            </w:r>
+            <w:r>
+              <w:rPr>
+                <w:rFonts w:ascii="Times New Roman" w:eastAsia="Times New Roman" w:hAnsi="Times New Roman" w:cs="Times New Roman"/>
+                <w:color w:val="000000" w:themeColor="text1"/>
+                <w:sz w:val="24"/>
+                <w:szCs w:val="24"/>
+                <w:lang w:eastAsia="es-CO"/>
+              </w:rPr>
+              <w:lastRenderedPageBreak/>
+              <w:t>grabados del artista aragonés. Pídales que respondan las siguientes preguntas</w:t>
+            </w:r>
+            <w:r>
+              <w:rPr>
+                <w:rFonts w:ascii="Times New Roman" w:eastAsia="Times New Roman" w:hAnsi="Times New Roman" w:cs="Times New Roman"/>
+                <w:color w:val="000000" w:themeColor="text1"/>
+                <w:sz w:val="24"/>
+                <w:szCs w:val="24"/>
+                <w:lang w:eastAsia="es-CO"/>
+              </w:rPr>
+              <w:t>:</w:t>
             </w:r>
           </w:p>
           <w:p>
@@ -12079,7 +12169,7 @@
           </w:p>
           <w:p>
             <w:pPr>
-              <w:shd w:val="clear" w:color="auto" w:fill="DDDDDD"/>
+              <w:shd w:val="clear" w:color="auto" w:fill="FFFFFF" w:themeFill="background1"/>
               <w:spacing w:before="100" w:beforeAutospacing="1" w:after="210" w:line="270" w:lineRule="atLeast"/>
               <w:rPr>
                 <w:rFonts w:ascii="Times New Roman" w:eastAsia="Times New Roman" w:hAnsi="Times New Roman" w:cs="Times New Roman"/>
@@ -12128,7 +12218,6 @@
                   <w:rFonts w:ascii="Times New Roman" w:eastAsia="Times New Roman" w:hAnsi="Times New Roman" w:cs="Times New Roman"/>
                   <w:sz w:val="24"/>
                   <w:szCs w:val="24"/>
-                  <w:highlight w:val="yellow"/>
                   <w:lang w:eastAsia="es-CO"/>
                 </w:rPr>
                 <w:t>VER</w:t>
@@ -12798,7 +12887,7 @@
                 <w:szCs w:val="24"/>
                 <w:lang w:eastAsia="es-CO"/>
               </w:rPr>
-              <w:t xml:space="preserve">Durante el periodo de dominio militar napoleónico, en muchos lugares de </w:t>
+              <w:t xml:space="preserve">Durante el periodo de dominio militar napoleónico, en muchos lugares de España, ante la falta de un ejército regular suficiente, aparecieron grupos espontáneos de combatientes. Los guerrilleros eran buenos conocedores del </w:t>
             </w:r>
             <w:r>
               <w:rPr>
@@ -12808,7 +12897,7 @@
                 <w:lang w:eastAsia="es-CO"/>
               </w:rPr>
               <w:lastRenderedPageBreak/>
-              <w:t>España, ante la falta de un ejército regular suficiente, aparecieron grupos espontáneos de combatientes. Los guerrilleros eran buenos conocedores del territorio, hostigaban de manera constante a las tropas invasora</w:t>
+              <w:t>territorio, hostigaban de manera constante a las tropas invasora</w:t>
             </w:r>
             <w:r>
               <w:rPr>
@@ -12826,7 +12915,16 @@
                 <w:szCs w:val="24"/>
                 <w:lang w:eastAsia="es-CO"/>
               </w:rPr>
-              <w:t xml:space="preserve"> e impedían la comunicación entre los distintos cuarteles franceses.  </w:t>
+              <w:t xml:space="preserve"> e impedían la comunicación entre los </w:t>
+            </w:r>
+            <w:r>
+              <w:rPr>
+                <w:rFonts w:ascii="Times New Roman" w:eastAsia="Times New Roman" w:hAnsi="Times New Roman" w:cs="Times New Roman"/>
+                <w:sz w:val="24"/>
+                <w:szCs w:val="24"/>
+                <w:lang w:eastAsia="es-CO"/>
+              </w:rPr>
+              <w:t>distintos cuarteles franceses.</w:t>
             </w:r>
           </w:p>
           <w:p>
@@ -13030,7 +13128,7 @@
                 <w:szCs w:val="24"/>
                 <w:lang w:eastAsia="es-CO"/>
               </w:rPr>
-              <w:t xml:space="preserve"> en marzo de  </w:t>
+              <w:t xml:space="preserve"> en marzo de </w:t>
             </w:r>
             <w:r>
               <w:rPr>
@@ -13683,7 +13781,7 @@
           <w:sz w:val="24"/>
           <w:szCs w:val="24"/>
         </w:rPr>
-        <w:t xml:space="preserve"> con la invasión de Napoleón los españoles vivieron  una guerra cruel. No obstante, la abdicación de Fernando VII fue la oportunidad para que las Cortes redactaran una Constitución liberal que buscó terminar con el Antiguo Régimen.</w:t>
+        <w:t xml:space="preserve"> con la invasión de Napoleón los españoles vivieron una guerra cruel. No obstante, la abdicación de Fernando VII fue la oportunidad para que las Cortes redactaran una Constitución liberal que buscó terminar con el Antiguo Régimen.</w:t>
       </w:r>
     </w:p>
     <w:p>
@@ -13786,7 +13884,7 @@
             <w:pPr>
               <w:spacing w:before="2" w:after="2"/>
               <w:rPr>
-                <w:ins w:id="0" w:author="ANA MARIA LARA" w:date="2015-03-23T17:57:00Z"/>
+                <w:ins w:id="1" w:author="ANA MARIA LARA" w:date="2015-03-23T17:57:00Z"/>
                 <w:rFonts w:ascii="Times New Roman" w:hAnsi="Times New Roman" w:cs="Times New Roman"/>
                 <w:color w:val="000000" w:themeColor="text1"/>
                 <w:sz w:val="24"/>
@@ -14002,7 +14100,6 @@
                 <w:sz w:val="24"/>
                 <w:szCs w:val="24"/>
               </w:rPr>
-              <w:lastRenderedPageBreak/>
               <w:t>Destacado</w:t>
             </w:r>
           </w:p>
@@ -14031,6 +14128,7 @@
                 <w:sz w:val="24"/>
                 <w:szCs w:val="24"/>
               </w:rPr>
+              <w:lastRenderedPageBreak/>
               <w:t>Título</w:t>
             </w:r>
           </w:p>
@@ -14049,16 +14147,6 @@
                 <w:szCs w:val="24"/>
               </w:rPr>
             </w:pPr>
-            <w:r>
-              <w:rPr>
-                <w:rFonts w:ascii="Times New Roman" w:hAnsi="Times New Roman" w:cs="Times New Roman"/>
-                <w:b/>
-                <w:color w:val="000000" w:themeColor="text1"/>
-                <w:sz w:val="24"/>
-                <w:szCs w:val="24"/>
-              </w:rPr>
-              <w:t xml:space="preserve">  </w:t>
-            </w:r>
             <w:r>
               <w:rPr>
                 <w:rFonts w:ascii="Times New Roman" w:hAnsi="Times New Roman" w:cs="Times New Roman"/>
@@ -14312,7 +14400,7 @@
                 <w:sz w:val="24"/>
                 <w:szCs w:val="24"/>
               </w:rPr>
-              <w:t xml:space="preserve">español se sumió en una crisis interna que se reflejó hacia todos los demás territorios colonizados.   </w:t>
+              <w:t xml:space="preserve">español se sumió en una crisis interna que se reflejó hacia todos los demás territorios colonizados. </w:t>
             </w:r>
           </w:p>
         </w:tc>
@@ -14482,7 +14570,7 @@
             <w:pPr>
               <w:spacing w:before="2" w:after="2"/>
               <w:rPr>
-                <w:ins w:id="1" w:author="ANA MARIA LARA" w:date="2015-03-23T17:57:00Z"/>
+                <w:ins w:id="2" w:author="ANA MARIA LARA" w:date="2015-03-23T17:57:00Z"/>
                 <w:rFonts w:ascii="Times New Roman" w:hAnsi="Times New Roman" w:cs="Times New Roman"/>
                 <w:color w:val="000000" w:themeColor="text1"/>
                 <w:sz w:val="24"/>
@@ -14572,12 +14660,6 @@
             </w:pPr>
             <w:r>
               <w:rPr>
-                <w:color w:val="000000" w:themeColor="text1"/>
-              </w:rPr>
-              <w:t xml:space="preserve"> </w:t>
-            </w:r>
-            <w:r>
-              <w:rPr>
                 <w:lang w:val="es-ES_tradnl"/>
               </w:rPr>
               <w:t>La invasión de Napoleón a España y su influencia en América</w:t>
@@ -14634,7 +14716,7 @@
                 <w:szCs w:val="24"/>
                 <w:lang w:val="es-ES_tradnl"/>
               </w:rPr>
-              <w:t xml:space="preserve"> Practica: </w:t>
+              <w:t>Actividad sobre la</w:t>
             </w:r>
             <w:r>
               <w:rPr>
@@ -14643,16 +14725,7 @@
                 <w:szCs w:val="24"/>
                 <w:lang w:val="es-ES_tradnl"/>
               </w:rPr>
-              <w:t>L</w:t>
-            </w:r>
-            <w:r>
-              <w:rPr>
-                <w:rFonts w:ascii="Times New Roman" w:hAnsi="Times New Roman" w:cs="Times New Roman"/>
-                <w:sz w:val="24"/>
-                <w:szCs w:val="24"/>
-                <w:lang w:val="es-ES_tradnl"/>
-              </w:rPr>
-              <w:t>a influencia de la invasión napoleónica en América</w:t>
+              <w:t xml:space="preserve"> influencia de la invasión napoleónica en América</w:t>
             </w:r>
           </w:p>
         </w:tc>
@@ -14892,15 +14965,6 @@
           <w:highlight w:val="yellow"/>
         </w:rPr>
         <w:t>]</w:t>
-      </w:r>
-      <w:r>
-        <w:rPr>
-          <w:rFonts w:ascii="Times New Roman" w:hAnsi="Times New Roman" w:cs="Times New Roman"/>
-          <w:b/>
-          <w:sz w:val="24"/>
-          <w:szCs w:val="24"/>
-        </w:rPr>
-        <w:t xml:space="preserve"> </w:t>
       </w:r>
       <w:r>
         <w:rPr>
@@ -15552,27 +15616,7 @@
           <w:sz w:val="24"/>
           <w:szCs w:val="24"/>
         </w:rPr>
-        <w:t xml:space="preserve">.  </w:t>
-      </w:r>
-      <w:r>
-        <w:rPr>
-          <w:rFonts w:ascii="Times New Roman" w:hAnsi="Times New Roman" w:cs="Times New Roman"/>
-          <w:b/>
-          <w:bCs/>
-          <w:sz w:val="24"/>
-          <w:szCs w:val="24"/>
-        </w:rPr>
-        <w:t xml:space="preserve"> </w:t>
-      </w:r>
-      <w:r>
-        <w:rPr>
-          <w:rFonts w:ascii="Times New Roman" w:hAnsi="Times New Roman" w:cs="Times New Roman"/>
-          <w:b/>
-          <w:bCs/>
-          <w:sz w:val="24"/>
-          <w:szCs w:val="24"/>
-        </w:rPr>
-        <w:t xml:space="preserve"> </w:t>
+        <w:t>.</w:t>
       </w:r>
     </w:p>
     <w:p>
@@ -15600,7 +15644,16 @@
           <w:sz w:val="24"/>
           <w:szCs w:val="24"/>
         </w:rPr>
-        <w:t xml:space="preserve">  2.2 </w:t>
+        <w:t xml:space="preserve"> </w:t>
+      </w:r>
+      <w:r>
+        <w:rPr>
+          <w:rFonts w:ascii="Times New Roman" w:hAnsi="Times New Roman" w:cs="Times New Roman"/>
+          <w:b/>
+          <w:sz w:val="24"/>
+          <w:szCs w:val="24"/>
+        </w:rPr>
+        <w:t xml:space="preserve">2.2 </w:t>
       </w:r>
       <w:r>
         <w:rPr>
@@ -17156,7 +17209,27 @@
                 <w:szCs w:val="24"/>
                 <w:lang w:val="es-CO"/>
               </w:rPr>
-              <w:t xml:space="preserve">José Prudencia Padilla por Constancio Franco Vargas. </w:t>
+              <w:t>José Prudenci</w:t>
+            </w:r>
+            <w:r>
+              <w:rPr>
+                <w:rFonts w:ascii="Times New Roman" w:hAnsi="Times New Roman" w:cs="Times New Roman"/>
+                <w:color w:val="000000"/>
+                <w:sz w:val="24"/>
+                <w:szCs w:val="24"/>
+                <w:lang w:val="es-CO"/>
+              </w:rPr>
+              <w:t>o</w:t>
+            </w:r>
+            <w:r>
+              <w:rPr>
+                <w:rFonts w:ascii="Times New Roman" w:hAnsi="Times New Roman" w:cs="Times New Roman"/>
+                <w:color w:val="000000"/>
+                <w:sz w:val="24"/>
+                <w:szCs w:val="24"/>
+                <w:lang w:val="es-CO"/>
+              </w:rPr>
+              <w:t xml:space="preserve"> Padilla por Constancio Franco Vargas. </w:t>
             </w:r>
             <w:r>
               <w:rPr>
@@ -17166,7 +17239,27 @@
                 <w:sz w:val="24"/>
                 <w:szCs w:val="24"/>
               </w:rPr>
-              <w:t>El almirante guajiro José Prudencio Padilla, luego de haber combatido en la batalla de Trafalgar, que representa una de las grandes victorias de Inglaterra contra la Francia napoleónica, participó de manera decidida en las guerras de independencia que se libraron en la Nueva Granada. A pesar de sus numerosos triunfos militares fue fusilado por orden de Simón Bolívar tras conocerse su participación en el atentado de la “noche septembrina, en el cual participó también el general Santander</w:t>
+              <w:t>El almirante guajiro José Prudencio Padilla, luego de haber combatido en la batalla de Trafalgar, que representa una de las grandes victorias de Inglaterra contra la Francia napoleónica, participó de manera decidida en las guerras de independencia que se libraron en la Nueva Granada. A pesar de sus numerosos triunfos militares fue fusilado por orden de Simón Bolívar tras conocerse su participación en el atentado de la “noche septembrina</w:t>
+            </w:r>
+            <w:r>
+              <w:rPr>
+                <w:rFonts w:ascii="Times New Roman" w:hAnsi="Times New Roman" w:cs="Times New Roman"/>
+                <w:bCs/>
+                <w:color w:val="000000" w:themeColor="text1"/>
+                <w:sz w:val="24"/>
+                <w:szCs w:val="24"/>
+              </w:rPr>
+              <w:t>”</w:t>
+            </w:r>
+            <w:r>
+              <w:rPr>
+                <w:rFonts w:ascii="Times New Roman" w:hAnsi="Times New Roman" w:cs="Times New Roman"/>
+                <w:bCs/>
+                <w:color w:val="000000" w:themeColor="text1"/>
+                <w:sz w:val="24"/>
+                <w:szCs w:val="24"/>
+              </w:rPr>
+              <w:t>, en el cual participó también el general Santander</w:t>
             </w:r>
             <w:r>
               <w:rPr>
@@ -17282,7 +17375,7 @@
             <w:pPr>
               <w:spacing w:before="2" w:after="2"/>
               <w:rPr>
-                <w:ins w:id="2" w:author="ANA MARIA LARA" w:date="2015-03-23T17:57:00Z"/>
+                <w:ins w:id="3" w:author="ANA MARIA LARA" w:date="2015-03-23T17:57:00Z"/>
                 <w:rFonts w:ascii="Times New Roman" w:hAnsi="Times New Roman" w:cs="Times New Roman"/>
                 <w:color w:val="000000" w:themeColor="text1"/>
                 <w:sz w:val="24"/>
@@ -17435,25 +17528,7 @@
                 <w:szCs w:val="24"/>
                 <w:lang w:val="es-ES_tradnl"/>
               </w:rPr>
-              <w:t xml:space="preserve">Refuerza tu aprendizaje: </w:t>
-            </w:r>
-            <w:r>
-              <w:rPr>
-                <w:rFonts w:ascii="Times New Roman" w:hAnsi="Times New Roman" w:cs="Times New Roman"/>
-                <w:sz w:val="24"/>
-                <w:szCs w:val="24"/>
-                <w:lang w:val="es-ES_tradnl"/>
-              </w:rPr>
-              <w:t>E</w:t>
-            </w:r>
-            <w:r>
-              <w:rPr>
-                <w:rFonts w:ascii="Times New Roman" w:hAnsi="Times New Roman" w:cs="Times New Roman"/>
-                <w:sz w:val="24"/>
-                <w:szCs w:val="24"/>
-                <w:lang w:val="es-ES_tradnl"/>
-              </w:rPr>
-              <w:t>l sistema de castas</w:t>
+              <w:t>Actividad que permite conocer cómo el sistema de castas fue un sistema de discriminación</w:t>
             </w:r>
           </w:p>
           <w:p>
@@ -17492,16 +17567,6 @@
           <w:szCs w:val="24"/>
         </w:rPr>
       </w:pPr>
-      <w:r>
-        <w:rPr>
-          <w:rFonts w:ascii="Times New Roman" w:hAnsi="Times New Roman" w:cs="Times New Roman"/>
-          <w:b/>
-          <w:bCs/>
-          <w:sz w:val="24"/>
-          <w:szCs w:val="24"/>
-        </w:rPr>
-        <w:t xml:space="preserve">  </w:t>
-      </w:r>
     </w:p>
     <w:p>
       <w:pPr>
@@ -17529,7 +17594,7 @@
           <w:sz w:val="24"/>
           <w:szCs w:val="24"/>
         </w:rPr>
-        <w:t xml:space="preserve">  2.3 </w:t>
+        <w:t xml:space="preserve"> 2.3 </w:t>
       </w:r>
       <w:r>
         <w:rPr>
@@ -17677,7 +17742,17 @@
           <w:sz w:val="24"/>
           <w:szCs w:val="24"/>
         </w:rPr>
-        <w:t>El inicio definitivo de</w:t>
+        <w:t xml:space="preserve">El inicio </w:t>
+      </w:r>
+      <w:r>
+        <w:rPr>
+          <w:rFonts w:ascii="Times New Roman" w:hAnsi="Times New Roman" w:cs="Times New Roman"/>
+          <w:bCs/>
+          <w:color w:val="000000" w:themeColor="text1"/>
+          <w:sz w:val="24"/>
+          <w:szCs w:val="24"/>
+        </w:rPr>
+        <w:t>de</w:t>
       </w:r>
       <w:r>
         <w:rPr>
@@ -17942,7 +18017,25 @@
           <w:szCs w:val="24"/>
           <w:lang w:eastAsia="es-CO"/>
         </w:rPr>
-        <w:t>, entre ellos se encontraba Simón Bolívar</w:t>
+        <w:t xml:space="preserve">, </w:t>
+      </w:r>
+      <w:r>
+        <w:rPr>
+          <w:rFonts w:ascii="Times New Roman" w:eastAsia="Times New Roman" w:hAnsi="Times New Roman" w:cs="Times New Roman"/>
+          <w:sz w:val="24"/>
+          <w:szCs w:val="24"/>
+          <w:lang w:eastAsia="es-CO"/>
+        </w:rPr>
+        <w:t>en uno de</w:t>
+      </w:r>
+      <w:r>
+        <w:rPr>
+          <w:rFonts w:ascii="Times New Roman" w:eastAsia="Times New Roman" w:hAnsi="Times New Roman" w:cs="Times New Roman"/>
+          <w:sz w:val="24"/>
+          <w:szCs w:val="24"/>
+          <w:lang w:eastAsia="es-CO"/>
+        </w:rPr>
+        <w:t xml:space="preserve"> ellos se encontraba Simón Bolívar</w:t>
       </w:r>
       <w:r>
         <w:rPr>
@@ -18157,7 +18250,7 @@
                 <w:sz w:val="24"/>
                 <w:szCs w:val="24"/>
               </w:rPr>
-              <w:t xml:space="preserve"> Aula planeta  </w:t>
+              <w:t xml:space="preserve">Aula planeta </w:t>
             </w:r>
             <w:hyperlink r:id="rId28" w:history="1">
               <w:r>
@@ -18232,7 +18325,27 @@
                 <w:szCs w:val="24"/>
                 <w:lang w:eastAsia="es-CO"/>
               </w:rPr>
-              <w:t>El reinado de Fernando VII/Profundiza: La independencia de las colonias americanas.</w:t>
+              <w:t>El reinado de Fernando VII/</w:t>
+            </w:r>
+            <w:r>
+              <w:rPr>
+                <w:rFonts w:ascii="Times New Roman" w:hAnsi="Times New Roman" w:cs="Times New Roman"/>
+                <w:noProof/>
+                <w:sz w:val="24"/>
+                <w:szCs w:val="24"/>
+                <w:lang w:eastAsia="es-CO"/>
+              </w:rPr>
+              <w:t>la Independencia de las colonias americana/</w:t>
+            </w:r>
+            <w:r>
+              <w:rPr>
+                <w:rFonts w:ascii="Times New Roman" w:hAnsi="Times New Roman" w:cs="Times New Roman"/>
+                <w:noProof/>
+                <w:sz w:val="24"/>
+                <w:szCs w:val="24"/>
+                <w:lang w:eastAsia="es-CO"/>
+              </w:rPr>
+              <w:t>Profundiza: La independencia de las colonias americanas.</w:t>
             </w:r>
           </w:p>
           <w:p>
@@ -18653,14 +18766,6 @@
             <w:r>
               <w:rPr>
                 <w:rFonts w:ascii="Times New Roman" w:hAnsi="Times New Roman" w:cs="Times New Roman"/>
-                <w:sz w:val="24"/>
-                <w:szCs w:val="24"/>
-              </w:rPr>
-              <w:t xml:space="preserve">  </w:t>
-            </w:r>
-            <w:r>
-              <w:rPr>
-                <w:rFonts w:ascii="Times New Roman" w:hAnsi="Times New Roman" w:cs="Times New Roman"/>
                 <w:kern w:val="36"/>
                 <w:sz w:val="24"/>
                 <w:szCs w:val="24"/>
@@ -18861,7 +18966,16 @@
                 <w:sz w:val="24"/>
                 <w:szCs w:val="24"/>
               </w:rPr>
-              <w:t>ndependencia de América.</w:t>
+              <w:t xml:space="preserve">ndependencia de </w:t>
+            </w:r>
+            <w:r>
+              <w:rPr>
+                <w:rFonts w:ascii="Times New Roman" w:hAnsi="Times New Roman" w:cs="Times New Roman"/>
+                <w:sz w:val="24"/>
+                <w:szCs w:val="24"/>
+              </w:rPr>
+              <w:lastRenderedPageBreak/>
+              <w:t>América.</w:t>
             </w:r>
           </w:p>
           <w:p>
@@ -18881,7 +18995,6 @@
                 <w:sz w:val="24"/>
                 <w:szCs w:val="24"/>
               </w:rPr>
-              <w:lastRenderedPageBreak/>
               <w:t>Antes de la presentación</w:t>
             </w:r>
           </w:p>
@@ -18900,7 +19013,7 @@
                 <w:sz w:val="24"/>
                 <w:szCs w:val="24"/>
               </w:rPr>
-              <w:t xml:space="preserve">Pregunte a sus estudiantes </w:t>
+              <w:t>Pregunte a sus estudiantes:</w:t>
             </w:r>
           </w:p>
           <w:p>
@@ -19374,7 +19487,18 @@
                 <w:szCs w:val="24"/>
                 <w:lang w:eastAsia="es-CO"/>
               </w:rPr>
-              <w:t xml:space="preserve"> que incluyeron a amplios sectores de la población. La </w:t>
+              <w:t xml:space="preserve"> que incluyeron a amplios sectores de la </w:t>
+            </w:r>
+            <w:r>
+              <w:rPr>
+                <w:rFonts w:ascii="Times New Roman" w:eastAsia="Times New Roman" w:hAnsi="Times New Roman" w:cs="Times New Roman"/>
+                <w:color w:val="000000" w:themeColor="text1"/>
+                <w:sz w:val="24"/>
+                <w:szCs w:val="24"/>
+                <w:lang w:eastAsia="es-CO"/>
+              </w:rPr>
+              <w:lastRenderedPageBreak/>
+              <w:t xml:space="preserve">población. La </w:t>
             </w:r>
             <w:r>
               <w:rPr>
@@ -19417,7 +19541,6 @@
                 <w:szCs w:val="24"/>
                 <w:lang w:eastAsia="es-CO"/>
               </w:rPr>
-              <w:lastRenderedPageBreak/>
               <w:t>Tanto que Cuba y Puerto Rico no hicieron parte de él. Solo hasta 1897 y 1898 ocurrió la independencia de cada uno, respectivamente.</w:t>
             </w:r>
           </w:p>
@@ -19461,14 +19584,6 @@
             <w:r>
               <w:rPr>
                 <w:rFonts w:ascii="Times New Roman" w:hAnsi="Times New Roman" w:cs="Times New Roman"/>
-                <w:sz w:val="24"/>
-                <w:szCs w:val="24"/>
-              </w:rPr>
-              <w:t xml:space="preserve">  </w:t>
-            </w:r>
-            <w:r>
-              <w:rPr>
-                <w:rFonts w:ascii="Times New Roman" w:hAnsi="Times New Roman" w:cs="Times New Roman"/>
                 <w:kern w:val="36"/>
                 <w:sz w:val="24"/>
                 <w:szCs w:val="24"/>
@@ -19684,7 +19799,7 @@
           <w:sz w:val="24"/>
           <w:szCs w:val="24"/>
         </w:rPr>
-        <w:t xml:space="preserve">  2.3.1</w:t>
+        <w:t xml:space="preserve"> 2.3.1</w:t>
       </w:r>
       <w:r>
         <w:rPr>
@@ -19907,7 +20022,17 @@
           <w:szCs w:val="24"/>
           <w:lang w:eastAsia="es-CO"/>
         </w:rPr>
-        <w:t xml:space="preserve"> mantuvieron enfrentamientos contra los núcleos españolistas de Coro, Santa Marta, Panamá, y el ejército del virrey de Nueva Granada.  </w:t>
+        <w:t xml:space="preserve"> mantuvieron enfrentamientos contra los núcleos españolistas de Coro, Santa Marta, Panamá, y el ejércit</w:t>
+      </w:r>
+      <w:r>
+        <w:rPr>
+          <w:rFonts w:ascii="Times New Roman" w:eastAsia="Times New Roman" w:hAnsi="Times New Roman" w:cs="Times New Roman"/>
+          <w:color w:val="000000" w:themeColor="text1"/>
+          <w:sz w:val="24"/>
+          <w:szCs w:val="24"/>
+          <w:lang w:eastAsia="es-CO"/>
+        </w:rPr>
+        <w:t>o del virrey de Nueva Granada.</w:t>
       </w:r>
     </w:p>
     <w:p>
@@ -20761,7 +20886,7 @@
                 <w:szCs w:val="24"/>
                 <w:lang w:val="es-ES"/>
               </w:rPr>
-              <w:t xml:space="preserve">ndependencia de Estados Unidos como  soldado voluntario del ejército español en la Batalla de Pensacola. Pasó sus últimos años en la cárcel de </w:t>
+              <w:t>ndep</w:t>
             </w:r>
             <w:r>
               <w:rPr>
@@ -20771,8 +20896,28 @@
                 <w:szCs w:val="24"/>
                 <w:lang w:val="es-ES"/>
               </w:rPr>
+              <w:t>endencia de Estados Unidos como</w:t>
+            </w:r>
+            <w:r>
+              <w:rPr>
+                <w:rFonts w:ascii="Times New Roman" w:hAnsi="Times New Roman" w:cs="Times New Roman"/>
+                <w:color w:val="000000"/>
+                <w:sz w:val="24"/>
+                <w:szCs w:val="24"/>
+                <w:lang w:val="es-ES"/>
+              </w:rPr>
+              <w:t xml:space="preserve"> soldado voluntario del ejército </w:t>
+            </w:r>
+            <w:r>
+              <w:rPr>
+                <w:rFonts w:ascii="Times New Roman" w:hAnsi="Times New Roman" w:cs="Times New Roman"/>
+                <w:color w:val="000000"/>
+                <w:sz w:val="24"/>
+                <w:szCs w:val="24"/>
+                <w:lang w:val="es-ES"/>
+              </w:rPr>
               <w:lastRenderedPageBreak/>
-              <w:t>la Carraca, en Cádiz.</w:t>
+              <w:t>español en la Batalla de Pensacola. Pasó sus últimos años en la cárcel de la Carraca, en Cádiz.</w:t>
             </w:r>
           </w:p>
         </w:tc>
@@ -20782,6 +20927,8 @@
       <w:pPr>
         <w:rPr>
           <w:rFonts w:ascii="Times New Roman" w:hAnsi="Times New Roman" w:cs="Times New Roman"/>
+          <w:b/>
+          <w:bCs/>
           <w:sz w:val="24"/>
           <w:szCs w:val="24"/>
         </w:rPr>
@@ -20791,21 +20938,10 @@
       <w:pPr>
         <w:rPr>
           <w:rFonts w:ascii="Times New Roman" w:hAnsi="Times New Roman" w:cs="Times New Roman"/>
-          <w:b/>
-          <w:bCs/>
           <w:sz w:val="24"/>
           <w:szCs w:val="24"/>
         </w:rPr>
       </w:pPr>
-    </w:p>
-    <w:p>
-      <w:pPr>
-        <w:rPr>
-          <w:rFonts w:ascii="Times New Roman" w:hAnsi="Times New Roman" w:cs="Times New Roman"/>
-          <w:sz w:val="24"/>
-          <w:szCs w:val="24"/>
-        </w:rPr>
-      </w:pPr>
       <w:r>
         <w:rPr>
           <w:rFonts w:ascii="Times New Roman" w:hAnsi="Times New Roman" w:cs="Times New Roman"/>
@@ -20849,15 +20985,6 @@
           <w:szCs w:val="24"/>
         </w:rPr>
         <w:t xml:space="preserve"> </w:t>
-      </w:r>
-      <w:r>
-        <w:rPr>
-          <w:rFonts w:ascii="Times New Roman" w:hAnsi="Times New Roman" w:cs="Times New Roman"/>
-          <w:i/>
-          <w:sz w:val="24"/>
-          <w:szCs w:val="24"/>
-        </w:rPr>
-        <w:t>Memo</w:t>
       </w:r>
       <w:r>
         <w:rPr>
@@ -20867,7 +20994,17 @@
           <w:sz w:val="24"/>
           <w:szCs w:val="24"/>
         </w:rPr>
-        <w:t>ria dirigida a los ciudadanos de la Nueva Granada por un caraqueño</w:t>
+        <w:t>Memoria</w:t>
+      </w:r>
+      <w:r>
+        <w:rPr>
+          <w:rFonts w:ascii="Times New Roman" w:hAnsi="Times New Roman" w:cs="Times New Roman"/>
+          <w:b/>
+          <w:i/>
+          <w:sz w:val="24"/>
+          <w:szCs w:val="24"/>
+        </w:rPr>
+        <w:t xml:space="preserve"> dirigida a los ciudadanos de la Nueva Granada por un caraqueño</w:t>
       </w:r>
       <w:r>
         <w:rPr>
@@ -20970,23 +21107,7 @@
           <w:sz w:val="24"/>
           <w:szCs w:val="24"/>
         </w:rPr>
-        <w:t>s</w:t>
-      </w:r>
-      <w:r>
-        <w:rPr>
-          <w:rFonts w:ascii="Times New Roman" w:hAnsi="Times New Roman" w:cs="Times New Roman"/>
-          <w:sz w:val="24"/>
-          <w:szCs w:val="24"/>
-        </w:rPr>
-        <w:t xml:space="preserve"> </w:t>
-      </w:r>
-      <w:r>
-        <w:rPr>
-          <w:rFonts w:ascii="Times New Roman" w:hAnsi="Times New Roman" w:cs="Times New Roman"/>
-          <w:sz w:val="24"/>
-          <w:szCs w:val="24"/>
-        </w:rPr>
-        <w:t xml:space="preserve"> </w:t>
+        <w:t xml:space="preserve">s </w:t>
       </w:r>
       <w:proofErr w:type="gramStart"/>
       <w:r>
@@ -21671,7 +21792,7 @@
                 <w:sz w:val="24"/>
                 <w:szCs w:val="24"/>
               </w:rPr>
-              <w:t xml:space="preserve">   La I</w:t>
+              <w:t>La I</w:t>
             </w:r>
             <w:r>
               <w:rPr>
@@ -21771,7 +21892,39 @@
                 <w:sz w:val="24"/>
                 <w:szCs w:val="24"/>
               </w:rPr>
-              <w:t xml:space="preserve">mil </w:t>
+              <w:t xml:space="preserve">mil de </w:t>
+            </w:r>
+            <w:r>
+              <w:rPr>
+                <w:rFonts w:ascii="Times New Roman" w:hAnsi="Times New Roman" w:cs="Times New Roman"/>
+                <w:sz w:val="24"/>
+                <w:szCs w:val="24"/>
+              </w:rPr>
+              <w:t xml:space="preserve">los </w:t>
+            </w:r>
+            <w:r>
+              <w:rPr>
+                <w:rFonts w:ascii="Times New Roman" w:hAnsi="Times New Roman" w:cs="Times New Roman"/>
+                <w:sz w:val="24"/>
+                <w:szCs w:val="24"/>
+              </w:rPr>
+              <w:t>300 mil ha</w:t>
+            </w:r>
+            <w:r>
+              <w:rPr>
+                <w:rFonts w:ascii="Times New Roman" w:hAnsi="Times New Roman" w:cs="Times New Roman"/>
+                <w:sz w:val="24"/>
+                <w:szCs w:val="24"/>
+              </w:rPr>
+              <w:t>bitantes existentes eran libres;</w:t>
+            </w:r>
+            <w:r>
+              <w:rPr>
+                <w:rFonts w:ascii="Times New Roman" w:hAnsi="Times New Roman" w:cs="Times New Roman"/>
+                <w:sz w:val="24"/>
+                <w:szCs w:val="24"/>
+              </w:rPr>
+              <w:t xml:space="preserve"> blancos y mulatos, </w:t>
             </w:r>
             <w:r>
               <w:rPr>
@@ -21780,39 +21933,7 @@
                 <w:szCs w:val="24"/>
               </w:rPr>
               <w:lastRenderedPageBreak/>
-              <w:t xml:space="preserve">de </w:t>
-            </w:r>
-            <w:r>
-              <w:rPr>
-                <w:rFonts w:ascii="Times New Roman" w:hAnsi="Times New Roman" w:cs="Times New Roman"/>
-                <w:sz w:val="24"/>
-                <w:szCs w:val="24"/>
-              </w:rPr>
-              <w:t xml:space="preserve">los </w:t>
-            </w:r>
-            <w:r>
-              <w:rPr>
-                <w:rFonts w:ascii="Times New Roman" w:hAnsi="Times New Roman" w:cs="Times New Roman"/>
-                <w:sz w:val="24"/>
-                <w:szCs w:val="24"/>
-              </w:rPr>
-              <w:t>300 mil ha</w:t>
-            </w:r>
-            <w:r>
-              <w:rPr>
-                <w:rFonts w:ascii="Times New Roman" w:hAnsi="Times New Roman" w:cs="Times New Roman"/>
-                <w:sz w:val="24"/>
-                <w:szCs w:val="24"/>
-              </w:rPr>
-              <w:t>bitantes existentes eran libres;</w:t>
-            </w:r>
-            <w:r>
-              <w:rPr>
-                <w:rFonts w:ascii="Times New Roman" w:hAnsi="Times New Roman" w:cs="Times New Roman"/>
-                <w:sz w:val="24"/>
-                <w:szCs w:val="24"/>
-              </w:rPr>
-              <w:t xml:space="preserve"> blancos y mulatos, principalmente. La victoria sobre las tropas francesas culminó en 1803 y un año después Jean Jacques </w:t>
+              <w:t xml:space="preserve">principalmente. La victoria sobre las tropas francesas culminó en 1803 y un año después Jean Jacques </w:t>
             </w:r>
             <w:proofErr w:type="spellStart"/>
             <w:r>
@@ -21881,7 +22002,7 @@
                 <w:sz w:val="24"/>
                 <w:szCs w:val="24"/>
               </w:rPr>
-              <w:t xml:space="preserve">.  </w:t>
+              <w:t xml:space="preserve">. </w:t>
             </w:r>
           </w:p>
           <w:p>
@@ -21934,7 +22055,7 @@
         <w:rPr>
           <w:b/>
         </w:rPr>
-        <w:t xml:space="preserve">  </w:t>
+        <w:t xml:space="preserve"> </w:t>
       </w:r>
       <w:r>
         <w:rPr>
@@ -22012,7 +22133,10 @@
         <w:t>in</w:t>
       </w:r>
       <w:r>
-        <w:t xml:space="preserve">dependencia definitiva.  </w:t>
+        <w:t>dependencia defin</w:t>
+      </w:r>
+      <w:r>
+        <w:t>itiva.</w:t>
       </w:r>
     </w:p>
     <w:tbl>
@@ -22553,7 +22677,6 @@
       <w:pPr>
         <w:rPr>
           <w:rFonts w:ascii="Times New Roman" w:hAnsi="Times New Roman" w:cs="Times New Roman"/>
-          <w:b/>
           <w:sz w:val="24"/>
           <w:szCs w:val="24"/>
         </w:rPr>
@@ -22563,7 +22686,7 @@
       <w:pPr>
         <w:rPr>
           <w:rFonts w:ascii="Times New Roman" w:hAnsi="Times New Roman" w:cs="Times New Roman"/>
-          <w:color w:val="000000"/>
+          <w:b/>
           <w:sz w:val="24"/>
           <w:szCs w:val="24"/>
         </w:rPr>
@@ -22571,11 +22694,303 @@
       <w:r>
         <w:rPr>
           <w:rFonts w:ascii="Times New Roman" w:hAnsi="Times New Roman" w:cs="Times New Roman"/>
+          <w:sz w:val="24"/>
+          <w:szCs w:val="24"/>
+          <w:highlight w:val="yellow"/>
+        </w:rPr>
+        <w:t>[SECCIÓN 3]</w:t>
+      </w:r>
+      <w:r>
+        <w:rPr>
+          <w:rFonts w:ascii="Times New Roman" w:hAnsi="Times New Roman" w:cs="Times New Roman"/>
           <w:b/>
           <w:sz w:val="24"/>
           <w:szCs w:val="24"/>
         </w:rPr>
-        <w:t xml:space="preserve">  </w:t>
+        <w:t xml:space="preserve"> </w:t>
+      </w:r>
+      <w:r>
+        <w:rPr>
+          <w:rFonts w:ascii="Times New Roman" w:hAnsi="Times New Roman" w:cs="Times New Roman"/>
+          <w:b/>
+          <w:sz w:val="24"/>
+          <w:szCs w:val="24"/>
+        </w:rPr>
+        <w:t>2</w:t>
+      </w:r>
+      <w:r>
+        <w:rPr>
+          <w:rFonts w:ascii="Times New Roman" w:hAnsi="Times New Roman" w:cs="Times New Roman"/>
+          <w:b/>
+          <w:sz w:val="24"/>
+          <w:szCs w:val="24"/>
+        </w:rPr>
+        <w:t>.3.</w:t>
+      </w:r>
+      <w:r>
+        <w:rPr>
+          <w:rFonts w:ascii="Times New Roman" w:hAnsi="Times New Roman" w:cs="Times New Roman"/>
+          <w:b/>
+          <w:sz w:val="24"/>
+          <w:szCs w:val="24"/>
+        </w:rPr>
+        <w:t xml:space="preserve">3 </w:t>
+      </w:r>
+      <w:r>
+        <w:rPr>
+          <w:rFonts w:ascii="Times New Roman" w:hAnsi="Times New Roman" w:cs="Times New Roman"/>
+          <w:b/>
+          <w:sz w:val="24"/>
+          <w:szCs w:val="24"/>
+        </w:rPr>
+        <w:t>El Congreso de Angostura</w:t>
+      </w:r>
+    </w:p>
+    <w:p>
+      <w:pPr>
+        <w:rPr>
+          <w:rStyle w:val="gris3general"/>
+          <w:rFonts w:ascii="Times New Roman" w:hAnsi="Times New Roman" w:cs="Times New Roman"/>
+          <w:sz w:val="24"/>
+          <w:szCs w:val="24"/>
+        </w:rPr>
+      </w:pPr>
+      <w:r>
+        <w:rPr>
+          <w:rFonts w:ascii="Times New Roman" w:hAnsi="Times New Roman" w:cs="Times New Roman"/>
+          <w:sz w:val="24"/>
+          <w:szCs w:val="24"/>
+        </w:rPr>
+        <w:t>En 1817, con el apoyo recibido</w:t>
+      </w:r>
+      <w:r>
+        <w:rPr>
+          <w:rFonts w:ascii="Times New Roman" w:hAnsi="Times New Roman" w:cs="Times New Roman"/>
+          <w:sz w:val="24"/>
+          <w:szCs w:val="24"/>
+        </w:rPr>
+        <w:t xml:space="preserve"> por </w:t>
+      </w:r>
+      <w:r>
+        <w:rPr>
+          <w:rFonts w:ascii="Times New Roman" w:hAnsi="Times New Roman" w:cs="Times New Roman"/>
+          <w:b/>
+          <w:sz w:val="24"/>
+          <w:szCs w:val="24"/>
+        </w:rPr>
+        <w:t>legiones extranjeras</w:t>
+      </w:r>
+      <w:r>
+        <w:rPr>
+          <w:rFonts w:ascii="Times New Roman" w:hAnsi="Times New Roman" w:cs="Times New Roman"/>
+          <w:sz w:val="24"/>
+          <w:szCs w:val="24"/>
+        </w:rPr>
+        <w:t xml:space="preserve">, el ejército independentista logró </w:t>
+      </w:r>
+      <w:r>
+        <w:rPr>
+          <w:rStyle w:val="gris3general"/>
+          <w:rFonts w:ascii="Times New Roman" w:hAnsi="Times New Roman" w:cs="Times New Roman"/>
+          <w:sz w:val="24"/>
+          <w:szCs w:val="24"/>
+        </w:rPr>
+        <w:t xml:space="preserve">liberar </w:t>
+      </w:r>
+      <w:r>
+        <w:rPr>
+          <w:rStyle w:val="gris3general"/>
+          <w:rFonts w:ascii="Times New Roman" w:hAnsi="Times New Roman" w:cs="Times New Roman"/>
+          <w:b/>
+          <w:sz w:val="24"/>
+          <w:szCs w:val="24"/>
+        </w:rPr>
+        <w:t>Angostura</w:t>
+      </w:r>
+      <w:r>
+        <w:rPr>
+          <w:rStyle w:val="gris3general"/>
+          <w:rFonts w:ascii="Times New Roman" w:hAnsi="Times New Roman" w:cs="Times New Roman"/>
+          <w:sz w:val="24"/>
+          <w:szCs w:val="24"/>
+        </w:rPr>
+        <w:t xml:space="preserve"> </w:t>
+      </w:r>
+      <w:r>
+        <w:rPr>
+          <w:rStyle w:val="gris3general"/>
+          <w:rFonts w:ascii="Times New Roman" w:hAnsi="Times New Roman" w:cs="Times New Roman"/>
+          <w:sz w:val="24"/>
+          <w:szCs w:val="24"/>
+        </w:rPr>
+        <w:t>y avanzar hacia la creación de una república.</w:t>
+      </w:r>
+    </w:p>
+    <w:p>
+      <w:pPr>
+        <w:rPr>
+          <w:rFonts w:ascii="Times New Roman" w:hAnsi="Times New Roman" w:cs="Times New Roman"/>
+          <w:sz w:val="24"/>
+          <w:szCs w:val="24"/>
+        </w:rPr>
+      </w:pPr>
+      <w:r>
+        <w:rPr>
+          <w:rStyle w:val="gris3general"/>
+          <w:rFonts w:ascii="Times New Roman" w:hAnsi="Times New Roman" w:cs="Times New Roman"/>
+          <w:sz w:val="24"/>
+          <w:szCs w:val="24"/>
+        </w:rPr>
+        <w:t>E</w:t>
+      </w:r>
+      <w:r>
+        <w:rPr>
+          <w:rFonts w:ascii="Times New Roman" w:hAnsi="Times New Roman" w:cs="Times New Roman"/>
+          <w:sz w:val="24"/>
+          <w:szCs w:val="24"/>
+        </w:rPr>
+        <w:t xml:space="preserve">l 15 de febrero de 1819 se celebró allí el Segundo Congreso de Venezuela, donde Bolívar presentó </w:t>
+      </w:r>
+      <w:r>
+        <w:rPr>
+          <w:rFonts w:ascii="Times New Roman" w:hAnsi="Times New Roman" w:cs="Times New Roman"/>
+          <w:sz w:val="24"/>
+          <w:szCs w:val="24"/>
+        </w:rPr>
+        <w:t>el</w:t>
+      </w:r>
+      <w:r>
+        <w:rPr>
+          <w:rFonts w:ascii="Times New Roman" w:hAnsi="Times New Roman" w:cs="Times New Roman"/>
+          <w:sz w:val="24"/>
+          <w:szCs w:val="24"/>
+        </w:rPr>
+        <w:t xml:space="preserve"> proyecto </w:t>
+      </w:r>
+      <w:r>
+        <w:rPr>
+          <w:rFonts w:ascii="Times New Roman" w:hAnsi="Times New Roman" w:cs="Times New Roman"/>
+          <w:sz w:val="24"/>
+          <w:szCs w:val="24"/>
+        </w:rPr>
+        <w:t xml:space="preserve">de </w:t>
+      </w:r>
+      <w:r>
+        <w:rPr>
+          <w:rFonts w:ascii="Times New Roman" w:hAnsi="Times New Roman" w:cs="Times New Roman"/>
+          <w:sz w:val="24"/>
+          <w:szCs w:val="24"/>
+        </w:rPr>
+        <w:t xml:space="preserve">fundar </w:t>
+      </w:r>
+      <w:r>
+        <w:rPr>
+          <w:rFonts w:ascii="Times New Roman" w:hAnsi="Times New Roman" w:cs="Times New Roman"/>
+          <w:sz w:val="24"/>
+          <w:szCs w:val="24"/>
+        </w:rPr>
+        <w:t>la</w:t>
+      </w:r>
+      <w:r>
+        <w:rPr>
+          <w:rFonts w:ascii="Times New Roman" w:hAnsi="Times New Roman" w:cs="Times New Roman"/>
+          <w:b/>
+          <w:sz w:val="24"/>
+          <w:szCs w:val="24"/>
+        </w:rPr>
+        <w:t xml:space="preserve"> </w:t>
+      </w:r>
+      <w:r>
+        <w:rPr>
+          <w:rFonts w:ascii="Times New Roman" w:hAnsi="Times New Roman" w:cs="Times New Roman"/>
+          <w:b/>
+          <w:sz w:val="24"/>
+          <w:szCs w:val="24"/>
+        </w:rPr>
+        <w:t>Gran Colombia</w:t>
+      </w:r>
+      <w:r>
+        <w:rPr>
+          <w:rFonts w:ascii="Times New Roman" w:hAnsi="Times New Roman" w:cs="Times New Roman"/>
+          <w:sz w:val="24"/>
+          <w:szCs w:val="24"/>
+        </w:rPr>
+        <w:t xml:space="preserve">. En la primera reunión se acordó la constitución de la República de la Gran Colombia que comprendía los territorios de la actual </w:t>
+      </w:r>
+      <w:r>
+        <w:rPr>
+          <w:rFonts w:ascii="Times New Roman" w:hAnsi="Times New Roman" w:cs="Times New Roman"/>
+          <w:b/>
+          <w:sz w:val="24"/>
+          <w:szCs w:val="24"/>
+        </w:rPr>
+        <w:t>Venezuela</w:t>
+      </w:r>
+      <w:r>
+        <w:rPr>
+          <w:rFonts w:ascii="Times New Roman" w:hAnsi="Times New Roman" w:cs="Times New Roman"/>
+          <w:sz w:val="24"/>
+          <w:szCs w:val="24"/>
+        </w:rPr>
+        <w:t xml:space="preserve">, </w:t>
+      </w:r>
+      <w:r>
+        <w:rPr>
+          <w:rFonts w:ascii="Times New Roman" w:hAnsi="Times New Roman" w:cs="Times New Roman"/>
+          <w:b/>
+          <w:sz w:val="24"/>
+          <w:szCs w:val="24"/>
+        </w:rPr>
+        <w:t>Nueva Granada</w:t>
+      </w:r>
+      <w:r>
+        <w:rPr>
+          <w:rFonts w:ascii="Times New Roman" w:hAnsi="Times New Roman" w:cs="Times New Roman"/>
+          <w:sz w:val="24"/>
+          <w:szCs w:val="24"/>
+        </w:rPr>
+        <w:t xml:space="preserve"> y </w:t>
+      </w:r>
+      <w:r>
+        <w:rPr>
+          <w:rFonts w:ascii="Times New Roman" w:hAnsi="Times New Roman" w:cs="Times New Roman"/>
+          <w:b/>
+          <w:sz w:val="24"/>
+          <w:szCs w:val="24"/>
+        </w:rPr>
+        <w:t>Quito</w:t>
+      </w:r>
+      <w:r>
+        <w:rPr>
+          <w:rFonts w:ascii="Times New Roman" w:hAnsi="Times New Roman" w:cs="Times New Roman"/>
+          <w:sz w:val="24"/>
+          <w:szCs w:val="24"/>
+        </w:rPr>
+        <w:t xml:space="preserve">. </w:t>
+      </w:r>
+      <w:r>
+        <w:rPr>
+          <w:rFonts w:ascii="Times New Roman" w:hAnsi="Times New Roman" w:cs="Times New Roman"/>
+          <w:sz w:val="24"/>
+          <w:szCs w:val="24"/>
+        </w:rPr>
+        <w:t xml:space="preserve">La creación de </w:t>
+      </w:r>
+      <w:r>
+        <w:rPr>
+          <w:rFonts w:ascii="Times New Roman" w:hAnsi="Times New Roman" w:cs="Times New Roman"/>
+          <w:sz w:val="24"/>
+          <w:szCs w:val="24"/>
+        </w:rPr>
+        <w:t xml:space="preserve">la </w:t>
+      </w:r>
+      <w:r>
+        <w:rPr>
+          <w:rFonts w:ascii="Times New Roman" w:hAnsi="Times New Roman" w:cs="Times New Roman"/>
+          <w:sz w:val="24"/>
+          <w:szCs w:val="24"/>
+        </w:rPr>
+        <w:t xml:space="preserve">Gran Colombia se decretó el 17 de diciembre de 1819. </w:t>
       </w:r>
     </w:p>
     <w:p>
@@ -22603,310 +23018,7 @@
           <w:szCs w:val="24"/>
           <w:highlight w:val="yellow"/>
         </w:rPr>
-        <w:t>[SECCIÓN 3]</w:t>
-      </w:r>
-      <w:r>
-        <w:rPr>
-          <w:rFonts w:ascii="Times New Roman" w:hAnsi="Times New Roman" w:cs="Times New Roman"/>
-          <w:b/>
-          <w:sz w:val="24"/>
-          <w:szCs w:val="24"/>
-        </w:rPr>
-        <w:t xml:space="preserve">  2</w:t>
-      </w:r>
-      <w:r>
-        <w:rPr>
-          <w:rFonts w:ascii="Times New Roman" w:hAnsi="Times New Roman" w:cs="Times New Roman"/>
-          <w:b/>
-          <w:sz w:val="24"/>
-          <w:szCs w:val="24"/>
-        </w:rPr>
-        <w:t>.3.</w:t>
-      </w:r>
-      <w:r>
-        <w:rPr>
-          <w:rFonts w:ascii="Times New Roman" w:hAnsi="Times New Roman" w:cs="Times New Roman"/>
-          <w:b/>
-          <w:sz w:val="24"/>
-          <w:szCs w:val="24"/>
-        </w:rPr>
-        <w:t xml:space="preserve">3 </w:t>
-      </w:r>
-      <w:r>
-        <w:rPr>
-          <w:rFonts w:ascii="Times New Roman" w:hAnsi="Times New Roman" w:cs="Times New Roman"/>
-          <w:b/>
-          <w:sz w:val="24"/>
-          <w:szCs w:val="24"/>
-        </w:rPr>
-        <w:t>El Congreso de Angostura</w:t>
-      </w:r>
-    </w:p>
-    <w:p>
-      <w:pPr>
-        <w:rPr>
-          <w:rStyle w:val="gris3general"/>
-          <w:rFonts w:ascii="Times New Roman" w:hAnsi="Times New Roman" w:cs="Times New Roman"/>
-          <w:sz w:val="24"/>
-          <w:szCs w:val="24"/>
-        </w:rPr>
-      </w:pPr>
-      <w:r>
-        <w:rPr>
-          <w:rFonts w:ascii="Times New Roman" w:hAnsi="Times New Roman" w:cs="Times New Roman"/>
-          <w:sz w:val="24"/>
-          <w:szCs w:val="24"/>
-        </w:rPr>
-        <w:t>En 1817, con el apoyo recibido</w:t>
-      </w:r>
-      <w:r>
-        <w:rPr>
-          <w:rFonts w:ascii="Times New Roman" w:hAnsi="Times New Roman" w:cs="Times New Roman"/>
-          <w:sz w:val="24"/>
-          <w:szCs w:val="24"/>
-        </w:rPr>
-        <w:t xml:space="preserve"> por </w:t>
-      </w:r>
-      <w:r>
-        <w:rPr>
-          <w:rFonts w:ascii="Times New Roman" w:hAnsi="Times New Roman" w:cs="Times New Roman"/>
-          <w:b/>
-          <w:sz w:val="24"/>
-          <w:szCs w:val="24"/>
-        </w:rPr>
-        <w:t>legiones extranjeras</w:t>
-      </w:r>
-      <w:r>
-        <w:rPr>
-          <w:rFonts w:ascii="Times New Roman" w:hAnsi="Times New Roman" w:cs="Times New Roman"/>
-          <w:sz w:val="24"/>
-          <w:szCs w:val="24"/>
-        </w:rPr>
-        <w:t xml:space="preserve">, el ejército independentista logró </w:t>
-      </w:r>
-      <w:r>
-        <w:rPr>
-          <w:rStyle w:val="gris3general"/>
-          <w:rFonts w:ascii="Times New Roman" w:hAnsi="Times New Roman" w:cs="Times New Roman"/>
-          <w:sz w:val="24"/>
-          <w:szCs w:val="24"/>
-        </w:rPr>
-        <w:t xml:space="preserve">liberar </w:t>
-      </w:r>
-      <w:r>
-        <w:rPr>
-          <w:rStyle w:val="gris3general"/>
-          <w:rFonts w:ascii="Times New Roman" w:hAnsi="Times New Roman" w:cs="Times New Roman"/>
-          <w:b/>
-          <w:sz w:val="24"/>
-          <w:szCs w:val="24"/>
-        </w:rPr>
-        <w:t>Angostura</w:t>
-      </w:r>
-      <w:r>
-        <w:rPr>
-          <w:rStyle w:val="gris3general"/>
-          <w:rFonts w:ascii="Times New Roman" w:hAnsi="Times New Roman" w:cs="Times New Roman"/>
-          <w:sz w:val="24"/>
-          <w:szCs w:val="24"/>
-        </w:rPr>
-        <w:t xml:space="preserve"> </w:t>
-      </w:r>
-      <w:r>
-        <w:rPr>
-          <w:rStyle w:val="gris3general"/>
-          <w:rFonts w:ascii="Times New Roman" w:hAnsi="Times New Roman" w:cs="Times New Roman"/>
-          <w:sz w:val="24"/>
-          <w:szCs w:val="24"/>
-        </w:rPr>
-        <w:t>y avanzar hacia la creación de una república.</w:t>
-      </w:r>
-    </w:p>
-    <w:p>
-      <w:pPr>
-        <w:rPr>
-          <w:rFonts w:ascii="Times New Roman" w:hAnsi="Times New Roman" w:cs="Times New Roman"/>
-          <w:sz w:val="24"/>
-          <w:szCs w:val="24"/>
-        </w:rPr>
-      </w:pPr>
-      <w:r>
-        <w:rPr>
-          <w:rStyle w:val="gris3general"/>
-          <w:rFonts w:ascii="Times New Roman" w:hAnsi="Times New Roman" w:cs="Times New Roman"/>
-          <w:sz w:val="24"/>
-          <w:szCs w:val="24"/>
-        </w:rPr>
-        <w:t>E</w:t>
-      </w:r>
-      <w:r>
-        <w:rPr>
-          <w:rFonts w:ascii="Times New Roman" w:hAnsi="Times New Roman" w:cs="Times New Roman"/>
-          <w:sz w:val="24"/>
-          <w:szCs w:val="24"/>
-        </w:rPr>
-        <w:t xml:space="preserve">l 15 de febrero de 1819 se celebró allí el Segundo Congreso de Venezuela, donde Bolívar presentó </w:t>
-      </w:r>
-      <w:r>
-        <w:rPr>
-          <w:rFonts w:ascii="Times New Roman" w:hAnsi="Times New Roman" w:cs="Times New Roman"/>
-          <w:sz w:val="24"/>
-          <w:szCs w:val="24"/>
-        </w:rPr>
-        <w:t>el</w:t>
-      </w:r>
-      <w:r>
-        <w:rPr>
-          <w:rFonts w:ascii="Times New Roman" w:hAnsi="Times New Roman" w:cs="Times New Roman"/>
-          <w:sz w:val="24"/>
-          <w:szCs w:val="24"/>
-        </w:rPr>
-        <w:t xml:space="preserve"> proyecto </w:t>
-      </w:r>
-      <w:r>
-        <w:rPr>
-          <w:rFonts w:ascii="Times New Roman" w:hAnsi="Times New Roman" w:cs="Times New Roman"/>
-          <w:sz w:val="24"/>
-          <w:szCs w:val="24"/>
-        </w:rPr>
-        <w:t xml:space="preserve">de </w:t>
-      </w:r>
-      <w:r>
-        <w:rPr>
-          <w:rFonts w:ascii="Times New Roman" w:hAnsi="Times New Roman" w:cs="Times New Roman"/>
-          <w:sz w:val="24"/>
-          <w:szCs w:val="24"/>
-        </w:rPr>
-        <w:t xml:space="preserve">fundar </w:t>
-      </w:r>
-      <w:r>
-        <w:rPr>
-          <w:rFonts w:ascii="Times New Roman" w:hAnsi="Times New Roman" w:cs="Times New Roman"/>
-          <w:b/>
-          <w:sz w:val="24"/>
-          <w:szCs w:val="24"/>
-        </w:rPr>
-        <w:t xml:space="preserve">la </w:t>
-      </w:r>
-      <w:r>
-        <w:rPr>
-          <w:rFonts w:ascii="Times New Roman" w:hAnsi="Times New Roman" w:cs="Times New Roman"/>
-          <w:b/>
-          <w:sz w:val="24"/>
-          <w:szCs w:val="24"/>
-        </w:rPr>
-        <w:t>Gran Colombia</w:t>
-      </w:r>
-      <w:r>
-        <w:rPr>
-          <w:rFonts w:ascii="Times New Roman" w:hAnsi="Times New Roman" w:cs="Times New Roman"/>
-          <w:sz w:val="24"/>
-          <w:szCs w:val="24"/>
-        </w:rPr>
-        <w:t xml:space="preserve">. En la primera reunión se acordó la </w:t>
-      </w:r>
-      <w:r>
-        <w:rPr>
-          <w:rFonts w:ascii="Times New Roman" w:hAnsi="Times New Roman" w:cs="Times New Roman"/>
-          <w:sz w:val="24"/>
-          <w:szCs w:val="24"/>
-        </w:rPr>
         <w:lastRenderedPageBreak/>
-        <w:t xml:space="preserve">constitución de la República de la Gran Colombia que comprendía los territorios de la actual </w:t>
-      </w:r>
-      <w:r>
-        <w:rPr>
-          <w:rFonts w:ascii="Times New Roman" w:hAnsi="Times New Roman" w:cs="Times New Roman"/>
-          <w:b/>
-          <w:sz w:val="24"/>
-          <w:szCs w:val="24"/>
-        </w:rPr>
-        <w:t>Venezuela</w:t>
-      </w:r>
-      <w:r>
-        <w:rPr>
-          <w:rFonts w:ascii="Times New Roman" w:hAnsi="Times New Roman" w:cs="Times New Roman"/>
-          <w:sz w:val="24"/>
-          <w:szCs w:val="24"/>
-        </w:rPr>
-        <w:t xml:space="preserve">, </w:t>
-      </w:r>
-      <w:r>
-        <w:rPr>
-          <w:rFonts w:ascii="Times New Roman" w:hAnsi="Times New Roman" w:cs="Times New Roman"/>
-          <w:b/>
-          <w:sz w:val="24"/>
-          <w:szCs w:val="24"/>
-        </w:rPr>
-        <w:t>Nueva Granada</w:t>
-      </w:r>
-      <w:r>
-        <w:rPr>
-          <w:rFonts w:ascii="Times New Roman" w:hAnsi="Times New Roman" w:cs="Times New Roman"/>
-          <w:sz w:val="24"/>
-          <w:szCs w:val="24"/>
-        </w:rPr>
-        <w:t xml:space="preserve"> y </w:t>
-      </w:r>
-      <w:r>
-        <w:rPr>
-          <w:rFonts w:ascii="Times New Roman" w:hAnsi="Times New Roman" w:cs="Times New Roman"/>
-          <w:b/>
-          <w:sz w:val="24"/>
-          <w:szCs w:val="24"/>
-        </w:rPr>
-        <w:t>Quito</w:t>
-      </w:r>
-      <w:r>
-        <w:rPr>
-          <w:rFonts w:ascii="Times New Roman" w:hAnsi="Times New Roman" w:cs="Times New Roman"/>
-          <w:sz w:val="24"/>
-          <w:szCs w:val="24"/>
-        </w:rPr>
-        <w:t xml:space="preserve">.  La creación de </w:t>
-      </w:r>
-      <w:r>
-        <w:rPr>
-          <w:rFonts w:ascii="Times New Roman" w:hAnsi="Times New Roman" w:cs="Times New Roman"/>
-          <w:sz w:val="24"/>
-          <w:szCs w:val="24"/>
-        </w:rPr>
-        <w:t xml:space="preserve">la </w:t>
-      </w:r>
-      <w:r>
-        <w:rPr>
-          <w:rFonts w:ascii="Times New Roman" w:hAnsi="Times New Roman" w:cs="Times New Roman"/>
-          <w:sz w:val="24"/>
-          <w:szCs w:val="24"/>
-        </w:rPr>
-        <w:t xml:space="preserve">Gran Colombia se decretó el 17 de diciembre de 1819. </w:t>
-      </w:r>
-    </w:p>
-    <w:p>
-      <w:pPr>
-        <w:rPr>
-          <w:rFonts w:ascii="Times New Roman" w:hAnsi="Times New Roman" w:cs="Times New Roman"/>
-          <w:sz w:val="24"/>
-          <w:szCs w:val="24"/>
-        </w:rPr>
-      </w:pPr>
-    </w:p>
-    <w:p>
-      <w:pPr>
-        <w:rPr>
-          <w:rFonts w:ascii="Times New Roman" w:hAnsi="Times New Roman" w:cs="Times New Roman"/>
-          <w:b/>
-          <w:sz w:val="24"/>
-          <w:szCs w:val="24"/>
-        </w:rPr>
-      </w:pPr>
-      <w:r>
-        <w:rPr>
-          <w:rFonts w:ascii="Times New Roman" w:hAnsi="Times New Roman" w:cs="Times New Roman"/>
-          <w:sz w:val="24"/>
-          <w:szCs w:val="24"/>
-          <w:highlight w:val="yellow"/>
-        </w:rPr>
         <w:t>[SECCIÓN 3]</w:t>
       </w:r>
       <w:r>
@@ -23183,7 +23295,15 @@
           <w:sz w:val="24"/>
           <w:szCs w:val="24"/>
         </w:rPr>
-        <w:t xml:space="preserve">El  24 de junio </w:t>
+        <w:t xml:space="preserve">El </w:t>
+      </w:r>
+      <w:r>
+        <w:rPr>
+          <w:rFonts w:ascii="Times New Roman" w:hAnsi="Times New Roman" w:cs="Times New Roman"/>
+          <w:sz w:val="24"/>
+          <w:szCs w:val="24"/>
+        </w:rPr>
+        <w:t xml:space="preserve">24 de junio </w:t>
       </w:r>
       <w:r>
         <w:rPr>
@@ -23256,7 +23376,23 @@
           <w:sz w:val="24"/>
           <w:szCs w:val="24"/>
         </w:rPr>
-        <w:t>Gran Colombia empezó a hacerse realidad.  Luego se incorporaron Panamá y Ecuador.</w:t>
+        <w:t>Gran Colom</w:t>
+      </w:r>
+      <w:r>
+        <w:rPr>
+          <w:rFonts w:ascii="Times New Roman" w:hAnsi="Times New Roman" w:cs="Times New Roman"/>
+          <w:sz w:val="24"/>
+          <w:szCs w:val="24"/>
+        </w:rPr>
+        <w:t xml:space="preserve">bia empezó a hacerse realidad. </w:t>
+      </w:r>
+      <w:r>
+        <w:rPr>
+          <w:rFonts w:ascii="Times New Roman" w:hAnsi="Times New Roman" w:cs="Times New Roman"/>
+          <w:sz w:val="24"/>
+          <w:szCs w:val="24"/>
+        </w:rPr>
+        <w:t>Luego se incorporaron Panamá y Ecuador.</w:t>
       </w:r>
     </w:p>
     <w:p>
@@ -23307,8 +23443,8 @@
                 <w:szCs w:val="24"/>
               </w:rPr>
             </w:pPr>
-            <w:bookmarkStart w:id="3" w:name="INDICE17"/>
-            <w:bookmarkEnd w:id="3"/>
+            <w:bookmarkStart w:id="4" w:name="INDICE17"/>
+            <w:bookmarkEnd w:id="4"/>
             <w:r>
               <w:rPr>
                 <w:rFonts w:ascii="Times New Roman" w:hAnsi="Times New Roman" w:cs="Times New Roman"/>
@@ -23767,7 +23903,7 @@
                 <w:szCs w:val="24"/>
                 <w:lang w:val="es-CO"/>
               </w:rPr>
-              <w:t xml:space="preserve"> La batalla de Carabobo, ocurrida en 1821, le dio la libertad definitiva a Venezuela. </w:t>
+              <w:t xml:space="preserve">La batalla de Carabobo, ocurrida en 1821, le dio la libertad definitiva a Venezuela. </w:t>
             </w:r>
             <w:r>
               <w:rPr>
@@ -23945,7 +24081,6 @@
           <w:szCs w:val="24"/>
           <w:lang w:eastAsia="es-CO"/>
         </w:rPr>
-        <w:lastRenderedPageBreak/>
         <w:t>En 1822, t</w:t>
       </w:r>
       <w:r>
@@ -24344,6 +24479,7 @@
                 <w:sz w:val="24"/>
                 <w:szCs w:val="24"/>
               </w:rPr>
+              <w:lastRenderedPageBreak/>
               <w:t>Código</w:t>
             </w:r>
           </w:p>
@@ -24831,15 +24967,6 @@
           <w:lang w:eastAsia="es-CO"/>
         </w:rPr>
       </w:pPr>
-      <w:r>
-        <w:rPr>
-          <w:rFonts w:ascii="Times New Roman" w:eastAsia="Times New Roman" w:hAnsi="Times New Roman" w:cs="Times New Roman"/>
-          <w:sz w:val="24"/>
-          <w:szCs w:val="24"/>
-          <w:lang w:eastAsia="es-CO"/>
-        </w:rPr>
-        <w:t xml:space="preserve"> </w:t>
-      </w:r>
     </w:p>
     <w:p>
       <w:pPr>
@@ -24866,18 +24993,6 @@
     </w:p>
     <w:p>
       <w:pPr>
-        <w:spacing w:after="0" w:line="285" w:lineRule="atLeast"/>
-        <w:jc w:val="both"/>
-        <w:rPr>
-          <w:rFonts w:ascii="Times New Roman" w:eastAsia="Times New Roman" w:hAnsi="Times New Roman" w:cs="Times New Roman"/>
-          <w:sz w:val="24"/>
-          <w:szCs w:val="24"/>
-          <w:lang w:eastAsia="es-CO"/>
-        </w:rPr>
-      </w:pPr>
-    </w:p>
-    <w:p>
-      <w:pPr>
         <w:spacing w:after="0" w:line="384" w:lineRule="atLeast"/>
         <w:jc w:val="both"/>
         <w:rPr>
@@ -24888,8 +25003,8 @@
           <w:lang w:eastAsia="es-CO"/>
         </w:rPr>
       </w:pPr>
-      <w:bookmarkStart w:id="4" w:name="INDICE18"/>
-      <w:bookmarkEnd w:id="4"/>
+      <w:bookmarkStart w:id="5" w:name="INDICE18"/>
+      <w:bookmarkEnd w:id="5"/>
       <w:r>
         <w:rPr>
           <w:rFonts w:ascii="Times New Roman" w:hAnsi="Times New Roman" w:cs="Times New Roman"/>
@@ -24963,7 +25078,7 @@
           <w:szCs w:val="24"/>
           <w:lang w:eastAsia="es-CO"/>
         </w:rPr>
-        <w:t xml:space="preserve"> La </w:t>
+        <w:t xml:space="preserve">La </w:t>
       </w:r>
       <w:r>
         <w:rPr>
@@ -25174,8 +25289,8 @@
           <w:szCs w:val="24"/>
         </w:rPr>
       </w:pPr>
-      <w:bookmarkStart w:id="5" w:name="INDICE19"/>
-      <w:bookmarkEnd w:id="5"/>
+      <w:bookmarkStart w:id="6" w:name="INDICE19"/>
+      <w:bookmarkEnd w:id="6"/>
     </w:p>
     <w:p>
       <w:pPr>
@@ -25254,7 +25369,7 @@
           <w:szCs w:val="24"/>
           <w:lang w:eastAsia="es-CO"/>
         </w:rPr>
-        <w:t xml:space="preserve">  </w:t>
+        <w:t xml:space="preserve"> </w:t>
       </w:r>
       <w:r>
         <w:rPr>
@@ -25970,7 +26085,7 @@
             <w:pPr>
               <w:spacing w:before="2" w:after="2"/>
               <w:rPr>
-                <w:ins w:id="6" w:author="ANA MARIA LARA" w:date="2015-03-23T17:57:00Z"/>
+                <w:ins w:id="7" w:author="ANA MARIA LARA" w:date="2015-03-23T17:57:00Z"/>
                 <w:rFonts w:ascii="Times New Roman" w:hAnsi="Times New Roman" w:cs="Times New Roman"/>
                 <w:color w:val="000000" w:themeColor="text1"/>
                 <w:sz w:val="24"/>
@@ -26287,7 +26402,7 @@
             <w:pPr>
               <w:spacing w:before="2" w:after="2"/>
               <w:rPr>
-                <w:ins w:id="7" w:author="ANA MARIA LARA" w:date="2015-03-23T17:57:00Z"/>
+                <w:ins w:id="8" w:author="ANA MARIA LARA" w:date="2015-03-23T17:57:00Z"/>
                 <w:rFonts w:ascii="Times New Roman" w:hAnsi="Times New Roman" w:cs="Times New Roman"/>
                 <w:color w:val="000000" w:themeColor="text1"/>
                 <w:sz w:val="24"/>
@@ -26360,7 +26475,6 @@
                 <w:sz w:val="24"/>
                 <w:szCs w:val="24"/>
               </w:rPr>
-              <w:lastRenderedPageBreak/>
               <w:t>Título</w:t>
             </w:r>
           </w:p>
@@ -26505,7 +26619,16 @@
           <w:sz w:val="24"/>
           <w:szCs w:val="24"/>
         </w:rPr>
-        <w:t xml:space="preserve">  2.</w:t>
+        <w:t xml:space="preserve"> </w:t>
+      </w:r>
+      <w:r>
+        <w:rPr>
+          <w:rFonts w:ascii="Times New Roman" w:hAnsi="Times New Roman" w:cs="Times New Roman"/>
+          <w:b/>
+          <w:sz w:val="24"/>
+          <w:szCs w:val="24"/>
+        </w:rPr>
+        <w:t>2.</w:t>
       </w:r>
       <w:r>
         <w:rPr>
@@ -26561,6 +26684,7 @@
           <w:sz w:val="24"/>
           <w:szCs w:val="24"/>
         </w:rPr>
+        <w:lastRenderedPageBreak/>
         <w:t>Una vez se supo de la invasión napoleónica a España, en Buenos Aires lo</w:t>
       </w:r>
       <w:r>
@@ -26762,7 +26886,27 @@
             <w:sz w:val="24"/>
             <w:szCs w:val="24"/>
           </w:rPr>
-          <w:t>VER</w:t>
+          <w:t>V</w:t>
+        </w:r>
+        <w:r>
+          <w:rPr>
+            <w:rStyle w:val="Hipervnculo"/>
+            <w:rFonts w:ascii="Times New Roman" w:hAnsi="Times New Roman" w:cs="Times New Roman"/>
+            <w:bCs/>
+            <w:sz w:val="24"/>
+            <w:szCs w:val="24"/>
+          </w:rPr>
+          <w:t>E</w:t>
+        </w:r>
+        <w:r>
+          <w:rPr>
+            <w:rStyle w:val="Hipervnculo"/>
+            <w:rFonts w:ascii="Times New Roman" w:hAnsi="Times New Roman" w:cs="Times New Roman"/>
+            <w:bCs/>
+            <w:sz w:val="24"/>
+            <w:szCs w:val="24"/>
+          </w:rPr>
+          <w:t>R</w:t>
         </w:r>
       </w:hyperlink>
       <w:r>
@@ -26826,7 +26970,16 @@
           <w:sz w:val="24"/>
           <w:szCs w:val="24"/>
         </w:rPr>
-        <w:t xml:space="preserve"> las provincias.</w:t>
+        <w:t>l</w:t>
+      </w:r>
+      <w:r>
+        <w:rPr>
+          <w:rFonts w:ascii="Times New Roman" w:hAnsi="Times New Roman" w:cs="Times New Roman"/>
+          <w:bCs/>
+          <w:sz w:val="24"/>
+          <w:szCs w:val="24"/>
+        </w:rPr>
+        <w:t>as provincias.</w:t>
       </w:r>
       <w:r>
         <w:rPr>
@@ -27529,7 +27682,7 @@
                 <w:szCs w:val="24"/>
                 <w:lang w:val="es-CO"/>
               </w:rPr>
-              <w:t xml:space="preserve">El 28 de julio de 1821, José de </w:t>
+              <w:t xml:space="preserve">El 28 de julio de 1821, José de San Martín proclamó la </w:t>
             </w:r>
             <w:r>
               <w:rPr>
@@ -27538,8 +27691,7 @@
                 <w:szCs w:val="24"/>
                 <w:lang w:val="es-CO"/>
               </w:rPr>
-              <w:lastRenderedPageBreak/>
-              <w:t xml:space="preserve">San Martín proclamó la </w:t>
+              <w:t>I</w:t>
             </w:r>
             <w:r>
               <w:rPr>
@@ -27548,16 +27700,7 @@
                 <w:szCs w:val="24"/>
                 <w:lang w:val="es-CO"/>
               </w:rPr>
-              <w:t>I</w:t>
-            </w:r>
-            <w:r>
-              <w:rPr>
-                <w:rFonts w:ascii="Times New Roman" w:hAnsi="Times New Roman" w:cs="Times New Roman"/>
-                <w:sz w:val="24"/>
-                <w:szCs w:val="24"/>
-                <w:lang w:val="es-CO"/>
-              </w:rPr>
-              <w:t xml:space="preserve">ndependencia del Perú, aunque esta se hizo realidad con el triunfo del ejército de Bolívar en la batalla de Junín y del ejército de Sucre, en la Batalla de Ayacucho.  San Martín había sido una figura clave en los procesos de </w:t>
+              <w:t xml:space="preserve">ndependencia del Perú, aunque esta se hizo realidad con el triunfo del ejército de Bolívar en la batalla de Junín y del ejército de Sucre, en la Batalla de Ayacucho. San Martín había sido una figura clave en los procesos de </w:t>
             </w:r>
             <w:r>
               <w:rPr>
@@ -27589,13 +27732,6 @@
           <w:bCs/>
         </w:rPr>
       </w:pPr>
-      <w:r>
-        <w:lastRenderedPageBreak/>
-        <w:t xml:space="preserve"> </w:t>
-      </w:r>
-      <w:r>
-        <w:t xml:space="preserve"> </w:t>
-      </w:r>
     </w:p>
     <w:p>
       <w:pPr>
@@ -27614,6 +27750,7 @@
           <w:szCs w:val="24"/>
           <w:highlight w:val="yellow"/>
         </w:rPr>
+        <w:lastRenderedPageBreak/>
         <w:t>[SECCIÓN 3]</w:t>
       </w:r>
       <w:r>
@@ -27623,7 +27760,7 @@
           <w:sz w:val="24"/>
           <w:szCs w:val="24"/>
         </w:rPr>
-        <w:t xml:space="preserve">  2.3.</w:t>
+        <w:t xml:space="preserve"> 2.3.</w:t>
       </w:r>
       <w:r>
         <w:rPr>
@@ -27692,9 +27829,8 @@
           <w:szCs w:val="24"/>
           <w:shd w:val="clear" w:color="auto" w:fill="FFFFFF"/>
         </w:rPr>
-        <w:t xml:space="preserve">ndependencia de Brasil. Sin embargo la manera </w:t>
-      </w:r>
-      <w:proofErr w:type="spellStart"/>
+        <w:t>ndependencia de Brasil. Sin embargo</w:t>
+      </w:r>
       <w:r>
         <w:rPr>
           <w:rFonts w:ascii="Times New Roman" w:hAnsi="Times New Roman" w:cs="Times New Roman"/>
@@ -27703,7 +27839,7 @@
           <w:szCs w:val="24"/>
           <w:shd w:val="clear" w:color="auto" w:fill="FFFFFF"/>
         </w:rPr>
-        <w:t>c</w:t>
+        <w:t>,</w:t>
       </w:r>
       <w:r>
         <w:rPr>
@@ -27713,7 +27849,7 @@
           <w:szCs w:val="24"/>
           <w:shd w:val="clear" w:color="auto" w:fill="FFFFFF"/>
         </w:rPr>
-        <w:t>o</w:t>
+        <w:t xml:space="preserve"> la manera c</w:t>
       </w:r>
       <w:r>
         <w:rPr>
@@ -27723,9 +27859,8 @@
           <w:szCs w:val="24"/>
           <w:shd w:val="clear" w:color="auto" w:fill="FFFFFF"/>
         </w:rPr>
-        <w:t>mo</w:t>
-      </w:r>
-      <w:proofErr w:type="spellEnd"/>
+        <w:t>ó</w:t>
+      </w:r>
       <w:r>
         <w:rPr>
           <w:rFonts w:ascii="Times New Roman" w:hAnsi="Times New Roman" w:cs="Times New Roman"/>
@@ -27734,7 +27869,29 @@
           <w:szCs w:val="24"/>
           <w:shd w:val="clear" w:color="auto" w:fill="FFFFFF"/>
         </w:rPr>
-        <w:t xml:space="preserve"> ocurrieron los hechos, </w:t>
+        <w:t xml:space="preserve">mo </w:t>
+      </w:r>
+      <w:proofErr w:type="gramStart"/>
+      <w:r>
+        <w:rPr>
+          <w:rFonts w:ascii="Times New Roman" w:hAnsi="Times New Roman" w:cs="Times New Roman"/>
+          <w:color w:val="000000" w:themeColor="text1"/>
+          <w:sz w:val="24"/>
+          <w:szCs w:val="24"/>
+          <w:shd w:val="clear" w:color="auto" w:fill="FFFFFF"/>
+        </w:rPr>
+        <w:t>ocurrieron</w:t>
+      </w:r>
+      <w:proofErr w:type="gramEnd"/>
+      <w:r>
+        <w:rPr>
+          <w:rFonts w:ascii="Times New Roman" w:hAnsi="Times New Roman" w:cs="Times New Roman"/>
+          <w:color w:val="000000" w:themeColor="text1"/>
+          <w:sz w:val="24"/>
+          <w:szCs w:val="24"/>
+          <w:shd w:val="clear" w:color="auto" w:fill="FFFFFF"/>
+        </w:rPr>
+        <w:t xml:space="preserve"> los hechos, </w:t>
       </w:r>
       <w:r>
         <w:rPr>
@@ -27951,7 +28108,17 @@
           <w:szCs w:val="24"/>
           <w:shd w:val="clear" w:color="auto" w:fill="FFFFFF"/>
         </w:rPr>
-        <w:t xml:space="preserve"> su hijo Pedro II, de cinco años. Debido a que se trataba de un niño en el trono, el gobierno fue asumido por una regencia tripartita provisional.  </w:t>
+        <w:t xml:space="preserve"> su hijo Pedro II, de cinco años. Debido a que se trataba de un niño en el trono, el gobierno fue asumido por una re</w:t>
+      </w:r>
+      <w:r>
+        <w:rPr>
+          <w:rFonts w:ascii="Times New Roman" w:hAnsi="Times New Roman" w:cs="Times New Roman"/>
+          <w:color w:val="000000" w:themeColor="text1"/>
+          <w:sz w:val="24"/>
+          <w:szCs w:val="24"/>
+          <w:shd w:val="clear" w:color="auto" w:fill="FFFFFF"/>
+        </w:rPr>
+        <w:t>gencia tripartita provisional.</w:t>
       </w:r>
     </w:p>
     <w:p>
@@ -28116,7 +28283,7 @@
             <w:pPr>
               <w:spacing w:before="2" w:after="2"/>
               <w:rPr>
-                <w:ins w:id="8" w:author="ANA MARIA LARA" w:date="2015-03-23T17:57:00Z"/>
+                <w:ins w:id="9" w:author="ANA MARIA LARA" w:date="2015-03-23T17:57:00Z"/>
                 <w:rFonts w:ascii="Times New Roman" w:hAnsi="Times New Roman" w:cs="Times New Roman"/>
                 <w:color w:val="000000" w:themeColor="text1"/>
                 <w:sz w:val="24"/>
@@ -28189,7 +28356,6 @@
                 <w:sz w:val="24"/>
                 <w:szCs w:val="24"/>
               </w:rPr>
-              <w:lastRenderedPageBreak/>
               <w:t>Título</w:t>
             </w:r>
           </w:p>
@@ -28283,15 +28449,6 @@
                 <w:szCs w:val="24"/>
                 <w:lang w:val="es-ES_tradnl"/>
               </w:rPr>
-              <w:t xml:space="preserve">Practica: </w:t>
-            </w:r>
-            <w:r>
-              <w:rPr>
-                <w:rFonts w:ascii="Times New Roman" w:hAnsi="Times New Roman" w:cs="Times New Roman"/>
-                <w:sz w:val="24"/>
-                <w:szCs w:val="24"/>
-                <w:lang w:val="es-ES_tradnl"/>
-              </w:rPr>
               <w:t xml:space="preserve">Actividad para </w:t>
             </w:r>
             <w:r>
@@ -28373,6 +28530,7 @@
           <w:szCs w:val="24"/>
           <w:highlight w:val="yellow"/>
         </w:rPr>
+        <w:lastRenderedPageBreak/>
         <w:t>[SECCIÓN 2]</w:t>
       </w:r>
       <w:r>
@@ -28382,7 +28540,7 @@
           <w:sz w:val="24"/>
           <w:szCs w:val="24"/>
         </w:rPr>
-        <w:t xml:space="preserve">  2.4 </w:t>
+        <w:t xml:space="preserve">2.4 </w:t>
       </w:r>
       <w:r>
         <w:rPr>
@@ -28461,16 +28619,10 @@
         <w:t xml:space="preserve">cuando se separó </w:t>
       </w:r>
       <w:r>
-        <w:t>de México la F</w:t>
-      </w:r>
-      <w:r>
-        <w:t>ederación de las Provincias Unidas de Centro</w:t>
-      </w:r>
-      <w:r>
-        <w:t>a</w:t>
-      </w:r>
-      <w:r>
-        <w:t xml:space="preserve">mérica. La fase siguiente de la liberación </w:t>
+        <w:t>de México</w:t>
+      </w:r>
+      <w:r>
+        <w:t xml:space="preserve">. La fase siguiente de la liberación </w:t>
       </w:r>
       <w:r>
         <w:t xml:space="preserve">del colonialismo no se produjo sino a </w:t>
@@ -28497,29 +28649,21 @@
     <w:p>
       <w:pPr>
         <w:pStyle w:val="NormalWeb"/>
+        <w:rPr>
+          <w:b/>
+        </w:rPr>
       </w:pPr>
       <w:r>
-        <w:t xml:space="preserve">   </w:t>
-      </w:r>
-    </w:p>
-    <w:p>
-      <w:pPr>
-        <w:pStyle w:val="NormalWeb"/>
+        <w:rPr>
+          <w:highlight w:val="yellow"/>
+        </w:rPr>
+        <w:t>[SECCIÓN 3]</w:t>
+      </w:r>
+      <w:r>
         <w:rPr>
           <w:b/>
         </w:rPr>
-      </w:pPr>
-      <w:r>
-        <w:rPr>
-          <w:highlight w:val="yellow"/>
-        </w:rPr>
-        <w:t>[SECCIÓN 3]</w:t>
-      </w:r>
-      <w:r>
-        <w:rPr>
-          <w:b/>
-        </w:rPr>
-        <w:t xml:space="preserve">  2.4</w:t>
+        <w:t>2.4</w:t>
       </w:r>
       <w:r>
         <w:rPr>
@@ -28897,7 +29041,17 @@
                 <w:sz w:val="24"/>
                 <w:szCs w:val="24"/>
               </w:rPr>
-              <w:t xml:space="preserve">Retablo de la Independencia de México.  </w:t>
+              <w:t xml:space="preserve">Retablo </w:t>
+            </w:r>
+            <w:r>
+              <w:rPr>
+                <w:rFonts w:ascii="Times New Roman" w:hAnsi="Times New Roman" w:cs="Times New Roman"/>
+                <w:bCs/>
+                <w:color w:val="000000"/>
+                <w:sz w:val="24"/>
+                <w:szCs w:val="24"/>
+              </w:rPr>
+              <w:t>de la Independencia de México.</w:t>
             </w:r>
           </w:p>
         </w:tc>
@@ -29143,7 +29297,6 @@
                 <w:sz w:val="24"/>
                 <w:szCs w:val="24"/>
               </w:rPr>
-              <w:lastRenderedPageBreak/>
               <w:t>Pie de imagen</w:t>
             </w:r>
           </w:p>
@@ -29210,6 +29363,7 @@
         <w:pStyle w:val="NormalWeb"/>
       </w:pPr>
       <w:r>
+        <w:lastRenderedPageBreak/>
         <w:t xml:space="preserve">Después de la ejecución de Hidalgo, </w:t>
       </w:r>
       <w:r>
@@ -29219,7 +29373,13 @@
         <w:t>José María Morelos</w:t>
       </w:r>
       <w:r>
-        <w:t xml:space="preserve"> asumió la dirección de la rebelión.  Morelos enarboló la imagen de la virgen de Guadalupe como símbolo patriótico. Adelantó su campaña desde el sur de México, y aunque tuvo importantes victorias fue detenido, juzgado por la Inquisición y fusilado.</w:t>
+        <w:t xml:space="preserve"> asumi</w:t>
+      </w:r>
+      <w:r>
+        <w:t xml:space="preserve">ó la dirección de la rebelión. </w:t>
+      </w:r>
+      <w:r>
+        <w:t>Morelos enarboló la imagen de la virgen de Guadalupe como símbolo patriótico. Adelantó su campaña desde el sur de México, y aunque tuvo importantes victorias fue detenido, juzgado por la Inquisición y fusilado.</w:t>
       </w:r>
     </w:p>
     <w:p>
@@ -29289,7 +29449,7 @@
         <w:t>Agustín de Iturbide</w:t>
       </w:r>
       <w:r>
-        <w:t xml:space="preserve">, </w:t>
+        <w:t>,</w:t>
       </w:r>
       <w:r>
         <w:t xml:space="preserve"> leal</w:t>
@@ -29815,14 +29975,7 @@
               <w:rPr>
                 <w:color w:val="000000"/>
               </w:rPr>
-              <w:t xml:space="preserve">ndependencia de </w:t>
-            </w:r>
-            <w:r>
-              <w:rPr>
-                <w:color w:val="000000"/>
-              </w:rPr>
-              <w:lastRenderedPageBreak/>
-              <w:t>México, grabado de 1821, obra de J. Serra (Colección particular, Madrid, España).</w:t>
+              <w:t>ndependencia de México, grabado de 1821, obra de J. Serra (Colección particular, Madrid, España).</w:t>
             </w:r>
             <w:r>
               <w:rPr>
@@ -29835,7 +29988,14 @@
                 <w:bCs/>
                 <w:lang w:val="es-ES"/>
               </w:rPr>
-              <w:t xml:space="preserve"> estuvo vigente hasta que cayó el imperio de Iturbide. En 1824 se adoptó la  </w:t>
+              <w:t xml:space="preserve"> estuvo vigente hasta que cayó el imperio de </w:t>
+            </w:r>
+            <w:r>
+              <w:rPr>
+                <w:bCs/>
+                <w:lang w:val="es-ES"/>
+              </w:rPr>
+              <w:t xml:space="preserve">Iturbide. En 1824 se adoptó la </w:t>
             </w:r>
             <w:r>
               <w:t xml:space="preserve">Constitución mexicana. </w:t>
@@ -29939,7 +30099,7 @@
                 <w:sz w:val="24"/>
                 <w:szCs w:val="24"/>
               </w:rPr>
-              <w:t xml:space="preserve">   El plan de Iguala</w:t>
+              <w:t>El plan de Iguala</w:t>
             </w:r>
           </w:p>
         </w:tc>
@@ -30007,7 +30167,15 @@
                 <w:rFonts w:eastAsiaTheme="minorHAnsi"/>
                 <w:lang w:eastAsia="en-US"/>
               </w:rPr>
-              <w:t xml:space="preserve">, Iturbide dio a conocer el Plan de Iguala, también conocido como </w:t>
+              <w:t xml:space="preserve">, Iturbide dio a conocer el </w:t>
+            </w:r>
+            <w:r>
+              <w:rPr>
+                <w:rFonts w:eastAsiaTheme="minorHAnsi"/>
+                <w:lang w:eastAsia="en-US"/>
+              </w:rPr>
+              <w:lastRenderedPageBreak/>
+              <w:t xml:space="preserve">Plan de Iguala, también conocido como </w:t>
             </w:r>
             <w:r>
               <w:rPr>
@@ -30039,14 +30207,6 @@
                 <w:lang w:val="es-ES"/>
               </w:rPr>
               <w:t>. Se basó en estos pilares:</w:t>
-            </w:r>
-            <w:r>
-              <w:rPr>
-                <w:b/>
-                <w:bCs/>
-                <w:lang w:val="es-ES"/>
-              </w:rPr>
-              <w:t xml:space="preserve">  </w:t>
             </w:r>
           </w:p>
           <w:p>
@@ -30189,6 +30349,7 @@
         <w:rPr>
           <w:bCs/>
         </w:rPr>
+        <w:lastRenderedPageBreak/>
         <w:t xml:space="preserve">Los vientos de libertad que llegaban de México, contagiaron a los criollos centroamericanos. </w:t>
       </w:r>
       <w:r>
@@ -30485,7 +30646,13 @@
               <w:rPr>
                 <w:bCs/>
               </w:rPr>
-              <w:t xml:space="preserve">El espíritu autonomista y secesionista que existía en Centroamérica complicó el panorama. Cada uno de los países pasó a discutir si se anexaba a México.  </w:t>
+              <w:t>El espíritu autonomista y secesionista que existía en Centroamérica complicó el panorama. Cada uno de los países pasó a di</w:t>
+            </w:r>
+            <w:r>
+              <w:rPr>
+                <w:bCs/>
+              </w:rPr>
+              <w:t>scutir si se anexaba a México.</w:t>
             </w:r>
           </w:p>
           <w:p>
@@ -30595,7 +30762,7 @@
             <w:pPr>
               <w:spacing w:before="2" w:after="2"/>
               <w:rPr>
-                <w:ins w:id="9" w:author="ANA MARIA LARA" w:date="2015-03-23T17:57:00Z"/>
+                <w:ins w:id="10" w:author="ANA MARIA LARA" w:date="2015-03-23T17:57:00Z"/>
                 <w:rFonts w:ascii="Times New Roman" w:hAnsi="Times New Roman" w:cs="Times New Roman"/>
                 <w:color w:val="000000" w:themeColor="text1"/>
                 <w:sz w:val="24"/>
@@ -30686,18 +30853,6 @@
             </w:pPr>
             <w:r>
               <w:rPr>
-                <w:color w:val="000000" w:themeColor="text1"/>
-              </w:rPr>
-              <w:t xml:space="preserve"> </w:t>
-            </w:r>
-            <w:r>
-              <w:rPr>
-                <w:lang w:val="es-ES_tradnl"/>
-              </w:rPr>
-              <w:t xml:space="preserve"> </w:t>
-            </w:r>
-            <w:r>
-              <w:rPr>
                 <w:lang w:val="es-ES_tradnl"/>
               </w:rPr>
               <w:t>Los principios del Plan de Iguala</w:t>
@@ -30789,13 +30944,14 @@
         <w:rPr>
           <w:highlight w:val="yellow"/>
         </w:rPr>
+        <w:lastRenderedPageBreak/>
         <w:t>[SECCIÓN 3]</w:t>
       </w:r>
       <w:r>
         <w:rPr>
           <w:b/>
         </w:rPr>
-        <w:t xml:space="preserve">  2.4.2  </w:t>
+        <w:t xml:space="preserve">2.4.2 </w:t>
       </w:r>
       <w:r>
         <w:rPr>
@@ -30840,39 +30996,19 @@
         <w:rPr>
           <w:color w:val="000000" w:themeColor="text1"/>
         </w:rPr>
-        <w:t xml:space="preserve">ptiembre de 1821 se declaró </w:t>
-      </w:r>
-      <w:proofErr w:type="gramStart"/>
+        <w:t>ptiembre de 1821</w:t>
+      </w:r>
       <w:r>
         <w:rPr>
           <w:color w:val="000000" w:themeColor="text1"/>
         </w:rPr>
-        <w:t xml:space="preserve">la </w:t>
+        <w:t xml:space="preserve"> declararon su soberanía para luego unirse a </w:t>
       </w:r>
       <w:r>
         <w:rPr>
           <w:color w:val="000000" w:themeColor="text1"/>
         </w:rPr>
-        <w:t>,</w:t>
-      </w:r>
-      <w:proofErr w:type="gramEnd"/>
-      <w:r>
-        <w:rPr>
-          <w:color w:val="000000" w:themeColor="text1"/>
-        </w:rPr>
-        <w:t xml:space="preserve"> a l</w:t>
-      </w:r>
-      <w:r>
-        <w:rPr>
-          <w:color w:val="000000" w:themeColor="text1"/>
-        </w:rPr>
-        <w:t>o</w:t>
-      </w:r>
-      <w:r>
-        <w:rPr>
-          <w:color w:val="000000" w:themeColor="text1"/>
-        </w:rPr>
-        <w:t xml:space="preserve"> que siguió la unión a México, hasta el 29 de junio de 1823, cuando se disolvió el Imperio de Iturbide. Entre 1824 y 1841, El Salvador formó parte de la </w:t>
+        <w:t xml:space="preserve">México, hasta el 29 de junio de 1823, cuando se disolvió el Imperio de Iturbide. Entre 1824 y 1841, El Salvador formó parte de la </w:t>
       </w:r>
       <w:r>
         <w:rPr>
@@ -31522,7 +31658,7 @@
               </w:rPr>
             </w:pPr>
             <w:r>
-              <w:t xml:space="preserve">  En el año 1823 se formaron las Provincias Unidas de Centro</w:t>
+              <w:t>En el año 1823 se formaron las Provincias Unidas de Centro</w:t>
             </w:r>
             <w:r>
               <w:t>a</w:t>
@@ -31534,11 +31670,7 @@
               <w:t>s</w:t>
             </w:r>
             <w:r>
-              <w:t xml:space="preserve"> por las </w:t>
-            </w:r>
-            <w:r>
-              <w:lastRenderedPageBreak/>
-              <w:t>actuales Guatemala, Honduras, El Salvador, Nicaragua y Costa Rica. Esta Federación fue estratégica para hacer frente al deseo de México de convertirse en imperio.</w:t>
+              <w:t xml:space="preserve"> por las actuales Guatemala, Honduras, El Salvador, Nicaragua y Costa Rica. Esta Federación fue estratégica para hacer frente al deseo de México de convertirse en imperio.</w:t>
             </w:r>
           </w:p>
           <w:p>
@@ -31581,7 +31713,7 @@
         <w:rPr>
           <w:b/>
         </w:rPr>
-        <w:t xml:space="preserve">  2.4.3  </w:t>
+        <w:t xml:space="preserve"> 2.4.3 </w:t>
       </w:r>
       <w:r>
         <w:rPr>
@@ -31628,7 +31760,13 @@
         <w:rPr>
           <w:color w:val="000000" w:themeColor="text1"/>
         </w:rPr>
-        <w:t xml:space="preserve">por  Costa Rica, Nicaragua, Honduras, </w:t>
+        <w:t>por</w:t>
+      </w:r>
+      <w:r>
+        <w:rPr>
+          <w:color w:val="000000" w:themeColor="text1"/>
+        </w:rPr>
+        <w:t xml:space="preserve"> Costa Rica, Nicaragua, Honduras, </w:t>
       </w:r>
       <w:r>
         <w:rPr>
@@ -32381,7 +32519,6 @@
         <w:rPr>
           <w:color w:val="000000" w:themeColor="text1"/>
         </w:rPr>
-        <w:lastRenderedPageBreak/>
         <w:t xml:space="preserve">Luego vino </w:t>
       </w:r>
       <w:r>
@@ -32413,13 +32550,6 @@
           <w:color w:val="000000" w:themeColor="text1"/>
         </w:rPr>
         <w:t xml:space="preserve"> Guatemala se integró en la </w:t>
-      </w:r>
-      <w:r>
-        <w:rPr>
-          <w:b/>
-          <w:color w:val="000000" w:themeColor="text1"/>
-        </w:rPr>
-        <w:t xml:space="preserve"> </w:t>
       </w:r>
       <w:r>
         <w:rPr>
@@ -32503,20 +32633,7 @@
         <w:rPr>
           <w:b/>
         </w:rPr>
-        <w:t xml:space="preserve">  2.4.4  </w:t>
-      </w:r>
-      <w:r>
-        <w:rPr>
-          <w:b/>
-        </w:rPr>
-        <w:t xml:space="preserve">Independencia de Honduras </w:t>
-      </w:r>
-      <w:r>
-        <w:rPr>
-          <w:b/>
-          <w:bCs/>
-        </w:rPr>
-        <w:t xml:space="preserve"> </w:t>
+        <w:t xml:space="preserve"> 2.4.4 Independencia de Honduras</w:t>
       </w:r>
     </w:p>
     <w:p>
@@ -32628,6 +32745,7 @@
         <w:pStyle w:val="NormalWeb"/>
       </w:pPr>
       <w:r>
+        <w:lastRenderedPageBreak/>
         <w:t xml:space="preserve">Tras la presidencia de la República centroamericana del liberal hondureño Morazán (1830), Honduras se independizó (1838). Entre 1842 y 1844 se integró en una nueva federación, </w:t>
       </w:r>
       <w:r>
@@ -32659,7 +32777,6 @@
       <w:r>
         <w:rPr>
           <w:rStyle w:val="titencemm-21"/>
-          <w:specVanish w:val="0"/>
         </w:rPr>
         <w:t xml:space="preserve"> </w:t>
       </w:r>
@@ -32682,13 +32799,13 @@
         <w:rPr>
           <w:b/>
         </w:rPr>
-        <w:t xml:space="preserve">  2.4.5  </w:t>
+        <w:t xml:space="preserve"> 2.4.5 </w:t>
       </w:r>
       <w:r>
         <w:rPr>
           <w:b/>
         </w:rPr>
-        <w:t xml:space="preserve"> I</w:t>
+        <w:t>I</w:t>
       </w:r>
       <w:r>
         <w:rPr>
@@ -32990,7 +33107,7 @@
             <w:pPr>
               <w:spacing w:before="2" w:after="2"/>
               <w:rPr>
-                <w:ins w:id="10" w:author="ANA MARIA LARA" w:date="2015-03-23T17:57:00Z"/>
+                <w:ins w:id="11" w:author="ANA MARIA LARA" w:date="2015-03-23T17:57:00Z"/>
                 <w:rFonts w:ascii="Times New Roman" w:hAnsi="Times New Roman" w:cs="Times New Roman"/>
                 <w:color w:val="000000" w:themeColor="text1"/>
                 <w:sz w:val="24"/>
@@ -33068,7 +33185,6 @@
                 <w:sz w:val="24"/>
                 <w:szCs w:val="24"/>
               </w:rPr>
-              <w:lastRenderedPageBreak/>
               <w:t>Título</w:t>
             </w:r>
           </w:p>
@@ -33453,6 +33569,7 @@
                 <w:szCs w:val="24"/>
                 <w:lang w:val="es-CO"/>
               </w:rPr>
+              <w:lastRenderedPageBreak/>
               <w:t xml:space="preserve">Código </w:t>
             </w:r>
             <w:proofErr w:type="spellStart"/>
@@ -33765,7 +33882,7 @@
           <w:sz w:val="24"/>
           <w:szCs w:val="24"/>
         </w:rPr>
-        <w:t xml:space="preserve">  2.</w:t>
+        <w:t xml:space="preserve"> </w:t>
       </w:r>
       <w:r>
         <w:rPr>
@@ -33774,6 +33891,15 @@
           <w:sz w:val="24"/>
           <w:szCs w:val="24"/>
         </w:rPr>
+        <w:t>2.</w:t>
+      </w:r>
+      <w:r>
+        <w:rPr>
+          <w:rFonts w:ascii="Times New Roman" w:hAnsi="Times New Roman" w:cs="Times New Roman"/>
+          <w:b/>
+          <w:sz w:val="24"/>
+          <w:szCs w:val="24"/>
+        </w:rPr>
         <w:t>5</w:t>
       </w:r>
       <w:r>
@@ -33783,7 +33909,16 @@
           <w:sz w:val="24"/>
           <w:szCs w:val="24"/>
         </w:rPr>
-        <w:t xml:space="preserve">  Consolidación</w:t>
+        <w:t xml:space="preserve"> </w:t>
+      </w:r>
+      <w:r>
+        <w:rPr>
+          <w:rFonts w:ascii="Times New Roman" w:hAnsi="Times New Roman" w:cs="Times New Roman"/>
+          <w:b/>
+          <w:sz w:val="24"/>
+          <w:szCs w:val="24"/>
+        </w:rPr>
+        <w:t>Consolidación</w:t>
       </w:r>
     </w:p>
     <w:p>
@@ -33897,7 +34032,7 @@
             <w:pPr>
               <w:spacing w:before="2" w:after="2"/>
               <w:rPr>
-                <w:ins w:id="11" w:author="ANA MARIA LARA" w:date="2015-03-23T17:57:00Z"/>
+                <w:ins w:id="12" w:author="ANA MARIA LARA" w:date="2015-03-23T17:57:00Z"/>
                 <w:rFonts w:ascii="Times New Roman" w:hAnsi="Times New Roman" w:cs="Times New Roman"/>
                 <w:color w:val="000000" w:themeColor="text1"/>
                 <w:sz w:val="24"/>
@@ -34127,7 +34262,7 @@
           <w:sz w:val="24"/>
           <w:szCs w:val="24"/>
         </w:rPr>
-        <w:t xml:space="preserve">  3  </w:t>
+        <w:t xml:space="preserve"> 3 </w:t>
       </w:r>
       <w:r>
         <w:rPr>
@@ -34228,16 +34363,7 @@
           <w:sz w:val="24"/>
           <w:szCs w:val="24"/>
         </w:rPr>
-        <w:t xml:space="preserve"> </w:t>
-      </w:r>
-      <w:r>
-        <w:rPr>
-          <w:rFonts w:ascii="Times New Roman" w:hAnsi="Times New Roman" w:cs="Times New Roman"/>
-          <w:sz w:val="24"/>
-          <w:szCs w:val="24"/>
-        </w:rPr>
-        <w:lastRenderedPageBreak/>
-        <w:t xml:space="preserve">vez </w:t>
+        <w:t xml:space="preserve"> vez </w:t>
       </w:r>
       <w:r>
         <w:rPr>
@@ -34301,7 +34427,7 @@
         <w:pStyle w:val="Prrafodelista"/>
         <w:numPr>
           <w:ilvl w:val="0"/>
-          <w:numId w:val="5"/>
+          <w:numId w:val="14"/>
         </w:numPr>
         <w:rPr>
           <w:rFonts w:ascii="Times New Roman" w:hAnsi="Times New Roman" w:cs="Times New Roman"/>
@@ -34415,7 +34541,7 @@
         <w:pStyle w:val="Prrafodelista"/>
         <w:numPr>
           <w:ilvl w:val="0"/>
-          <w:numId w:val="5"/>
+          <w:numId w:val="14"/>
         </w:numPr>
         <w:rPr>
           <w:rFonts w:ascii="Times New Roman" w:hAnsi="Times New Roman" w:cs="Times New Roman"/>
@@ -34430,6 +34556,7 @@
           <w:sz w:val="24"/>
           <w:szCs w:val="24"/>
         </w:rPr>
+        <w:lastRenderedPageBreak/>
         <w:t>Diversidad geográfica y económica:</w:t>
       </w:r>
       <w:r>
@@ -34528,7 +34655,7 @@
         <w:pStyle w:val="Prrafodelista"/>
         <w:numPr>
           <w:ilvl w:val="0"/>
-          <w:numId w:val="5"/>
+          <w:numId w:val="14"/>
         </w:numPr>
         <w:rPr>
           <w:rFonts w:ascii="Times New Roman" w:hAnsi="Times New Roman" w:cs="Times New Roman"/>
@@ -34593,6 +34720,14 @@
           <w:szCs w:val="24"/>
         </w:rPr>
         <w:t>que habían llegado desde el siglo XVI</w:t>
+      </w:r>
+      <w:r>
+        <w:rPr>
+          <w:rFonts w:ascii="Times New Roman" w:hAnsi="Times New Roman" w:cs="Times New Roman"/>
+          <w:sz w:val="24"/>
+          <w:szCs w:val="24"/>
+        </w:rPr>
+        <w:t>I</w:t>
       </w:r>
       <w:r>
         <w:rPr>
@@ -34666,7 +34801,7 @@
         <w:pStyle w:val="Prrafodelista"/>
         <w:numPr>
           <w:ilvl w:val="0"/>
-          <w:numId w:val="5"/>
+          <w:numId w:val="14"/>
         </w:numPr>
         <w:rPr>
           <w:rFonts w:ascii="Times New Roman" w:hAnsi="Times New Roman" w:cs="Times New Roman"/>
@@ -34806,7 +34941,7 @@
         <w:pStyle w:val="Prrafodelista"/>
         <w:numPr>
           <w:ilvl w:val="0"/>
-          <w:numId w:val="5"/>
+          <w:numId w:val="14"/>
         </w:numPr>
         <w:rPr>
           <w:rFonts w:ascii="Times New Roman" w:hAnsi="Times New Roman" w:cs="Times New Roman"/>
@@ -34869,7 +35004,7 @@
         <w:pStyle w:val="Prrafodelista"/>
         <w:numPr>
           <w:ilvl w:val="0"/>
-          <w:numId w:val="1"/>
+          <w:numId w:val="14"/>
         </w:numPr>
         <w:rPr>
           <w:rFonts w:ascii="Times New Roman" w:hAnsi="Times New Roman" w:cs="Times New Roman"/>
@@ -34947,7 +35082,7 @@
         <w:pStyle w:val="Prrafodelista"/>
         <w:numPr>
           <w:ilvl w:val="0"/>
-          <w:numId w:val="1"/>
+          <w:numId w:val="14"/>
         </w:numPr>
         <w:rPr>
           <w:rFonts w:ascii="Times New Roman" w:hAnsi="Times New Roman" w:cs="Times New Roman"/>
@@ -35049,16 +35184,7 @@
           <w:sz w:val="24"/>
           <w:szCs w:val="24"/>
         </w:rPr>
-        <w:t xml:space="preserve"> inspiradas en el </w:t>
-      </w:r>
-      <w:r>
-        <w:rPr>
-          <w:rFonts w:ascii="Times New Roman" w:hAnsi="Times New Roman" w:cs="Times New Roman"/>
-          <w:sz w:val="24"/>
-          <w:szCs w:val="24"/>
-        </w:rPr>
-        <w:lastRenderedPageBreak/>
-        <w:t>liberalismo español de</w:t>
+        <w:t xml:space="preserve"> inspiradas en el liberalismo español de</w:t>
       </w:r>
       <w:r>
         <w:rPr>
@@ -35154,6 +35280,10 @@
     <w:p>
       <w:pPr>
         <w:pStyle w:val="Prrafodelista"/>
+        <w:numPr>
+          <w:ilvl w:val="1"/>
+          <w:numId w:val="14"/>
+        </w:numPr>
         <w:rPr>
           <w:rFonts w:ascii="Times New Roman" w:hAnsi="Times New Roman" w:cs="Times New Roman"/>
           <w:sz w:val="24"/>
@@ -35190,7 +35320,16 @@
           <w:sz w:val="24"/>
           <w:szCs w:val="24"/>
         </w:rPr>
-        <w:t xml:space="preserve"> en España mientras el rey Fernando VII se encontraba en cautiverio. La Constitución de </w:t>
+        <w:t xml:space="preserve"> en España mientras el rey Fernando VII se encontraba </w:t>
+      </w:r>
+      <w:r>
+        <w:rPr>
+          <w:rFonts w:ascii="Times New Roman" w:hAnsi="Times New Roman" w:cs="Times New Roman"/>
+          <w:sz w:val="24"/>
+          <w:szCs w:val="24"/>
+        </w:rPr>
+        <w:lastRenderedPageBreak/>
+        <w:t xml:space="preserve">en cautiverio. La Constitución de </w:t>
       </w:r>
       <w:r>
         <w:rPr>
@@ -35222,7 +35361,23 @@
           <w:sz w:val="24"/>
           <w:szCs w:val="24"/>
         </w:rPr>
-        <w:t xml:space="preserve">s primeras  constituciones </w:t>
+        <w:t>s</w:t>
+      </w:r>
+      <w:r>
+        <w:rPr>
+          <w:rFonts w:ascii="Times New Roman" w:hAnsi="Times New Roman" w:cs="Times New Roman"/>
+          <w:sz w:val="24"/>
+          <w:szCs w:val="24"/>
+        </w:rPr>
+        <w:t xml:space="preserve"> primeras </w:t>
+      </w:r>
+      <w:r>
+        <w:rPr>
+          <w:rFonts w:ascii="Times New Roman" w:hAnsi="Times New Roman" w:cs="Times New Roman"/>
+          <w:sz w:val="24"/>
+          <w:szCs w:val="24"/>
+        </w:rPr>
+        <w:t xml:space="preserve">constituciones </w:t>
       </w:r>
       <w:r>
         <w:rPr>
@@ -35276,6 +35431,10 @@
     <w:p>
       <w:pPr>
         <w:pStyle w:val="Prrafodelista"/>
+        <w:numPr>
+          <w:ilvl w:val="1"/>
+          <w:numId w:val="14"/>
+        </w:numPr>
         <w:rPr>
           <w:rFonts w:ascii="Times New Roman" w:hAnsi="Times New Roman" w:cs="Times New Roman"/>
           <w:sz w:val="24"/>
@@ -35740,7 +35899,16 @@
           <w:sz w:val="24"/>
           <w:szCs w:val="24"/>
         </w:rPr>
-        <w:t xml:space="preserve">  3.1 </w:t>
+        <w:t xml:space="preserve"> </w:t>
+      </w:r>
+      <w:r>
+        <w:rPr>
+          <w:rFonts w:ascii="Times New Roman" w:hAnsi="Times New Roman" w:cs="Times New Roman"/>
+          <w:b/>
+          <w:sz w:val="24"/>
+          <w:szCs w:val="24"/>
+        </w:rPr>
+        <w:t xml:space="preserve">3.1 </w:t>
       </w:r>
       <w:r>
         <w:rPr>
@@ -35824,16 +35992,7 @@
           <w:sz w:val="24"/>
           <w:szCs w:val="24"/>
         </w:rPr>
-        <w:t xml:space="preserve"> en </w:t>
-      </w:r>
-      <w:r>
-        <w:rPr>
-          <w:rFonts w:ascii="Times New Roman" w:hAnsi="Times New Roman" w:cs="Times New Roman"/>
-          <w:sz w:val="24"/>
-          <w:szCs w:val="24"/>
-        </w:rPr>
-        <w:lastRenderedPageBreak/>
-        <w:t>consecuencia</w:t>
+        <w:t xml:space="preserve"> en consecuencia</w:t>
       </w:r>
       <w:r>
         <w:rPr>
@@ -36016,6 +36175,7 @@
                 <w:sz w:val="24"/>
                 <w:szCs w:val="24"/>
               </w:rPr>
+              <w:lastRenderedPageBreak/>
               <w:t>Imagen (fotografía, gráfica o ilustración)</w:t>
             </w:r>
           </w:p>
@@ -36885,7 +37045,23 @@
           <w:sz w:val="24"/>
           <w:szCs w:val="24"/>
         </w:rPr>
-        <w:t xml:space="preserve">, es decir por el </w:t>
+        <w:t>, es decir</w:t>
+      </w:r>
+      <w:r>
+        <w:rPr>
+          <w:rFonts w:ascii="Times New Roman" w:hAnsi="Times New Roman" w:cs="Times New Roman"/>
+          <w:sz w:val="24"/>
+          <w:szCs w:val="24"/>
+        </w:rPr>
+        <w:t>,</w:t>
+      </w:r>
+      <w:r>
+        <w:rPr>
+          <w:rFonts w:ascii="Times New Roman" w:hAnsi="Times New Roman" w:cs="Times New Roman"/>
+          <w:sz w:val="24"/>
+          <w:szCs w:val="24"/>
+        </w:rPr>
+        <w:t xml:space="preserve"> por el </w:t>
       </w:r>
       <w:r>
         <w:rPr>
@@ -36982,7 +37158,6 @@
                 <w:sz w:val="24"/>
                 <w:szCs w:val="24"/>
               </w:rPr>
-              <w:lastRenderedPageBreak/>
               <w:t>Código</w:t>
             </w:r>
           </w:p>
@@ -37304,6 +37479,7 @@
                 <w:szCs w:val="24"/>
                 <w:lang w:eastAsia="es-CO"/>
               </w:rPr>
+              <w:lastRenderedPageBreak/>
               <w:drawing>
                 <wp:inline distT="0" distB="0" distL="0" distR="0" wp14:anchorId="0020B5DA" wp14:editId="01ED2213">
                   <wp:extent cx="924173" cy="1295400"/>
@@ -37382,6 +37558,7 @@
                 <w:sz w:val="24"/>
                 <w:szCs w:val="24"/>
               </w:rPr>
+              <w:lastRenderedPageBreak/>
               <w:t>Pie de imagen</w:t>
             </w:r>
           </w:p>
@@ -37480,7 +37657,27 @@
                   <w:szCs w:val="24"/>
                   <w:lang w:val="es-CO"/>
                 </w:rPr>
-                <w:t>VER</w:t>
+                <w:t>V</w:t>
+              </w:r>
+              <w:r>
+                <w:rPr>
+                  <w:rStyle w:val="Hipervnculo"/>
+                  <w:rFonts w:ascii="Times New Roman" w:hAnsi="Times New Roman" w:cs="Times New Roman"/>
+                  <w:sz w:val="24"/>
+                  <w:szCs w:val="24"/>
+                  <w:lang w:val="es-CO"/>
+                </w:rPr>
+                <w:t>E</w:t>
+              </w:r>
+              <w:r>
+                <w:rPr>
+                  <w:rStyle w:val="Hipervnculo"/>
+                  <w:rFonts w:ascii="Times New Roman" w:hAnsi="Times New Roman" w:cs="Times New Roman"/>
+                  <w:sz w:val="24"/>
+                  <w:szCs w:val="24"/>
+                  <w:lang w:val="es-CO"/>
+                </w:rPr>
+                <w:t>R</w:t>
               </w:r>
             </w:hyperlink>
             <w:r>
@@ -37581,7 +37778,7 @@
           <w:sz w:val="24"/>
           <w:szCs w:val="24"/>
         </w:rPr>
-        <w:t xml:space="preserve">  </w:t>
+        <w:t xml:space="preserve"> </w:t>
       </w:r>
       <w:r>
         <w:rPr>
@@ -37708,7 +37905,25 @@
             <w:sz w:val="24"/>
             <w:szCs w:val="24"/>
           </w:rPr>
-          <w:t>VER</w:t>
+          <w:t>V</w:t>
+        </w:r>
+        <w:r>
+          <w:rPr>
+            <w:rStyle w:val="Hipervnculo"/>
+            <w:rFonts w:ascii="Times New Roman" w:hAnsi="Times New Roman" w:cs="Times New Roman"/>
+            <w:sz w:val="24"/>
+            <w:szCs w:val="24"/>
+          </w:rPr>
+          <w:t>E</w:t>
+        </w:r>
+        <w:r>
+          <w:rPr>
+            <w:rStyle w:val="Hipervnculo"/>
+            <w:rFonts w:ascii="Times New Roman" w:hAnsi="Times New Roman" w:cs="Times New Roman"/>
+            <w:sz w:val="24"/>
+            <w:szCs w:val="24"/>
+          </w:rPr>
+          <w:t>R</w:t>
         </w:r>
       </w:hyperlink>
       <w:r>
@@ -38169,7 +38384,7 @@
           <w:sz w:val="24"/>
           <w:szCs w:val="24"/>
         </w:rPr>
-        <w:t xml:space="preserve">  </w:t>
+        <w:t xml:space="preserve"> </w:t>
       </w:r>
       <w:r>
         <w:rPr>
@@ -38179,15 +38394,6 @@
           <w:szCs w:val="24"/>
         </w:rPr>
         <w:t>3.3</w:t>
-      </w:r>
-      <w:r>
-        <w:rPr>
-          <w:rFonts w:ascii="Times New Roman" w:hAnsi="Times New Roman" w:cs="Times New Roman"/>
-          <w:b/>
-          <w:sz w:val="24"/>
-          <w:szCs w:val="24"/>
-        </w:rPr>
-        <w:t xml:space="preserve"> </w:t>
       </w:r>
       <w:r>
         <w:rPr>
@@ -38256,7 +38462,16 @@
           <w:sz w:val="24"/>
           <w:szCs w:val="24"/>
         </w:rPr>
-        <w:t xml:space="preserve">, que lograron acceder a los </w:t>
+        <w:t xml:space="preserve">, que lograron </w:t>
+      </w:r>
+      <w:r>
+        <w:rPr>
+          <w:rFonts w:ascii="Times New Roman" w:hAnsi="Times New Roman" w:cs="Times New Roman"/>
+          <w:sz w:val="24"/>
+          <w:szCs w:val="24"/>
+        </w:rPr>
+        <w:lastRenderedPageBreak/>
+        <w:t xml:space="preserve">acceder a los </w:t>
       </w:r>
       <w:r>
         <w:rPr>
@@ -38290,7 +38505,15 @@
           <w:sz w:val="24"/>
           <w:szCs w:val="24"/>
         </w:rPr>
-        <w:t xml:space="preserve"> los que tuvieron un lugar preeminente.  </w:t>
+        <w:t xml:space="preserve"> los que tuvier</w:t>
+      </w:r>
+      <w:r>
+        <w:rPr>
+          <w:rFonts w:ascii="Times New Roman" w:hAnsi="Times New Roman" w:cs="Times New Roman"/>
+          <w:sz w:val="24"/>
+          <w:szCs w:val="24"/>
+        </w:rPr>
+        <w:t>on un lugar preeminente.</w:t>
       </w:r>
     </w:p>
     <w:p>
@@ -38400,22 +38623,6 @@
           <w:szCs w:val="24"/>
         </w:rPr>
       </w:pPr>
-      <w:r>
-        <w:rPr>
-          <w:rFonts w:ascii="Times New Roman" w:hAnsi="Times New Roman" w:cs="Times New Roman"/>
-          <w:sz w:val="24"/>
-          <w:szCs w:val="24"/>
-        </w:rPr>
-        <w:t xml:space="preserve"> </w:t>
-      </w:r>
-      <w:r>
-        <w:rPr>
-          <w:rFonts w:ascii="Times New Roman" w:hAnsi="Times New Roman" w:cs="Times New Roman"/>
-          <w:sz w:val="24"/>
-          <w:szCs w:val="24"/>
-        </w:rPr>
-        <w:t xml:space="preserve"> </w:t>
-      </w:r>
     </w:p>
     <w:p>
       <w:pPr>
@@ -38444,7 +38651,7 @@
           <w:sz w:val="24"/>
           <w:szCs w:val="24"/>
         </w:rPr>
-        <w:t xml:space="preserve">  3.4.  </w:t>
+        <w:t xml:space="preserve"> 3.4 </w:t>
       </w:r>
       <w:r>
         <w:rPr>
@@ -38575,7 +38782,7 @@
             <w:pPr>
               <w:spacing w:before="2" w:after="2"/>
               <w:rPr>
-                <w:ins w:id="12" w:author="ANA MARIA LARA" w:date="2015-03-23T17:57:00Z"/>
+                <w:ins w:id="13" w:author="ANA MARIA LARA" w:date="2015-03-23T17:57:00Z"/>
                 <w:rFonts w:ascii="Times New Roman" w:hAnsi="Times New Roman" w:cs="Times New Roman"/>
                 <w:color w:val="000000" w:themeColor="text1"/>
                 <w:sz w:val="24"/>
@@ -38768,7 +38975,7 @@
           <w:sz w:val="24"/>
           <w:szCs w:val="24"/>
         </w:rPr>
-        <w:t xml:space="preserve">  </w:t>
+        <w:t xml:space="preserve"> </w:t>
       </w:r>
       <w:r>
         <w:rPr>
@@ -39027,7 +39234,16 @@
           <w:szCs w:val="24"/>
           <w:lang w:val="es-ES"/>
         </w:rPr>
-        <w:t xml:space="preserve">, escrito en Argentina por Domingo Faustino Sarmiento;  </w:t>
+        <w:t>, escrito en Argentina p</w:t>
+      </w:r>
+      <w:r>
+        <w:rPr>
+          <w:rFonts w:ascii="Times New Roman" w:hAnsi="Times New Roman" w:cs="Times New Roman"/>
+          <w:sz w:val="24"/>
+          <w:szCs w:val="24"/>
+          <w:lang w:val="es-ES"/>
+        </w:rPr>
+        <w:t xml:space="preserve">or Domingo Faustino Sarmiento; </w:t>
       </w:r>
       <w:r>
         <w:rPr>
@@ -39058,92 +39274,90 @@
           <w:szCs w:val="24"/>
           <w:lang w:val="es-ES"/>
         </w:rPr>
-        <w:t xml:space="preserve">Las </w:t>
+        <w:t>Las convulsiones</w:t>
+      </w:r>
+      <w:r>
+        <w:rPr>
+          <w:rFonts w:ascii="Times New Roman" w:hAnsi="Times New Roman" w:cs="Times New Roman"/>
+          <w:sz w:val="24"/>
+          <w:szCs w:val="24"/>
+          <w:lang w:val="es-ES"/>
+        </w:rPr>
+        <w:t xml:space="preserve">, obra de teatro del colombiano Luis Vargas Tejada (1895) </w:t>
+      </w:r>
+      <w:r>
+        <w:rPr>
+          <w:rFonts w:ascii="Times New Roman" w:hAnsi="Times New Roman" w:cs="Times New Roman"/>
+          <w:sz w:val="24"/>
+          <w:szCs w:val="24"/>
+          <w:lang w:val="es-ES"/>
+        </w:rPr>
+        <w:t xml:space="preserve">son </w:t>
+      </w:r>
+      <w:r>
+        <w:rPr>
+          <w:rFonts w:ascii="Times New Roman" w:hAnsi="Times New Roman" w:cs="Times New Roman"/>
+          <w:sz w:val="24"/>
+          <w:szCs w:val="24"/>
+          <w:lang w:val="es-ES"/>
+        </w:rPr>
+        <w:t xml:space="preserve">algunos ejemplos del desarrollo de la literatura que se fue abriendo paso en el continente. Las costumbres, los deseos y </w:t>
+      </w:r>
+      <w:r>
+        <w:rPr>
+          <w:rFonts w:ascii="Times New Roman" w:hAnsi="Times New Roman" w:cs="Times New Roman"/>
+          <w:sz w:val="24"/>
+          <w:szCs w:val="24"/>
+          <w:lang w:val="es-ES"/>
+        </w:rPr>
+        <w:t xml:space="preserve">las </w:t>
       </w:r>
       <w:r>
         <w:rPr>
           <w:rFonts w:ascii="Times New Roman" w:hAnsi="Times New Roman" w:cs="Times New Roman"/>
           <w:b/>
-          <w:i/>
           <w:sz w:val="24"/>
           <w:szCs w:val="24"/>
           <w:lang w:val="es-ES"/>
         </w:rPr>
+        <w:t>dificultades nacionales</w:t>
+      </w:r>
+      <w:r>
+        <w:rPr>
+          <w:rFonts w:ascii="Times New Roman" w:hAnsi="Times New Roman" w:cs="Times New Roman"/>
+          <w:sz w:val="24"/>
+          <w:szCs w:val="24"/>
+          <w:lang w:val="es-ES"/>
+        </w:rPr>
+        <w:t xml:space="preserve"> quedaron descritas con estilos definidos. Las realidades de los países que salieron del colonialismo presentaron una enorme riqueza temática. De allí que desde la </w:t>
+      </w:r>
+      <w:r>
+        <w:rPr>
+          <w:rFonts w:ascii="Times New Roman" w:hAnsi="Times New Roman" w:cs="Times New Roman"/>
+          <w:sz w:val="24"/>
+          <w:szCs w:val="24"/>
+          <w:lang w:val="es-ES"/>
+        </w:rPr>
+        <w:t>I</w:t>
+      </w:r>
+      <w:r>
+        <w:rPr>
+          <w:rFonts w:ascii="Times New Roman" w:hAnsi="Times New Roman" w:cs="Times New Roman"/>
+          <w:sz w:val="24"/>
+          <w:szCs w:val="24"/>
+          <w:lang w:val="es-ES"/>
+        </w:rPr>
+        <w:t xml:space="preserve">ndependencia y hasta nuestros días sea la </w:t>
+      </w:r>
+      <w:r>
+        <w:rPr>
+          <w:rFonts w:ascii="Times New Roman" w:hAnsi="Times New Roman" w:cs="Times New Roman"/>
+          <w:sz w:val="24"/>
+          <w:szCs w:val="24"/>
+          <w:lang w:val="es-ES"/>
+        </w:rPr>
         <w:lastRenderedPageBreak/>
-        <w:t>convulsiones</w:t>
-      </w:r>
-      <w:r>
-        <w:rPr>
-          <w:rFonts w:ascii="Times New Roman" w:hAnsi="Times New Roman" w:cs="Times New Roman"/>
-          <w:sz w:val="24"/>
-          <w:szCs w:val="24"/>
-          <w:lang w:val="es-ES"/>
-        </w:rPr>
-        <w:t xml:space="preserve">, obra de teatro del colombiano Luis Vargas Tejada (1895) </w:t>
-      </w:r>
-      <w:r>
-        <w:rPr>
-          <w:rFonts w:ascii="Times New Roman" w:hAnsi="Times New Roman" w:cs="Times New Roman"/>
-          <w:sz w:val="24"/>
-          <w:szCs w:val="24"/>
-          <w:lang w:val="es-ES"/>
-        </w:rPr>
-        <w:t xml:space="preserve">son </w:t>
-      </w:r>
-      <w:r>
-        <w:rPr>
-          <w:rFonts w:ascii="Times New Roman" w:hAnsi="Times New Roman" w:cs="Times New Roman"/>
-          <w:sz w:val="24"/>
-          <w:szCs w:val="24"/>
-          <w:lang w:val="es-ES"/>
-        </w:rPr>
-        <w:t xml:space="preserve">algunos ejemplos del desarrollo de la literatura que se fue abriendo paso en el continente. Las costumbres, los deseos y </w:t>
-      </w:r>
-      <w:r>
-        <w:rPr>
-          <w:rFonts w:ascii="Times New Roman" w:hAnsi="Times New Roman" w:cs="Times New Roman"/>
-          <w:sz w:val="24"/>
-          <w:szCs w:val="24"/>
-          <w:lang w:val="es-ES"/>
-        </w:rPr>
-        <w:t xml:space="preserve">las </w:t>
-      </w:r>
-      <w:r>
-        <w:rPr>
-          <w:rFonts w:ascii="Times New Roman" w:hAnsi="Times New Roman" w:cs="Times New Roman"/>
-          <w:b/>
-          <w:sz w:val="24"/>
-          <w:szCs w:val="24"/>
-          <w:lang w:val="es-ES"/>
-        </w:rPr>
-        <w:t>dificultades nacionales</w:t>
-      </w:r>
-      <w:r>
-        <w:rPr>
-          <w:rFonts w:ascii="Times New Roman" w:hAnsi="Times New Roman" w:cs="Times New Roman"/>
-          <w:sz w:val="24"/>
-          <w:szCs w:val="24"/>
-          <w:lang w:val="es-ES"/>
-        </w:rPr>
-        <w:t xml:space="preserve"> quedaron descritas con estilos definidos. Las realidades de los países que salieron del colonialismo presentaron una enorme riqueza temática. De allí que desde la </w:t>
-      </w:r>
-      <w:r>
-        <w:rPr>
-          <w:rFonts w:ascii="Times New Roman" w:hAnsi="Times New Roman" w:cs="Times New Roman"/>
-          <w:sz w:val="24"/>
-          <w:szCs w:val="24"/>
-          <w:lang w:val="es-ES"/>
-        </w:rPr>
-        <w:t>I</w:t>
-      </w:r>
-      <w:r>
-        <w:rPr>
-          <w:rFonts w:ascii="Times New Roman" w:hAnsi="Times New Roman" w:cs="Times New Roman"/>
-          <w:sz w:val="24"/>
-          <w:szCs w:val="24"/>
-          <w:lang w:val="es-ES"/>
-        </w:rPr>
-        <w:t xml:space="preserve">ndependencia y hasta nuestros días sea la literatura latinoamericana una importante fuente para el conocimiento de la historia y la </w:t>
+        <w:t xml:space="preserve">literatura latinoamericana una importante fuente para el conocimiento de la historia y la </w:t>
       </w:r>
       <w:r>
         <w:rPr>
@@ -39521,18 +39735,7 @@
                   <w:sz w:val="24"/>
                   <w:szCs w:val="24"/>
                 </w:rPr>
-                <w:t>http://commons.wikimedia.org</w:t>
-              </w:r>
-              <w:bookmarkStart w:id="13" w:name="_GoBack"/>
-              <w:bookmarkEnd w:id="13"/>
-              <w:r>
-                <w:rPr>
-                  <w:rStyle w:val="Hipervnculo"/>
-                  <w:rFonts w:ascii="Times New Roman" w:hAnsi="Times New Roman" w:cs="Times New Roman"/>
-                  <w:sz w:val="24"/>
-                  <w:szCs w:val="24"/>
-                </w:rPr>
-                <w:t>/wiki/File:Civilizaci%C3%B3n_y_Barbarie_Sarmiento_portada.jpg?uselang=es</w:t>
+                <w:t>http://commons.wikimedia.org/wiki/File:Civilizaci%C3%B3n_y_Barbarie_Sarmiento_portada.jpg?uselang=es</w:t>
               </w:r>
             </w:hyperlink>
           </w:p>
@@ -39953,6 +40156,7 @@
       <w:pPr>
         <w:rPr>
           <w:rFonts w:ascii="Times New Roman" w:hAnsi="Times New Roman" w:cs="Times New Roman"/>
+          <w:b/>
           <w:sz w:val="24"/>
           <w:szCs w:val="24"/>
         </w:rPr>
@@ -39974,7 +40178,31 @@
           <w:sz w:val="24"/>
           <w:szCs w:val="24"/>
         </w:rPr>
-        <w:t xml:space="preserve">  5.1 Consolidación</w:t>
+        <w:t xml:space="preserve"> 5.1 Consolidación</w:t>
+      </w:r>
+    </w:p>
+    <w:p>
+      <w:pPr>
+        <w:shd w:val="clear" w:color="auto" w:fill="FFFFFF"/>
+        <w:spacing w:before="100" w:beforeAutospacing="1" w:after="100" w:afterAutospacing="1"/>
+        <w:rPr>
+          <w:rFonts w:ascii="Times New Roman" w:hAnsi="Times New Roman" w:cs="Times New Roman"/>
+          <w:b/>
+          <w:sz w:val="24"/>
+          <w:szCs w:val="24"/>
+          <w:lang w:val="es-ES"/>
+        </w:rPr>
+      </w:pPr>
+      <w:r>
+        <w:rPr>
+          <w:rStyle w:val="un"/>
+          <w:rFonts w:ascii="Times New Roman" w:hAnsi="Times New Roman" w:cs="Times New Roman"/>
+          <w:sz w:val="24"/>
+          <w:szCs w:val="24"/>
+          <w:lang w:val="es-ES"/>
+        </w:rPr>
+        <w:lastRenderedPageBreak/>
+        <w:t>Actividades para consolidar lo que has aprendido en esta sección.</w:t>
       </w:r>
     </w:p>
     <w:p>
@@ -40230,56 +40458,15 @@
             </w:pPr>
             <w:r>
               <w:rPr>
-                <w:rFonts w:ascii="Times New Roman" w:hAnsi="Times New Roman" w:cs="Times New Roman"/>
-                <w:color w:val="000000" w:themeColor="text1"/>
-                <w:sz w:val="24"/>
-                <w:szCs w:val="24"/>
+                <w:rFonts w:asciiTheme="majorHAnsi" w:hAnsiTheme="majorHAnsi" w:cs="Times New Roman"/>
                 <w:lang w:val="es-ES_tradnl"/>
               </w:rPr>
-              <w:t>Actividad para revisa</w:t>
-            </w:r>
-            <w:r>
-              <w:rPr>
-                <w:rFonts w:ascii="Times New Roman" w:hAnsi="Times New Roman" w:cs="Times New Roman"/>
-                <w:color w:val="000000" w:themeColor="text1"/>
-                <w:sz w:val="24"/>
-                <w:szCs w:val="24"/>
-                <w:lang w:val="es-ES_tradnl"/>
-              </w:rPr>
-              <w:t>r</w:t>
-            </w:r>
-            <w:r>
-              <w:rPr>
-                <w:rFonts w:ascii="Times New Roman" w:hAnsi="Times New Roman" w:cs="Times New Roman"/>
-                <w:color w:val="000000" w:themeColor="text1"/>
-                <w:sz w:val="24"/>
-                <w:szCs w:val="24"/>
-                <w:lang w:val="es-ES_tradnl"/>
-              </w:rPr>
-              <w:t xml:space="preserve"> las condiciones en que surge el caudillismo</w:t>
+              <w:t>Actividad sobre la influencia de la invasión napoleónica en América</w:t>
             </w:r>
           </w:p>
         </w:tc>
       </w:tr>
     </w:tbl>
-    <w:p>
-      <w:pPr>
-        <w:rPr>
-          <w:rFonts w:ascii="Times New Roman" w:hAnsi="Times New Roman" w:cs="Times New Roman"/>
-          <w:sz w:val="24"/>
-          <w:szCs w:val="24"/>
-        </w:rPr>
-      </w:pPr>
-    </w:p>
-    <w:p>
-      <w:pPr>
-        <w:rPr>
-          <w:rFonts w:ascii="Times New Roman" w:hAnsi="Times New Roman" w:cs="Times New Roman"/>
-          <w:sz w:val="24"/>
-          <w:szCs w:val="24"/>
-        </w:rPr>
-      </w:pPr>
-    </w:p>
     <w:p>
       <w:pPr>
         <w:rPr>
@@ -40525,29 +40712,11 @@
               <w:outlineLvl w:val="2"/>
               <w:rPr>
                 <w:rFonts w:ascii="Times New Roman" w:hAnsi="Times New Roman" w:cs="Times New Roman"/>
-                <w:sz w:val="24"/>
-                <w:szCs w:val="24"/>
-                <w:lang w:val="es-ES"/>
-              </w:rPr>
-            </w:pPr>
-            <w:r>
-              <w:rPr>
-                <w:rFonts w:ascii="Times New Roman" w:hAnsi="Times New Roman" w:cs="Times New Roman"/>
-                <w:sz w:val="24"/>
-                <w:szCs w:val="24"/>
-                <w:lang w:val="es-ES_tradnl"/>
-              </w:rPr>
-              <w:t xml:space="preserve"> </w:t>
-            </w:r>
-            <w:r>
-              <w:rPr>
-                <w:rFonts w:ascii="Times New Roman" w:hAnsi="Times New Roman" w:cs="Times New Roman"/>
-                <w:color w:val="000000" w:themeColor="text1"/>
-                <w:sz w:val="24"/>
-                <w:szCs w:val="24"/>
-              </w:rPr>
-              <w:t xml:space="preserve"> </w:t>
-            </w:r>
+                <w:color w:val="000000" w:themeColor="text1"/>
+                <w:sz w:val="24"/>
+                <w:szCs w:val="24"/>
+              </w:rPr>
+            </w:pPr>
             <w:r>
               <w:rPr>
                 <w:rFonts w:ascii="Times New Roman" w:eastAsia="Times New Roman" w:hAnsi="Times New Roman" w:cs="Times New Roman"/>
@@ -40687,7 +40856,16 @@
                 <w:sz w:val="24"/>
                 <w:szCs w:val="24"/>
               </w:rPr>
-              <w:t xml:space="preserve">En el enunciado que se encuentra en todos los </w:t>
+              <w:t>En el enunciado que se</w:t>
+            </w:r>
+            <w:r>
+              <w:rPr>
+                <w:rFonts w:ascii="Times New Roman" w:hAnsi="Times New Roman" w:cs="Times New Roman"/>
+                <w:color w:val="000000" w:themeColor="text1"/>
+                <w:sz w:val="24"/>
+                <w:szCs w:val="24"/>
+              </w:rPr>
+              <w:t xml:space="preserve"> encuentra en todos los </w:t>
             </w:r>
             <w:proofErr w:type="spellStart"/>
             <w:r>
@@ -40707,7 +40885,16 @@
                 <w:sz w:val="24"/>
                 <w:szCs w:val="24"/>
               </w:rPr>
-              <w:t xml:space="preserve">,  en la parte baja dice: </w:t>
+              <w:t>,</w:t>
+            </w:r>
+            <w:r>
+              <w:rPr>
+                <w:rFonts w:ascii="Times New Roman" w:hAnsi="Times New Roman" w:cs="Times New Roman"/>
+                <w:color w:val="000000" w:themeColor="text1"/>
+                <w:sz w:val="24"/>
+                <w:szCs w:val="24"/>
+              </w:rPr>
+              <w:t xml:space="preserve"> en la parte baja dice: </w:t>
             </w:r>
             <w:r>
               <w:rPr>
@@ -41014,6 +41201,7 @@
                 <w:szCs w:val="24"/>
                 <w:lang w:eastAsia="es-CO"/>
               </w:rPr>
+              <w:lastRenderedPageBreak/>
               <w:drawing>
                 <wp:inline distT="0" distB="0" distL="0" distR="0" wp14:anchorId="5A53273D" wp14:editId="43153271">
                   <wp:extent cx="4212768" cy="2368550"/>
@@ -41263,7 +41451,17 @@
                 <w:sz w:val="24"/>
                 <w:szCs w:val="24"/>
               </w:rPr>
-              <w:t>Practica.  Recurso  nuevo</w:t>
+              <w:t xml:space="preserve">Practica. Recurso </w:t>
+            </w:r>
+            <w:r>
+              <w:rPr>
+                <w:rFonts w:ascii="Times New Roman" w:hAnsi="Times New Roman" w:cs="Times New Roman"/>
+                <w:b/>
+                <w:color w:val="FFFFFF" w:themeColor="background1"/>
+                <w:sz w:val="24"/>
+                <w:szCs w:val="24"/>
+              </w:rPr>
+              <w:t>nuevo</w:t>
             </w:r>
           </w:p>
         </w:tc>
@@ -41905,7 +42103,17 @@
                 <w:sz w:val="24"/>
                 <w:szCs w:val="24"/>
               </w:rPr>
-              <w:t>Autoevaluación.  Recurso  nuevo</w:t>
+              <w:t>Autoevaluación. Recurso</w:t>
+            </w:r>
+            <w:r>
+              <w:rPr>
+                <w:rFonts w:ascii="Times New Roman" w:hAnsi="Times New Roman" w:cs="Times New Roman"/>
+                <w:b/>
+                <w:color w:val="FFFFFF" w:themeColor="background1"/>
+                <w:sz w:val="24"/>
+                <w:szCs w:val="24"/>
+              </w:rPr>
+              <w:t xml:space="preserve"> nuevo</w:t>
             </w:r>
           </w:p>
         </w:tc>
@@ -42938,6 +43146,92 @@
     </w:lvl>
   </w:abstractNum>
   <w:abstractNum w:abstractNumId="5">
+    <w:nsid w:val="2D9E40E7"/>
+    <w:multiLevelType w:val="hybridMultilevel"/>
+    <w:tmpl w:val="60C6EAB4"/>
+    <w:lvl w:ilvl="0" w:tplc="240A000F">
+      <w:start w:val="1"/>
+      <w:numFmt w:val="decimal"/>
+      <w:lvlText w:val="%1."/>
+      <w:lvlJc w:val="left"/>
+      <w:pPr>
+        <w:ind w:left="720" w:hanging="360"/>
+      </w:pPr>
+    </w:lvl>
+    <w:lvl w:ilvl="1" w:tplc="240A0019">
+      <w:start w:val="1"/>
+      <w:numFmt w:val="lowerLetter"/>
+      <w:lvlText w:val="%2."/>
+      <w:lvlJc w:val="left"/>
+      <w:pPr>
+        <w:ind w:left="1440" w:hanging="360"/>
+      </w:pPr>
+    </w:lvl>
+    <w:lvl w:ilvl="2" w:tplc="240A001B" w:tentative="1">
+      <w:start w:val="1"/>
+      <w:numFmt w:val="lowerRoman"/>
+      <w:lvlText w:val="%3."/>
+      <w:lvlJc w:val="right"/>
+      <w:pPr>
+        <w:ind w:left="2160" w:hanging="180"/>
+      </w:pPr>
+    </w:lvl>
+    <w:lvl w:ilvl="3" w:tplc="240A000F" w:tentative="1">
+      <w:start w:val="1"/>
+      <w:numFmt w:val="decimal"/>
+      <w:lvlText w:val="%4."/>
+      <w:lvlJc w:val="left"/>
+      <w:pPr>
+        <w:ind w:left="2880" w:hanging="360"/>
+      </w:pPr>
+    </w:lvl>
+    <w:lvl w:ilvl="4" w:tplc="240A0019" w:tentative="1">
+      <w:start w:val="1"/>
+      <w:numFmt w:val="lowerLetter"/>
+      <w:lvlText w:val="%5."/>
+      <w:lvlJc w:val="left"/>
+      <w:pPr>
+        <w:ind w:left="3600" w:hanging="360"/>
+      </w:pPr>
+    </w:lvl>
+    <w:lvl w:ilvl="5" w:tplc="240A001B" w:tentative="1">
+      <w:start w:val="1"/>
+      <w:numFmt w:val="lowerRoman"/>
+      <w:lvlText w:val="%6."/>
+      <w:lvlJc w:val="right"/>
+      <w:pPr>
+        <w:ind w:left="4320" w:hanging="180"/>
+      </w:pPr>
+    </w:lvl>
+    <w:lvl w:ilvl="6" w:tplc="240A000F" w:tentative="1">
+      <w:start w:val="1"/>
+      <w:numFmt w:val="decimal"/>
+      <w:lvlText w:val="%7."/>
+      <w:lvlJc w:val="left"/>
+      <w:pPr>
+        <w:ind w:left="5040" w:hanging="360"/>
+      </w:pPr>
+    </w:lvl>
+    <w:lvl w:ilvl="7" w:tplc="240A0019" w:tentative="1">
+      <w:start w:val="1"/>
+      <w:numFmt w:val="lowerLetter"/>
+      <w:lvlText w:val="%8."/>
+      <w:lvlJc w:val="left"/>
+      <w:pPr>
+        <w:ind w:left="5760" w:hanging="360"/>
+      </w:pPr>
+    </w:lvl>
+    <w:lvl w:ilvl="8" w:tplc="240A001B" w:tentative="1">
+      <w:start w:val="1"/>
+      <w:numFmt w:val="lowerRoman"/>
+      <w:lvlText w:val="%9."/>
+      <w:lvlJc w:val="right"/>
+      <w:pPr>
+        <w:ind w:left="6480" w:hanging="180"/>
+      </w:pPr>
+    </w:lvl>
+  </w:abstractNum>
+  <w:abstractNum w:abstractNumId="6">
     <w:nsid w:val="2F12100C"/>
     <w:multiLevelType w:val="hybridMultilevel"/>
     <w:tmpl w:val="E12C0B2A"/>
@@ -43026,7 +43320,7 @@
       </w:pPr>
     </w:lvl>
   </w:abstractNum>
-  <w:abstractNum w:abstractNumId="6">
+  <w:abstractNum w:abstractNumId="7">
     <w:nsid w:val="36B27DF8"/>
     <w:multiLevelType w:val="hybridMultilevel"/>
     <w:tmpl w:val="DB7E2C26"/>
@@ -43112,7 +43406,7 @@
       </w:pPr>
     </w:lvl>
   </w:abstractNum>
-  <w:abstractNum w:abstractNumId="7">
+  <w:abstractNum w:abstractNumId="8">
     <w:nsid w:val="38025218"/>
     <w:multiLevelType w:val="hybridMultilevel"/>
     <w:tmpl w:val="28245DB4"/>
@@ -43225,7 +43519,120 @@
       </w:rPr>
     </w:lvl>
   </w:abstractNum>
-  <w:abstractNum w:abstractNumId="8">
+  <w:abstractNum w:abstractNumId="9">
+    <w:nsid w:val="41843462"/>
+    <w:multiLevelType w:val="hybridMultilevel"/>
+    <w:tmpl w:val="B73ABFAA"/>
+    <w:lvl w:ilvl="0" w:tplc="240A0001">
+      <w:start w:val="1"/>
+      <w:numFmt w:val="bullet"/>
+      <w:lvlText w:val=""/>
+      <w:lvlJc w:val="left"/>
+      <w:pPr>
+        <w:ind w:left="720" w:hanging="360"/>
+      </w:pPr>
+      <w:rPr>
+        <w:rFonts w:ascii="Symbol" w:hAnsi="Symbol" w:hint="default"/>
+      </w:rPr>
+    </w:lvl>
+    <w:lvl w:ilvl="1" w:tplc="240A0003">
+      <w:start w:val="1"/>
+      <w:numFmt w:val="bullet"/>
+      <w:lvlText w:val="o"/>
+      <w:lvlJc w:val="left"/>
+      <w:pPr>
+        <w:ind w:left="1440" w:hanging="360"/>
+      </w:pPr>
+      <w:rPr>
+        <w:rFonts w:ascii="Courier New" w:hAnsi="Courier New" w:cs="Courier New" w:hint="default"/>
+      </w:rPr>
+    </w:lvl>
+    <w:lvl w:ilvl="2" w:tplc="240A0005" w:tentative="1">
+      <w:start w:val="1"/>
+      <w:numFmt w:val="bullet"/>
+      <w:lvlText w:val=""/>
+      <w:lvlJc w:val="left"/>
+      <w:pPr>
+        <w:ind w:left="2160" w:hanging="360"/>
+      </w:pPr>
+      <w:rPr>
+        <w:rFonts w:ascii="Wingdings" w:hAnsi="Wingdings" w:hint="default"/>
+      </w:rPr>
+    </w:lvl>
+    <w:lvl w:ilvl="3" w:tplc="240A0001" w:tentative="1">
+      <w:start w:val="1"/>
+      <w:numFmt w:val="bullet"/>
+      <w:lvlText w:val=""/>
+      <w:lvlJc w:val="left"/>
+      <w:pPr>
+        <w:ind w:left="2880" w:hanging="360"/>
+      </w:pPr>
+      <w:rPr>
+        <w:rFonts w:ascii="Symbol" w:hAnsi="Symbol" w:hint="default"/>
+      </w:rPr>
+    </w:lvl>
+    <w:lvl w:ilvl="4" w:tplc="240A0003" w:tentative="1">
+      <w:start w:val="1"/>
+      <w:numFmt w:val="bullet"/>
+      <w:lvlText w:val="o"/>
+      <w:lvlJc w:val="left"/>
+      <w:pPr>
+        <w:ind w:left="3600" w:hanging="360"/>
+      </w:pPr>
+      <w:rPr>
+        <w:rFonts w:ascii="Courier New" w:hAnsi="Courier New" w:cs="Courier New" w:hint="default"/>
+      </w:rPr>
+    </w:lvl>
+    <w:lvl w:ilvl="5" w:tplc="240A0005" w:tentative="1">
+      <w:start w:val="1"/>
+      <w:numFmt w:val="bullet"/>
+      <w:lvlText w:val=""/>
+      <w:lvlJc w:val="left"/>
+      <w:pPr>
+        <w:ind w:left="4320" w:hanging="360"/>
+      </w:pPr>
+      <w:rPr>
+        <w:rFonts w:ascii="Wingdings" w:hAnsi="Wingdings" w:hint="default"/>
+      </w:rPr>
+    </w:lvl>
+    <w:lvl w:ilvl="6" w:tplc="240A0001" w:tentative="1">
+      <w:start w:val="1"/>
+      <w:numFmt w:val="bullet"/>
+      <w:lvlText w:val=""/>
+      <w:lvlJc w:val="left"/>
+      <w:pPr>
+        <w:ind w:left="5040" w:hanging="360"/>
+      </w:pPr>
+      <w:rPr>
+        <w:rFonts w:ascii="Symbol" w:hAnsi="Symbol" w:hint="default"/>
+      </w:rPr>
+    </w:lvl>
+    <w:lvl w:ilvl="7" w:tplc="240A0003" w:tentative="1">
+      <w:start w:val="1"/>
+      <w:numFmt w:val="bullet"/>
+      <w:lvlText w:val="o"/>
+      <w:lvlJc w:val="left"/>
+      <w:pPr>
+        <w:ind w:left="5760" w:hanging="360"/>
+      </w:pPr>
+      <w:rPr>
+        <w:rFonts w:ascii="Courier New" w:hAnsi="Courier New" w:cs="Courier New" w:hint="default"/>
+      </w:rPr>
+    </w:lvl>
+    <w:lvl w:ilvl="8" w:tplc="240A0005" w:tentative="1">
+      <w:start w:val="1"/>
+      <w:numFmt w:val="bullet"/>
+      <w:lvlText w:val=""/>
+      <w:lvlJc w:val="left"/>
+      <w:pPr>
+        <w:ind w:left="6480" w:hanging="360"/>
+      </w:pPr>
+      <w:rPr>
+        <w:rFonts w:ascii="Wingdings" w:hAnsi="Wingdings" w:hint="default"/>
+      </w:rPr>
+    </w:lvl>
+  </w:abstractNum>
+  <w:abstractNum w:abstractNumId="10">
     <w:nsid w:val="4D76690C"/>
     <w:multiLevelType w:val="hybridMultilevel"/>
     <w:tmpl w:val="94E83102"/>
@@ -43311,7 +43718,7 @@
       </w:pPr>
     </w:lvl>
   </w:abstractNum>
-  <w:abstractNum w:abstractNumId="9">
+  <w:abstractNum w:abstractNumId="11">
     <w:nsid w:val="54FE5850"/>
     <w:multiLevelType w:val="hybridMultilevel"/>
     <w:tmpl w:val="94E83102"/>
@@ -43397,7 +43804,7 @@
       </w:pPr>
     </w:lvl>
   </w:abstractNum>
-  <w:abstractNum w:abstractNumId="10">
+  <w:abstractNum w:abstractNumId="12">
     <w:nsid w:val="62FD4331"/>
     <w:multiLevelType w:val="hybridMultilevel"/>
     <w:tmpl w:val="C91CAB04"/>
@@ -43510,7 +43917,7 @@
       </w:rPr>
     </w:lvl>
   </w:abstractNum>
-  <w:abstractNum w:abstractNumId="11">
+  <w:abstractNum w:abstractNumId="13">
     <w:nsid w:val="631F7669"/>
     <w:multiLevelType w:val="multilevel"/>
     <w:tmpl w:val="EAC641D0"/>
@@ -43660,7 +44067,7 @@
     </w:lvl>
   </w:abstractNum>
   <w:num w:numId="1">
-    <w:abstractNumId w:val="7"/>
+    <w:abstractNumId w:val="8"/>
   </w:num>
   <w:num w:numId="2">
     <w:abstractNumId w:val="1"/>
@@ -43669,10 +44076,10 @@
     <w:abstractNumId w:val="4"/>
   </w:num>
   <w:num w:numId="4">
-    <w:abstractNumId w:val="10"/>
+    <w:abstractNumId w:val="12"/>
   </w:num>
   <w:num w:numId="5">
-    <w:abstractNumId w:val="5"/>
+    <w:abstractNumId w:val="6"/>
   </w:num>
   <w:num w:numId="6">
     <w:abstractNumId w:val="0"/>
@@ -43681,16 +44088,16 @@
     <w:abstractNumId w:val="3"/>
   </w:num>
   <w:num w:numId="8">
-    <w:abstractNumId w:val="9"/>
+    <w:abstractNumId w:val="11"/>
   </w:num>
   <w:num w:numId="9">
-    <w:abstractNumId w:val="6"/>
+    <w:abstractNumId w:val="7"/>
   </w:num>
   <w:num w:numId="10">
-    <w:abstractNumId w:val="8"/>
+    <w:abstractNumId w:val="10"/>
   </w:num>
   <w:num w:numId="11">
-    <w:abstractNumId w:val="11"/>
+    <w:abstractNumId w:val="13"/>
     <w:lvlOverride w:ilvl="0">
       <w:lvl w:ilvl="0">
         <w:numFmt w:val="bullet"/>
@@ -43711,6 +44118,12 @@
   </w:num>
   <w:num w:numId="12">
     <w:abstractNumId w:val="2"/>
+  </w:num>
+  <w:num w:numId="13">
+    <w:abstractNumId w:val="5"/>
+  </w:num>
+  <w:num w:numId="14">
+    <w:abstractNumId w:val="9"/>
   </w:num>
 </w:numbering>
 </file>
@@ -45593,7 +46006,7 @@
 </file>
 
 <file path=customXml/itemProps1.xml><?xml version="1.0" encoding="utf-8"?>
-<ds:datastoreItem xmlns:ds="http://schemas.openxmlformats.org/officeDocument/2006/customXml" ds:itemID="{C8AF09DE-E09A-4B52-ACC3-39DE76580ED1}">
+<ds:datastoreItem xmlns:ds="http://schemas.openxmlformats.org/officeDocument/2006/customXml" ds:itemID="{1F3111B9-5AB1-4040-90E4-7A1306843248}">
   <ds:schemaRefs>
     <ds:schemaRef ds:uri="http://schemas.openxmlformats.org/officeDocument/2006/bibliography"/>
   </ds:schemaRefs>

</xml_diff>

<commit_message>
ajustes con nuevas directrices
</commit_message>
<xml_diff>
--- a/fuentes/contenidos/grado08/guion02/CS_08_02_CO.docx
+++ b/fuentes/contenidos/grado08/guion02/CS_08_02_CO.docx
@@ -6605,7 +6605,6 @@
           <w:sz w:val="24"/>
           <w:szCs w:val="24"/>
         </w:rPr>
-        <w:lastRenderedPageBreak/>
         <w:t xml:space="preserve">Aunque con las </w:t>
       </w:r>
       <w:r>
@@ -6735,6 +6734,7 @@
                 <w:sz w:val="24"/>
                 <w:szCs w:val="24"/>
               </w:rPr>
+              <w:lastRenderedPageBreak/>
               <w:t>Recuerda</w:t>
             </w:r>
           </w:p>
@@ -7657,7 +7657,7 @@
                 <w:sz w:val="24"/>
                 <w:szCs w:val="24"/>
               </w:rPr>
-              <w:t xml:space="preserve">deo permite hacer un recorrido por la realidad de la América </w:t>
+              <w:t>deo permite hacer un recorrido por la realidad de la América borbónica del siglo XVIII y</w:t>
             </w:r>
             <w:r>
               <w:rPr>
@@ -7665,16 +7665,212 @@
                 <w:sz w:val="24"/>
                 <w:szCs w:val="24"/>
               </w:rPr>
+              <w:t xml:space="preserve"> su relación con la metrópolis.</w:t>
+            </w:r>
+          </w:p>
+          <w:p>
+            <w:pPr>
+              <w:pStyle w:val="cabecera215"/>
+              <w:rPr>
+                <w:rFonts w:ascii="Times New Roman" w:hAnsi="Times New Roman" w:cs="Times New Roman"/>
+                <w:color w:val="auto"/>
+                <w:sz w:val="24"/>
+                <w:szCs w:val="24"/>
+              </w:rPr>
+            </w:pPr>
+            <w:r>
+              <w:rPr>
+                <w:rFonts w:ascii="Times New Roman" w:hAnsi="Times New Roman" w:cs="Times New Roman"/>
+                <w:color w:val="auto"/>
+                <w:sz w:val="24"/>
+                <w:szCs w:val="24"/>
+              </w:rPr>
+              <w:t>Antes de la presentación</w:t>
+            </w:r>
+          </w:p>
+          <w:p>
+            <w:pPr>
+              <w:pStyle w:val="normal1"/>
+              <w:rPr>
+                <w:color w:val="auto"/>
+                <w:sz w:val="24"/>
+                <w:szCs w:val="24"/>
+              </w:rPr>
+            </w:pPr>
+            <w:r>
+              <w:rPr>
+                <w:color w:val="auto"/>
+                <w:sz w:val="24"/>
+                <w:szCs w:val="24"/>
+              </w:rPr>
+              <w:t xml:space="preserve">Como paso previo, plantee a sus estudiantes una serie de preguntas </w:t>
+            </w:r>
+            <w:r>
+              <w:rPr>
+                <w:color w:val="auto"/>
+                <w:sz w:val="24"/>
+                <w:szCs w:val="24"/>
+              </w:rPr>
               <w:lastRenderedPageBreak/>
-              <w:t>borbónica del siglo XVIII y</w:t>
-            </w:r>
-            <w:r>
+              <w:t>encaminadas a recordar los conocimientos que deberían tener sobre la América hispana durante los siglos XVI y XVII:</w:t>
+            </w:r>
+          </w:p>
+          <w:p>
+            <w:pPr>
+              <w:pStyle w:val="tab11"/>
               <w:rPr>
                 <w:color w:val="auto"/>
                 <w:sz w:val="24"/>
                 <w:szCs w:val="24"/>
               </w:rPr>
-              <w:t xml:space="preserve"> su relación con la metrópolis.</w:t>
+            </w:pPr>
+            <w:r>
+              <w:rPr>
+                <w:color w:val="auto"/>
+                <w:sz w:val="24"/>
+                <w:szCs w:val="24"/>
+              </w:rPr>
+              <w:t>- ¿En qué momento comienza el dominio español de América?</w:t>
+            </w:r>
+          </w:p>
+          <w:p>
+            <w:pPr>
+              <w:pStyle w:val="tab11"/>
+              <w:rPr>
+                <w:color w:val="auto"/>
+                <w:sz w:val="24"/>
+                <w:szCs w:val="24"/>
+              </w:rPr>
+            </w:pPr>
+            <w:r>
+              <w:rPr>
+                <w:color w:val="auto"/>
+                <w:sz w:val="24"/>
+                <w:szCs w:val="24"/>
+              </w:rPr>
+              <w:t>- ¿Quiénes protagonizaron la exploración y conquista territorial en los primeros momentos?</w:t>
+            </w:r>
+          </w:p>
+          <w:p>
+            <w:pPr>
+              <w:pStyle w:val="tab11"/>
+              <w:rPr>
+                <w:color w:val="auto"/>
+                <w:sz w:val="24"/>
+                <w:szCs w:val="24"/>
+              </w:rPr>
+            </w:pPr>
+            <w:r>
+              <w:rPr>
+                <w:color w:val="auto"/>
+                <w:sz w:val="24"/>
+                <w:szCs w:val="24"/>
+              </w:rPr>
+              <w:t>- ¿Qué lugar ocupaba América dentro de la monarquía hispánica? ¿Por qué era tan valiosa?</w:t>
+            </w:r>
+          </w:p>
+          <w:p>
+            <w:pPr>
+              <w:pStyle w:val="tab11"/>
+              <w:rPr>
+                <w:color w:val="auto"/>
+                <w:sz w:val="24"/>
+                <w:szCs w:val="24"/>
+              </w:rPr>
+            </w:pPr>
+            <w:r>
+              <w:rPr>
+                <w:color w:val="auto"/>
+                <w:sz w:val="24"/>
+                <w:szCs w:val="24"/>
+              </w:rPr>
+              <w:t xml:space="preserve">- ¿Qué sucedió con los antiguos </w:t>
+            </w:r>
+            <w:r>
+              <w:rPr>
+                <w:color w:val="auto"/>
+                <w:sz w:val="24"/>
+                <w:szCs w:val="24"/>
+              </w:rPr>
+              <w:t>i</w:t>
+            </w:r>
+            <w:r>
+              <w:rPr>
+                <w:color w:val="auto"/>
+                <w:sz w:val="24"/>
+                <w:szCs w:val="24"/>
+              </w:rPr>
+              <w:t xml:space="preserve">mperios indígenas </w:t>
+            </w:r>
+            <w:r>
+              <w:rPr>
+                <w:color w:val="auto"/>
+                <w:sz w:val="24"/>
+                <w:szCs w:val="24"/>
+              </w:rPr>
+              <w:t xml:space="preserve">una vez llegaron </w:t>
+            </w:r>
+            <w:r>
+              <w:rPr>
+                <w:color w:val="auto"/>
+                <w:sz w:val="24"/>
+                <w:szCs w:val="24"/>
+              </w:rPr>
+              <w:t>los conquistadores españoles?</w:t>
+            </w:r>
+          </w:p>
+          <w:p>
+            <w:pPr>
+              <w:pStyle w:val="tab11"/>
+              <w:rPr>
+                <w:color w:val="auto"/>
+                <w:sz w:val="24"/>
+                <w:szCs w:val="24"/>
+              </w:rPr>
+            </w:pPr>
+            <w:r>
+              <w:rPr>
+                <w:color w:val="auto"/>
+                <w:sz w:val="24"/>
+                <w:szCs w:val="24"/>
+              </w:rPr>
+              <w:t>- ¿Cómo se organizó el territorio?</w:t>
+            </w:r>
+          </w:p>
+          <w:p>
+            <w:pPr>
+              <w:pStyle w:val="tab11"/>
+              <w:rPr>
+                <w:color w:val="auto"/>
+                <w:sz w:val="24"/>
+                <w:szCs w:val="24"/>
+              </w:rPr>
+            </w:pPr>
+            <w:r>
+              <w:rPr>
+                <w:color w:val="auto"/>
+                <w:sz w:val="24"/>
+                <w:szCs w:val="24"/>
+              </w:rPr>
+              <w:t>- ¿Cómo se transformó la sociedad americana con la llegada de los colonos europeos?</w:t>
+            </w:r>
+          </w:p>
+          <w:p>
+            <w:pPr>
+              <w:pStyle w:val="tab11"/>
+              <w:rPr>
+                <w:color w:val="auto"/>
+                <w:sz w:val="24"/>
+                <w:szCs w:val="24"/>
+              </w:rPr>
+            </w:pPr>
+            <w:r>
+              <w:rPr>
+                <w:color w:val="auto"/>
+                <w:sz w:val="24"/>
+                <w:szCs w:val="24"/>
+              </w:rPr>
+              <w:t xml:space="preserve"> </w:t>
             </w:r>
           </w:p>
           <w:p>
@@ -7694,7 +7890,7 @@
                 <w:sz w:val="24"/>
                 <w:szCs w:val="24"/>
               </w:rPr>
-              <w:t>Antes de la presentación</w:t>
+              <w:t>Después de la presentación</w:t>
             </w:r>
           </w:p>
           <w:p>
@@ -7712,7 +7908,7 @@
                 <w:sz w:val="24"/>
                 <w:szCs w:val="24"/>
               </w:rPr>
-              <w:t>Como paso previo, plantee a sus estudiantes una serie de preguntas encaminadas a recordar los conocimientos que deberían tener sobre la América hispana durante los siglos XVI y XVII:</w:t>
+              <w:t>Para comprobar la comprensión del video, le proponemos plantear una serie de preguntas que le ayudarán, además, a profundizar en la explicación de la materia:</w:t>
             </w:r>
           </w:p>
           <w:p>
@@ -7730,7 +7926,7 @@
                 <w:sz w:val="24"/>
                 <w:szCs w:val="24"/>
               </w:rPr>
-              <w:t>- ¿En qué momento comienza el dominio español de América?</w:t>
+              <w:t>- ¿Por qué razón la monarquía borbónica se enfrentó a potencias enemigas como Inglaterra en el espacio americano? ¿Qué pretendían conseguir con esto los monarcas españoles?</w:t>
             </w:r>
           </w:p>
           <w:p>
@@ -7748,7 +7944,7 @@
                 <w:sz w:val="24"/>
                 <w:szCs w:val="24"/>
               </w:rPr>
-              <w:t>- ¿Quiénes protagonizaron la exploración y conquista territorial en los primeros momentos?</w:t>
+              <w:t>- ¿Qué supuso la liberalización del comercio con América?</w:t>
             </w:r>
           </w:p>
           <w:p>
@@ -7766,7 +7962,7 @@
                 <w:sz w:val="24"/>
                 <w:szCs w:val="24"/>
               </w:rPr>
-              <w:t>- ¿Qué lugar ocupaba América dentro de la monarquía hispánica? ¿Por qué era tan valiosa?</w:t>
+              <w:t>- ¿Qué productos de origen americano comenzaron a ganar terreno en la España del siglo XVIII?</w:t>
             </w:r>
           </w:p>
           <w:p>
@@ -7784,230 +7980,25 @@
                 <w:sz w:val="24"/>
                 <w:szCs w:val="24"/>
               </w:rPr>
-              <w:t xml:space="preserve">- ¿Qué sucedió con los antiguos </w:t>
-            </w:r>
-            <w:r>
+              <w:t>- ¿Por qué razón los jesuitas eran considerados un peligro para el poder monárquico?</w:t>
+            </w:r>
+          </w:p>
+          <w:p>
+            <w:pPr>
+              <w:pStyle w:val="tab11"/>
               <w:rPr>
                 <w:color w:val="auto"/>
                 <w:sz w:val="24"/>
                 <w:szCs w:val="24"/>
               </w:rPr>
-              <w:t>i</w:t>
-            </w:r>
+            </w:pPr>
             <w:r>
               <w:rPr>
                 <w:color w:val="auto"/>
                 <w:sz w:val="24"/>
                 <w:szCs w:val="24"/>
               </w:rPr>
-              <w:t xml:space="preserve">mperios indígenas </w:t>
-            </w:r>
-            <w:r>
-              <w:rPr>
-                <w:color w:val="auto"/>
-                <w:sz w:val="24"/>
-                <w:szCs w:val="24"/>
-              </w:rPr>
-              <w:t xml:space="preserve">una vez llegaron </w:t>
-            </w:r>
-            <w:r>
-              <w:rPr>
-                <w:color w:val="auto"/>
-                <w:sz w:val="24"/>
-                <w:szCs w:val="24"/>
-              </w:rPr>
-              <w:t>los conquistadores españoles?</w:t>
-            </w:r>
-          </w:p>
-          <w:p>
-            <w:pPr>
-              <w:pStyle w:val="tab11"/>
-              <w:rPr>
-                <w:color w:val="auto"/>
-                <w:sz w:val="24"/>
-                <w:szCs w:val="24"/>
-              </w:rPr>
-            </w:pPr>
-            <w:r>
-              <w:rPr>
-                <w:color w:val="auto"/>
-                <w:sz w:val="24"/>
-                <w:szCs w:val="24"/>
-              </w:rPr>
-              <w:t>- ¿Cómo se organizó el territorio?</w:t>
-            </w:r>
-          </w:p>
-          <w:p>
-            <w:pPr>
-              <w:pStyle w:val="tab11"/>
-              <w:rPr>
-                <w:color w:val="auto"/>
-                <w:sz w:val="24"/>
-                <w:szCs w:val="24"/>
-              </w:rPr>
-            </w:pPr>
-            <w:r>
-              <w:rPr>
-                <w:color w:val="auto"/>
-                <w:sz w:val="24"/>
-                <w:szCs w:val="24"/>
-              </w:rPr>
-              <w:t>- ¿Cómo se transformó la sociedad americana con la llegada de los colonos europeos?</w:t>
-            </w:r>
-          </w:p>
-          <w:p>
-            <w:pPr>
-              <w:pStyle w:val="tab11"/>
-              <w:rPr>
-                <w:color w:val="auto"/>
-                <w:sz w:val="24"/>
-                <w:szCs w:val="24"/>
-              </w:rPr>
-            </w:pPr>
-            <w:r>
-              <w:rPr>
-                <w:color w:val="auto"/>
-                <w:sz w:val="24"/>
-                <w:szCs w:val="24"/>
-              </w:rPr>
-              <w:t xml:space="preserve"> </w:t>
-            </w:r>
-          </w:p>
-          <w:p>
-            <w:pPr>
-              <w:pStyle w:val="cabecera215"/>
-              <w:rPr>
-                <w:rFonts w:ascii="Times New Roman" w:hAnsi="Times New Roman" w:cs="Times New Roman"/>
-                <w:color w:val="auto"/>
-                <w:sz w:val="24"/>
-                <w:szCs w:val="24"/>
-              </w:rPr>
-            </w:pPr>
-            <w:r>
-              <w:rPr>
-                <w:rFonts w:ascii="Times New Roman" w:hAnsi="Times New Roman" w:cs="Times New Roman"/>
-                <w:color w:val="auto"/>
-                <w:sz w:val="24"/>
-                <w:szCs w:val="24"/>
-              </w:rPr>
-              <w:t>Después de la presentación</w:t>
-            </w:r>
-          </w:p>
-          <w:p>
-            <w:pPr>
-              <w:pStyle w:val="normal1"/>
-              <w:rPr>
-                <w:color w:val="auto"/>
-                <w:sz w:val="24"/>
-                <w:szCs w:val="24"/>
-              </w:rPr>
-            </w:pPr>
-            <w:r>
-              <w:rPr>
-                <w:color w:val="auto"/>
-                <w:sz w:val="24"/>
-                <w:szCs w:val="24"/>
-              </w:rPr>
-              <w:t>Para comprobar la comprensión del video, le proponemos plantear una serie de preguntas que le ayudarán, además, a profundizar en la explicación de la materia:</w:t>
-            </w:r>
-          </w:p>
-          <w:p>
-            <w:pPr>
-              <w:pStyle w:val="tab11"/>
-              <w:rPr>
-                <w:color w:val="auto"/>
-                <w:sz w:val="24"/>
-                <w:szCs w:val="24"/>
-              </w:rPr>
-            </w:pPr>
-            <w:r>
-              <w:rPr>
-                <w:color w:val="auto"/>
-                <w:sz w:val="24"/>
-                <w:szCs w:val="24"/>
-              </w:rPr>
-              <w:t>- ¿Por qué razón la monarquía borbónica se enfrentó a potencias enemigas como Inglaterra en el espacio americano? ¿Qué pretendían conseguir con esto los monarcas españoles?</w:t>
-            </w:r>
-          </w:p>
-          <w:p>
-            <w:pPr>
-              <w:pStyle w:val="tab11"/>
-              <w:rPr>
-                <w:color w:val="auto"/>
-                <w:sz w:val="24"/>
-                <w:szCs w:val="24"/>
-              </w:rPr>
-            </w:pPr>
-            <w:r>
-              <w:rPr>
-                <w:color w:val="auto"/>
-                <w:sz w:val="24"/>
-                <w:szCs w:val="24"/>
-              </w:rPr>
-              <w:t>- ¿Qué supuso la liberalización del comercio con América?</w:t>
-            </w:r>
-          </w:p>
-          <w:p>
-            <w:pPr>
-              <w:pStyle w:val="tab11"/>
-              <w:rPr>
-                <w:color w:val="auto"/>
-                <w:sz w:val="24"/>
-                <w:szCs w:val="24"/>
-              </w:rPr>
-            </w:pPr>
-            <w:r>
-              <w:rPr>
-                <w:color w:val="auto"/>
-                <w:sz w:val="24"/>
-                <w:szCs w:val="24"/>
-              </w:rPr>
-              <w:t>- ¿Qué productos de origen americano comenzaron a ganar terreno en la España del siglo XVIII?</w:t>
-            </w:r>
-          </w:p>
-          <w:p>
-            <w:pPr>
-              <w:pStyle w:val="tab11"/>
-              <w:rPr>
-                <w:color w:val="auto"/>
-                <w:sz w:val="24"/>
-                <w:szCs w:val="24"/>
-              </w:rPr>
-            </w:pPr>
-            <w:r>
-              <w:rPr>
-                <w:color w:val="auto"/>
-                <w:sz w:val="24"/>
-                <w:szCs w:val="24"/>
-              </w:rPr>
-              <w:t>- ¿Por qué razón los jesuitas eran considerados un peligro para el poder monárquico?</w:t>
-            </w:r>
-          </w:p>
-          <w:p>
-            <w:pPr>
-              <w:pStyle w:val="tab11"/>
-              <w:rPr>
-                <w:color w:val="auto"/>
-                <w:sz w:val="24"/>
-                <w:szCs w:val="24"/>
-              </w:rPr>
-            </w:pPr>
-            <w:r>
-              <w:rPr>
-                <w:color w:val="auto"/>
-                <w:sz w:val="24"/>
-                <w:szCs w:val="24"/>
-              </w:rPr>
-              <w:t xml:space="preserve">- ¿Cómo ayudaron las expediciones científicas al desarrollo de la </w:t>
-            </w:r>
-            <w:r>
-              <w:rPr>
-                <w:color w:val="auto"/>
-                <w:sz w:val="24"/>
-                <w:szCs w:val="24"/>
-              </w:rPr>
-              <w:lastRenderedPageBreak/>
-              <w:t>monarquía? ¿A qué contribuyeron los descubrimientos realizados?</w:t>
+              <w:t>- ¿Cómo ayudaron las expediciones científicas al desarrollo de la monarquía? ¿A qué contribuyeron los descubrimientos realizados?</w:t>
             </w:r>
           </w:p>
           <w:p>
@@ -8082,6 +8073,7 @@
                 <w:sz w:val="24"/>
                 <w:szCs w:val="24"/>
               </w:rPr>
+              <w:lastRenderedPageBreak/>
               <w:t xml:space="preserve">El fin de la guerra de Sucesión española (1701-1715) </w:t>
             </w:r>
             <w:r>
@@ -8702,16 +8694,7 @@
                 <w:sz w:val="24"/>
                 <w:szCs w:val="24"/>
               </w:rPr>
-              <w:t xml:space="preserve">Video que muestra las características de la América colonial española del </w:t>
-            </w:r>
-            <w:r>
-              <w:rPr>
-                <w:rFonts w:ascii="Times New Roman" w:hAnsi="Times New Roman" w:cs="Times New Roman"/>
-                <w:sz w:val="24"/>
-                <w:szCs w:val="24"/>
-              </w:rPr>
-              <w:lastRenderedPageBreak/>
-              <w:t>siglo XVIII</w:t>
+              <w:t>Video que muestra las características de la América colonial española del siglo XVIII</w:t>
             </w:r>
           </w:p>
         </w:tc>
@@ -8928,6 +8911,7 @@
                 <w:sz w:val="24"/>
                 <w:szCs w:val="24"/>
               </w:rPr>
+              <w:lastRenderedPageBreak/>
               <w:t>Descripción</w:t>
             </w:r>
           </w:p>
@@ -10246,16 +10230,7 @@
                 <w:sz w:val="24"/>
                 <w:szCs w:val="24"/>
               </w:rPr>
-              <w:t xml:space="preserve"> de poder y autoritarismo, Napoleón se </w:t>
-            </w:r>
-            <w:r>
-              <w:rPr>
-                <w:rFonts w:ascii="Times New Roman" w:hAnsi="Times New Roman" w:cs="Times New Roman"/>
-                <w:sz w:val="24"/>
-                <w:szCs w:val="24"/>
-              </w:rPr>
-              <w:lastRenderedPageBreak/>
-              <w:t>coronó a sí mismo Emperador</w:t>
+              <w:t xml:space="preserve"> de poder y autoritarismo, Napoleón se coronó a sí mismo Emperador</w:t>
             </w:r>
             <w:r>
               <w:rPr>
@@ -10317,6 +10292,7 @@
           <w:szCs w:val="24"/>
           <w:lang w:val="es-ES" w:eastAsia="es-CO"/>
         </w:rPr>
+        <w:lastRenderedPageBreak/>
         <w:t>Con el uso de la fuerza,</w:t>
       </w:r>
       <w:r>
@@ -11439,6 +11415,7 @@
                 <w:b/>
                 <w:color w:val="000000" w:themeColor="text1"/>
               </w:rPr>
+              <w:lastRenderedPageBreak/>
               <w:t>Acción didáctica</w:t>
             </w:r>
             <w:r>
@@ -12065,18 +12042,7 @@
                 <w:szCs w:val="24"/>
                 <w:lang w:eastAsia="es-CO"/>
               </w:rPr>
-              <w:t xml:space="preserve">Forme grupos de tres estudiantes para que comenten alguno de los grabados del artista aragonés. Pídales que respondan las siguientes </w:t>
-            </w:r>
-            <w:r>
-              <w:rPr>
-                <w:rFonts w:ascii="Times New Roman" w:eastAsia="Times New Roman" w:hAnsi="Times New Roman" w:cs="Times New Roman"/>
-                <w:color w:val="000000" w:themeColor="text1"/>
-                <w:sz w:val="24"/>
-                <w:szCs w:val="24"/>
-                <w:lang w:eastAsia="es-CO"/>
-              </w:rPr>
-              <w:lastRenderedPageBreak/>
-              <w:t>preguntas</w:t>
+              <w:t>Forme grupos de tres estudiantes para que comenten alguno de los grabados del artista aragonés. Pídales que respondan las siguientes preguntas</w:t>
             </w:r>
             <w:r>
               <w:rPr>
@@ -12155,6 +12121,7 @@
                 <w:szCs w:val="24"/>
                 <w:lang w:eastAsia="es-CO"/>
               </w:rPr>
+              <w:lastRenderedPageBreak/>
               <w:t xml:space="preserve">Si le interesa mostrar en qué consistió el Dos de Mayo, le recomendamos utilizar la reconstrucción que ofreció la edición digital de </w:t>
             </w:r>
             <w:r>
@@ -12873,17 +12840,7 @@
                 <w:szCs w:val="24"/>
                 <w:lang w:eastAsia="es-CO"/>
               </w:rPr>
-              <w:t xml:space="preserve"> e impedían </w:t>
-            </w:r>
-            <w:r>
-              <w:rPr>
-                <w:rFonts w:ascii="Times New Roman" w:eastAsia="Times New Roman" w:hAnsi="Times New Roman" w:cs="Times New Roman"/>
-                <w:sz w:val="24"/>
-                <w:szCs w:val="24"/>
-                <w:lang w:eastAsia="es-CO"/>
-              </w:rPr>
-              <w:lastRenderedPageBreak/>
-              <w:t xml:space="preserve">la comunicación entre los </w:t>
+              <w:t xml:space="preserve"> e impedían la comunicación entre los </w:t>
             </w:r>
             <w:r>
               <w:rPr>
@@ -12977,7 +12934,18 @@
                 <w:szCs w:val="24"/>
                 <w:lang w:eastAsia="es-CO"/>
               </w:rPr>
-              <w:t>ayuda de los ingleses</w:t>
+              <w:t xml:space="preserve">ayuda de los </w:t>
+            </w:r>
+            <w:r>
+              <w:rPr>
+                <w:rFonts w:ascii="Times New Roman" w:eastAsia="Times New Roman" w:hAnsi="Times New Roman" w:cs="Times New Roman"/>
+                <w:b/>
+                <w:sz w:val="24"/>
+                <w:szCs w:val="24"/>
+                <w:lang w:eastAsia="es-CO"/>
+              </w:rPr>
+              <w:lastRenderedPageBreak/>
+              <w:t>ingleses</w:t>
             </w:r>
             <w:r>
               <w:rPr>
@@ -14161,7 +14129,6 @@
                 <w:sz w:val="24"/>
                 <w:szCs w:val="24"/>
               </w:rPr>
-              <w:lastRenderedPageBreak/>
               <w:t>Contenido</w:t>
             </w:r>
           </w:p>
@@ -14245,6 +14212,7 @@
           <w:sz w:val="24"/>
           <w:szCs w:val="24"/>
         </w:rPr>
+        <w:lastRenderedPageBreak/>
         <w:t xml:space="preserve"> </w:t>
       </w:r>
     </w:p>
@@ -15038,7 +15006,6 @@
           <w:szCs w:val="24"/>
           <w:highlight w:val="yellow"/>
         </w:rPr>
-        <w:lastRenderedPageBreak/>
         <w:t xml:space="preserve">[SECCIÓN </w:t>
       </w:r>
       <w:r>
@@ -15225,6 +15192,7 @@
           <w:szCs w:val="24"/>
           <w:highlight w:val="yellow"/>
         </w:rPr>
+        <w:lastRenderedPageBreak/>
         <w:t xml:space="preserve">[SECCIÓN </w:t>
       </w:r>
       <w:r>
@@ -16252,18 +16220,7 @@
                 <w:sz w:val="24"/>
                 <w:szCs w:val="24"/>
               </w:rPr>
-              <w:t xml:space="preserve"> (o URL o la </w:t>
-            </w:r>
-            <w:r>
-              <w:rPr>
-                <w:rFonts w:ascii="Times New Roman" w:hAnsi="Times New Roman" w:cs="Times New Roman"/>
-                <w:b/>
-                <w:color w:val="000000"/>
-                <w:sz w:val="24"/>
-                <w:szCs w:val="24"/>
-              </w:rPr>
-              <w:lastRenderedPageBreak/>
-              <w:t xml:space="preserve">ruta en </w:t>
+              <w:t xml:space="preserve"> (o URL o la ruta en </w:t>
             </w:r>
             <w:proofErr w:type="spellStart"/>
             <w:r>
@@ -33266,6 +33223,7 @@
       <w:r>
         <w:rPr>
           <w:rStyle w:val="titencemm-21"/>
+          <w:specVanish w:val="0"/>
         </w:rPr>
         <w:t xml:space="preserve"> </w:t>
       </w:r>
@@ -42931,8 +42889,6 @@
           <w:szCs w:val="24"/>
         </w:rPr>
       </w:pPr>
-      <w:bookmarkStart w:id="19" w:name="_GoBack"/>
-      <w:bookmarkEnd w:id="19"/>
     </w:p>
     <w:tbl>
       <w:tblPr>
@@ -43022,7 +42978,7 @@
             <w:pPr>
               <w:spacing w:before="2" w:after="2"/>
               <w:rPr>
-                <w:ins w:id="20" w:author="ANA MARIA LARA" w:date="2015-03-23T17:57:00Z"/>
+                <w:ins w:id="19" w:author="ANA MARIA LARA" w:date="2015-03-23T17:57:00Z"/>
                 <w:rFonts w:ascii="Times New Roman" w:hAnsi="Times New Roman" w:cs="Times New Roman"/>
                 <w:color w:val="000000" w:themeColor="text1"/>
                 <w:sz w:val="24"/>
@@ -43172,6 +43128,15 @@
               </w:rPr>
               <w:t>Evalúa tus conocimiento</w:t>
             </w:r>
+            <w:r>
+              <w:rPr>
+                <w:color w:val="000000" w:themeColor="text1"/>
+                <w:lang w:val="es-ES"/>
+              </w:rPr>
+              <w:t>s</w:t>
+            </w:r>
+            <w:bookmarkStart w:id="20" w:name="_GoBack"/>
+            <w:bookmarkEnd w:id="20"/>
             <w:r>
               <w:rPr>
                 <w:color w:val="000000" w:themeColor="text1"/>
@@ -47160,7 +47125,7 @@
 </file>
 
 <file path=customXml/itemProps1.xml><?xml version="1.0" encoding="utf-8"?>
-<ds:datastoreItem xmlns:ds="http://schemas.openxmlformats.org/officeDocument/2006/customXml" ds:itemID="{E0C3371E-44B2-4F63-A87C-8A75371C9318}">
+<ds:datastoreItem xmlns:ds="http://schemas.openxmlformats.org/officeDocument/2006/customXml" ds:itemID="{E007D83D-0D4B-40A0-AE88-4ED6CE1CD271}">
   <ds:schemaRefs>
     <ds:schemaRef ds:uri="http://schemas.openxmlformats.org/officeDocument/2006/bibliography"/>
   </ds:schemaRefs>

</xml_diff>